<commit_message>
Prepared lecture 03 notes
</commit_message>
<xml_diff>
--- a/Notes/SOC6100_Notes_Lectures.docx
+++ b/Notes/SOC6100_Notes_Lectures.docx
@@ -1160,9 +1160,559 @@
       </w:pPr>
     </w:p>
     <w:p>
+      <w:r>
+        <w:lastRenderedPageBreak/>
+        <w:t>Data set for class</w:t>
+      </w:r>
+    </w:p>
+    <w:p>
+      <w:pPr>
+        <w:pStyle w:val="ListParagraph"/>
+        <w:numPr>
+          <w:ilvl w:val="0"/>
+          <w:numId w:val="8"/>
+        </w:numPr>
+      </w:pPr>
+      <w:r>
+        <w:t>NBER patent citation data is okay, per Dr. Matsuo</w:t>
+      </w:r>
+    </w:p>
+    <w:p>
+      <w:pPr>
+        <w:pStyle w:val="ListParagraph"/>
+        <w:numPr>
+          <w:ilvl w:val="1"/>
+          <w:numId w:val="8"/>
+        </w:numPr>
+      </w:pPr>
+      <w:r>
+        <w:t>Use data from 1994-1999</w:t>
+      </w:r>
+    </w:p>
+    <w:p>
+      <w:pPr>
+        <w:pStyle w:val="ListParagraph"/>
+        <w:numPr>
+          <w:ilvl w:val="1"/>
+          <w:numId w:val="8"/>
+        </w:numPr>
+      </w:pPr>
+      <w:r>
+        <w:t>Between 100 and 200,000 observations is good</w:t>
+      </w:r>
+    </w:p>
+    <w:p>
+      <w:pPr>
+        <w:pStyle w:val="ListParagraph"/>
+        <w:numPr>
+          <w:ilvl w:val="1"/>
+          <w:numId w:val="8"/>
+        </w:numPr>
+      </w:pPr>
+      <w:r>
+        <w:t>Data must have at least three continuous variables, not necessarily ratio variables</w:t>
+      </w:r>
+    </w:p>
+    <w:p/>
+    <w:p>
+      <w:r>
+        <w:t>Assignment #1</w:t>
+      </w:r>
+    </w:p>
+    <w:p>
+      <w:pPr>
+        <w:pStyle w:val="ListParagraph"/>
+        <w:numPr>
+          <w:ilvl w:val="0"/>
+          <w:numId w:val="8"/>
+        </w:numPr>
+      </w:pPr>
+      <w:r>
+        <w:t>Due by 12 noon on Thursday, September 20</w:t>
+      </w:r>
+      <w:r>
+        <w:rPr>
+          <w:vertAlign w:val="superscript"/>
+        </w:rPr>
+        <w:t>th</w:t>
+      </w:r>
+      <w:r>
+        <w:t>.</w:t>
+      </w:r>
+    </w:p>
+    <w:p/>
+    <w:p>
+      <w:r>
+        <w:t>Journal article review and presentation</w:t>
+      </w:r>
+    </w:p>
+    <w:p>
+      <w:pPr>
+        <w:pStyle w:val="ListParagraph"/>
+        <w:numPr>
+          <w:ilvl w:val="0"/>
+          <w:numId w:val="8"/>
+        </w:numPr>
+      </w:pPr>
+      <w:r>
+        <w:t>Submit chosen article to Dr. Matsuo for pre-approval</w:t>
+      </w:r>
+    </w:p>
+    <w:p/>
+    <w:p>
+      <w:r>
+        <w:t>The more objective the data the more likely to get a high R</w:t>
+      </w:r>
+      <w:r>
+        <w:rPr>
+          <w:vertAlign w:val="superscript"/>
+        </w:rPr>
+        <w:t>2</w:t>
+      </w:r>
+      <w:r>
+        <w:t xml:space="preserve"> value if a strong correlation exists.</w:t>
+      </w:r>
+    </w:p>
+    <w:p/>
+    <w:p>
+      <w:r>
+        <w:t>In statistics, the term “parsimonious” means economical.</w:t>
+      </w:r>
+    </w:p>
+    <w:p/>
+    <w:p>
+      <w:r>
+        <w:t>Sample distribution is NOT the same as sampling distribution.</w:t>
+      </w:r>
+    </w:p>
+    <w:p>
+      <w:r>
+        <w:t>Example…</w:t>
+      </w:r>
+    </w:p>
+    <w:p>
+      <w:pPr>
+        <w:ind w:left="720"/>
+      </w:pPr>
+      <w:r>
+        <w:t>Population, N=10,000</w:t>
+      </w:r>
+    </w:p>
+    <w:p>
+      <w:pPr>
+        <w:ind w:left="720"/>
+      </w:pPr>
+      <w:r>
+        <w:t>Sample size, n=100</w:t>
+      </w:r>
+    </w:p>
+    <w:p>
+      <w:pPr>
+        <w:ind w:left="720"/>
+      </w:pPr>
+      <w:r>
+        <w:t>Number of samples possible (of size n=100), k=100 (i.e., 10,000 / 100)</w:t>
+      </w:r>
+    </w:p>
+    <w:p>
+      <w:pPr>
+        <w:ind w:left="720"/>
+        <w:rPr>
+          <w:rFonts w:eastAsiaTheme="minorEastAsia"/>
+        </w:rPr>
+      </w:pPr>
+      <w:r>
+        <w:t xml:space="preserve">Sample means are </w:t>
+      </w:r>
+      <m:oMath>
+        <m:sSub>
+          <m:sSubPr>
+            <m:ctrlPr>
+              <w:rPr>
+                <w:rFonts w:ascii="Cambria Math" w:hAnsi="Cambria Math"/>
+                <w:i/>
+              </w:rPr>
+            </m:ctrlPr>
+          </m:sSubPr>
+          <m:e>
+            <m:acc>
+              <m:accPr>
+                <m:chr m:val="̅"/>
+                <m:ctrlPr>
+                  <w:rPr>
+                    <w:rFonts w:ascii="Cambria Math" w:hAnsi="Cambria Math"/>
+                    <w:i/>
+                  </w:rPr>
+                </m:ctrlPr>
+              </m:accPr>
+              <m:e>
+                <m:r>
+                  <w:rPr>
+                    <w:rFonts w:ascii="Cambria Math" w:hAnsi="Cambria Math"/>
+                  </w:rPr>
+                  <m:t>x</m:t>
+                </m:r>
+              </m:e>
+            </m:acc>
+          </m:e>
+          <m:sub>
+            <m:r>
+              <w:rPr>
+                <w:rFonts w:ascii="Cambria Math" w:hAnsi="Cambria Math"/>
+              </w:rPr>
+              <m:t>k</m:t>
+            </m:r>
+          </m:sub>
+        </m:sSub>
+      </m:oMath>
+      <w:r>
+        <w:rPr>
+          <w:rFonts w:eastAsiaTheme="minorEastAsia"/>
+        </w:rPr>
+        <w:t xml:space="preserve">: </w:t>
+      </w:r>
+      <m:oMath>
+        <m:sSub>
+          <m:sSubPr>
+            <m:ctrlPr>
+              <w:rPr>
+                <w:rFonts w:ascii="Cambria Math" w:hAnsi="Cambria Math"/>
+                <w:i/>
+              </w:rPr>
+            </m:ctrlPr>
+          </m:sSubPr>
+          <m:e>
+            <m:acc>
+              <m:accPr>
+                <m:chr m:val="̅"/>
+                <m:ctrlPr>
+                  <w:rPr>
+                    <w:rFonts w:ascii="Cambria Math" w:hAnsi="Cambria Math"/>
+                    <w:i/>
+                  </w:rPr>
+                </m:ctrlPr>
+              </m:accPr>
+              <m:e>
+                <m:r>
+                  <w:rPr>
+                    <w:rFonts w:ascii="Cambria Math" w:hAnsi="Cambria Math"/>
+                  </w:rPr>
+                  <m:t>x</m:t>
+                </m:r>
+              </m:e>
+            </m:acc>
+          </m:e>
+          <m:sub>
+            <m:r>
+              <w:rPr>
+                <w:rFonts w:ascii="Cambria Math" w:hAnsi="Cambria Math"/>
+              </w:rPr>
+              <m:t>1</m:t>
+            </m:r>
+          </m:sub>
+        </m:sSub>
+      </m:oMath>
+      <w:r>
+        <w:rPr>
+          <w:rFonts w:eastAsiaTheme="minorEastAsia"/>
+        </w:rPr>
+        <w:t>= V</w:t>
+      </w:r>
+      <w:r>
+        <w:rPr>
+          <w:rFonts w:eastAsiaTheme="minorEastAsia"/>
+          <w:vertAlign w:val="subscript"/>
+        </w:rPr>
+        <w:t>1</w:t>
+      </w:r>
+      <w:r>
+        <w:rPr>
+          <w:rFonts w:eastAsiaTheme="minorEastAsia"/>
+        </w:rPr>
+        <w:t xml:space="preserve"> … </w:t>
+      </w:r>
+      <m:oMath>
+        <m:sSub>
+          <m:sSubPr>
+            <m:ctrlPr>
+              <w:rPr>
+                <w:rFonts w:ascii="Cambria Math" w:hAnsi="Cambria Math"/>
+                <w:i/>
+              </w:rPr>
+            </m:ctrlPr>
+          </m:sSubPr>
+          <m:e>
+            <m:acc>
+              <m:accPr>
+                <m:chr m:val="̅"/>
+                <m:ctrlPr>
+                  <w:rPr>
+                    <w:rFonts w:ascii="Cambria Math" w:hAnsi="Cambria Math"/>
+                    <w:i/>
+                  </w:rPr>
+                </m:ctrlPr>
+              </m:accPr>
+              <m:e>
+                <m:r>
+                  <w:rPr>
+                    <w:rFonts w:ascii="Cambria Math" w:hAnsi="Cambria Math"/>
+                  </w:rPr>
+                  <m:t>x</m:t>
+                </m:r>
+              </m:e>
+            </m:acc>
+          </m:e>
+          <m:sub>
+            <m:r>
+              <w:rPr>
+                <w:rFonts w:ascii="Cambria Math" w:hAnsi="Cambria Math"/>
+              </w:rPr>
+              <m:t>k</m:t>
+            </m:r>
+          </m:sub>
+        </m:sSub>
+      </m:oMath>
+      <w:r>
+        <w:rPr>
+          <w:rFonts w:eastAsiaTheme="minorEastAsia"/>
+        </w:rPr>
+        <w:t xml:space="preserve">= </w:t>
+      </w:r>
+      <w:proofErr w:type="spellStart"/>
+      <w:r>
+        <w:rPr>
+          <w:rFonts w:eastAsiaTheme="minorEastAsia"/>
+        </w:rPr>
+        <w:t>V</w:t>
+      </w:r>
+      <w:r>
+        <w:rPr>
+          <w:rFonts w:eastAsiaTheme="minorEastAsia"/>
+          <w:vertAlign w:val="subscript"/>
+        </w:rPr>
+        <w:t>k</w:t>
+      </w:r>
+      <w:proofErr w:type="spellEnd"/>
+    </w:p>
+    <w:p>
+      <w:pPr>
+        <w:ind w:left="720"/>
+        <w:rPr>
+          <w:rFonts w:eastAsiaTheme="minorEastAsia"/>
+        </w:rPr>
+      </w:pPr>
+      <w:r>
+        <w:rPr>
+          <w:rFonts w:eastAsiaTheme="minorEastAsia"/>
+        </w:rPr>
+        <w:t>Sample distribution is the distribution of x values for each sample (i.e., frequencies</w:t>
+      </w:r>
+      <w:r>
+        <w:rPr>
+          <w:rFonts w:eastAsiaTheme="minorEastAsia"/>
+        </w:rPr>
+        <w:t xml:space="preserve"> as in a histogram)</w:t>
+      </w:r>
+    </w:p>
+    <w:p>
+      <w:pPr>
+        <w:ind w:left="720"/>
+        <w:rPr>
+          <w:rFonts w:eastAsiaTheme="minorEastAsia"/>
+        </w:rPr>
+      </w:pPr>
+      <w:r>
+        <w:rPr>
+          <w:rFonts w:eastAsiaTheme="minorEastAsia"/>
+        </w:rPr>
+        <w:t xml:space="preserve">Sampling distribution is the distribution of the sample means, which should be approximately normally distributed </w:t>
+      </w:r>
+      <w:proofErr w:type="gramStart"/>
+      <w:r>
+        <w:rPr>
+          <w:rFonts w:eastAsiaTheme="minorEastAsia"/>
+        </w:rPr>
+        <w:t>according to</w:t>
+      </w:r>
+      <w:proofErr w:type="gramEnd"/>
+      <w:r>
+        <w:rPr>
+          <w:rFonts w:eastAsiaTheme="minorEastAsia"/>
+        </w:rPr>
+        <w:t xml:space="preserve"> the Central Limit Theorem</w:t>
+      </w:r>
+    </w:p>
+    <w:p>
+      <w:pPr>
+        <w:rPr>
+          <w:rFonts w:eastAsiaTheme="minorEastAsia"/>
+        </w:rPr>
+      </w:pPr>
+    </w:p>
+    <w:p>
+      <w:pPr>
+        <w:rPr>
+          <w:rFonts w:eastAsiaTheme="minorEastAsia"/>
+        </w:rPr>
+      </w:pPr>
+      <w:r>
+        <w:rPr>
+          <w:rFonts w:eastAsiaTheme="minorEastAsia"/>
+        </w:rPr>
+        <w:t>Standard error = standard deviation of the sampling distribution</w:t>
+      </w:r>
+    </w:p>
+    <w:p>
+      <w:pPr>
+        <w:rPr>
+          <w:rFonts w:eastAsiaTheme="minorEastAsia"/>
+        </w:rPr>
+      </w:pPr>
+    </w:p>
+    <w:p>
+      <w:pPr>
+        <w:rPr>
+          <w:rFonts w:eastAsiaTheme="minorEastAsia"/>
+        </w:rPr>
+      </w:pPr>
+      <w:r>
+        <w:rPr>
+          <w:rFonts w:eastAsiaTheme="minorEastAsia"/>
+        </w:rPr>
+        <w:t>Ideally, errors (residuals) should not correlate with each other.</w:t>
+      </w:r>
+    </w:p>
+    <w:p>
+      <w:pPr>
+        <w:rPr>
+          <w:rFonts w:eastAsiaTheme="minorEastAsia"/>
+        </w:rPr>
+      </w:pPr>
+      <w:r>
+        <w:rPr>
+          <w:rFonts w:eastAsiaTheme="minorEastAsia"/>
+        </w:rPr>
+        <w:t>Autocorrelation is when the residuals of a single variable correlate with one another.</w:t>
+      </w:r>
+    </w:p>
+    <w:p>
+      <w:pPr>
+        <w:rPr>
+          <w:rFonts w:eastAsiaTheme="minorEastAsia"/>
+        </w:rPr>
+      </w:pPr>
+      <w:r>
+        <w:rPr>
+          <w:rFonts w:eastAsiaTheme="minorEastAsia"/>
+        </w:rPr>
+        <w:t>Autocorrelation is about how the residual of one data point influences the residual of other data points in a sample for one variable.</w:t>
+      </w:r>
+    </w:p>
+    <w:p>
+      <w:pPr>
+        <w:rPr>
+          <w:rFonts w:eastAsiaTheme="minorEastAsia"/>
+        </w:rPr>
+      </w:pPr>
+      <w:r>
+        <w:rPr>
+          <w:rFonts w:eastAsiaTheme="minorEastAsia"/>
+        </w:rPr>
+        <w:t>Multicollinearity is about whether there is a linear rel</w:t>
+      </w:r>
       <w:bookmarkStart w:id="0" w:name="_GoBack"/>
       <w:bookmarkEnd w:id="0"/>
-    </w:p>
+      <w:r>
+        <w:rPr>
+          <w:rFonts w:eastAsiaTheme="minorEastAsia"/>
+        </w:rPr>
+        <w:t>ationship between two independent variables.</w:t>
+      </w:r>
+    </w:p>
+    <w:p>
+      <w:pPr>
+        <w:rPr>
+          <w:rFonts w:eastAsiaTheme="minorEastAsia"/>
+        </w:rPr>
+      </w:pPr>
+    </w:p>
+    <w:p>
+      <w:pPr>
+        <w:rPr>
+          <w:rFonts w:eastAsiaTheme="minorEastAsia"/>
+        </w:rPr>
+      </w:pPr>
+      <w:r>
+        <w:rPr>
+          <w:rFonts w:eastAsiaTheme="minorEastAsia"/>
+        </w:rPr>
+        <w:t>Standardized coefficient beta</w:t>
+      </w:r>
+    </w:p>
+    <w:p>
+      <w:pPr>
+        <w:pStyle w:val="ListParagraph"/>
+        <w:numPr>
+          <w:ilvl w:val="0"/>
+          <w:numId w:val="8"/>
+        </w:numPr>
+        <w:spacing w:after="120"/>
+        <w:contextualSpacing w:val="0"/>
+        <w:rPr>
+          <w:rFonts w:eastAsiaTheme="minorEastAsia"/>
+        </w:rPr>
+      </w:pPr>
+      <w:r>
+        <w:rPr>
+          <w:rFonts w:eastAsiaTheme="minorEastAsia"/>
+        </w:rPr>
+        <w:t>Measures the increase in the contribution of a variable that results from a one standard deviation change in the value of the variable.</w:t>
+      </w:r>
+    </w:p>
+    <w:p>
+      <w:pPr>
+        <w:pStyle w:val="ListParagraph"/>
+        <w:numPr>
+          <w:ilvl w:val="0"/>
+          <w:numId w:val="8"/>
+        </w:numPr>
+        <w:spacing w:after="120"/>
+        <w:contextualSpacing w:val="0"/>
+        <w:rPr>
+          <w:rFonts w:eastAsiaTheme="minorEastAsia"/>
+        </w:rPr>
+      </w:pPr>
+      <w:r>
+        <w:rPr>
+          <w:rFonts w:eastAsiaTheme="minorEastAsia"/>
+        </w:rPr>
+        <w:t xml:space="preserve">|t-value| ≥ 2.0 </w:t>
+      </w:r>
+      <w:r>
+        <w:sym w:font="Wingdings" w:char="F0E0"/>
+      </w:r>
+      <w:r>
+        <w:rPr>
+          <w:rFonts w:eastAsiaTheme="minorEastAsia"/>
+        </w:rPr>
+        <w:t xml:space="preserve"> likely significant</w:t>
+      </w:r>
+    </w:p>
+    <w:p>
+      <w:pPr>
+        <w:rPr>
+          <w:rFonts w:eastAsiaTheme="minorEastAsia"/>
+        </w:rPr>
+      </w:pPr>
+    </w:p>
+    <w:p>
+      <w:pPr>
+        <w:rPr>
+          <w:rFonts w:eastAsiaTheme="minorEastAsia"/>
+        </w:rPr>
+      </w:pPr>
+    </w:p>
+    <w:p/>
     <w:sectPr>
       <w:headerReference w:type="default" r:id="rId9"/>
       <w:pgSz w:w="12240" w:h="15840"/>
@@ -2176,6 +2726,119 @@
     </w:lvl>
   </w:abstractNum>
   <w:abstractNum w:abstractNumId="6" w15:restartNumberingAfterBreak="0">
+    <w:nsid w:val="687D60CA"/>
+    <w:multiLevelType w:val="hybridMultilevel"/>
+    <w:tmpl w:val="D09A1B38"/>
+    <w:lvl w:ilvl="0" w:tplc="04090001">
+      <w:start w:val="1"/>
+      <w:numFmt w:val="bullet"/>
+      <w:lvlText w:val=""/>
+      <w:lvlJc w:val="left"/>
+      <w:pPr>
+        <w:ind w:left="720" w:hanging="360"/>
+      </w:pPr>
+      <w:rPr>
+        <w:rFonts w:ascii="Symbol" w:hAnsi="Symbol" w:hint="default"/>
+      </w:rPr>
+    </w:lvl>
+    <w:lvl w:ilvl="1" w:tplc="04090003">
+      <w:start w:val="1"/>
+      <w:numFmt w:val="bullet"/>
+      <w:lvlText w:val="o"/>
+      <w:lvlJc w:val="left"/>
+      <w:pPr>
+        <w:ind w:left="1440" w:hanging="360"/>
+      </w:pPr>
+      <w:rPr>
+        <w:rFonts w:ascii="Courier New" w:hAnsi="Courier New" w:cs="Courier New" w:hint="default"/>
+      </w:rPr>
+    </w:lvl>
+    <w:lvl w:ilvl="2" w:tplc="04090005" w:tentative="1">
+      <w:start w:val="1"/>
+      <w:numFmt w:val="bullet"/>
+      <w:lvlText w:val=""/>
+      <w:lvlJc w:val="left"/>
+      <w:pPr>
+        <w:ind w:left="2160" w:hanging="360"/>
+      </w:pPr>
+      <w:rPr>
+        <w:rFonts w:ascii="Wingdings" w:hAnsi="Wingdings" w:hint="default"/>
+      </w:rPr>
+    </w:lvl>
+    <w:lvl w:ilvl="3" w:tplc="04090001" w:tentative="1">
+      <w:start w:val="1"/>
+      <w:numFmt w:val="bullet"/>
+      <w:lvlText w:val=""/>
+      <w:lvlJc w:val="left"/>
+      <w:pPr>
+        <w:ind w:left="2880" w:hanging="360"/>
+      </w:pPr>
+      <w:rPr>
+        <w:rFonts w:ascii="Symbol" w:hAnsi="Symbol" w:hint="default"/>
+      </w:rPr>
+    </w:lvl>
+    <w:lvl w:ilvl="4" w:tplc="04090003" w:tentative="1">
+      <w:start w:val="1"/>
+      <w:numFmt w:val="bullet"/>
+      <w:lvlText w:val="o"/>
+      <w:lvlJc w:val="left"/>
+      <w:pPr>
+        <w:ind w:left="3600" w:hanging="360"/>
+      </w:pPr>
+      <w:rPr>
+        <w:rFonts w:ascii="Courier New" w:hAnsi="Courier New" w:cs="Courier New" w:hint="default"/>
+      </w:rPr>
+    </w:lvl>
+    <w:lvl w:ilvl="5" w:tplc="04090005" w:tentative="1">
+      <w:start w:val="1"/>
+      <w:numFmt w:val="bullet"/>
+      <w:lvlText w:val=""/>
+      <w:lvlJc w:val="left"/>
+      <w:pPr>
+        <w:ind w:left="4320" w:hanging="360"/>
+      </w:pPr>
+      <w:rPr>
+        <w:rFonts w:ascii="Wingdings" w:hAnsi="Wingdings" w:hint="default"/>
+      </w:rPr>
+    </w:lvl>
+    <w:lvl w:ilvl="6" w:tplc="04090001" w:tentative="1">
+      <w:start w:val="1"/>
+      <w:numFmt w:val="bullet"/>
+      <w:lvlText w:val=""/>
+      <w:lvlJc w:val="left"/>
+      <w:pPr>
+        <w:ind w:left="5040" w:hanging="360"/>
+      </w:pPr>
+      <w:rPr>
+        <w:rFonts w:ascii="Symbol" w:hAnsi="Symbol" w:hint="default"/>
+      </w:rPr>
+    </w:lvl>
+    <w:lvl w:ilvl="7" w:tplc="04090003" w:tentative="1">
+      <w:start w:val="1"/>
+      <w:numFmt w:val="bullet"/>
+      <w:lvlText w:val="o"/>
+      <w:lvlJc w:val="left"/>
+      <w:pPr>
+        <w:ind w:left="5760" w:hanging="360"/>
+      </w:pPr>
+      <w:rPr>
+        <w:rFonts w:ascii="Courier New" w:hAnsi="Courier New" w:cs="Courier New" w:hint="default"/>
+      </w:rPr>
+    </w:lvl>
+    <w:lvl w:ilvl="8" w:tplc="04090005" w:tentative="1">
+      <w:start w:val="1"/>
+      <w:numFmt w:val="bullet"/>
+      <w:lvlText w:val=""/>
+      <w:lvlJc w:val="left"/>
+      <w:pPr>
+        <w:ind w:left="6480" w:hanging="360"/>
+      </w:pPr>
+      <w:rPr>
+        <w:rFonts w:ascii="Wingdings" w:hAnsi="Wingdings" w:hint="default"/>
+      </w:rPr>
+    </w:lvl>
+  </w:abstractNum>
+  <w:abstractNum w:abstractNumId="7" w15:restartNumberingAfterBreak="0">
     <w:nsid w:val="738E5035"/>
     <w:multiLevelType w:val="hybridMultilevel"/>
     <w:tmpl w:val="93D24BB8"/>
@@ -2289,7 +2952,7 @@
     </w:lvl>
   </w:abstractNum>
   <w:num w:numId="1">
-    <w:abstractNumId w:val="6"/>
+    <w:abstractNumId w:val="7"/>
   </w:num>
   <w:num w:numId="2">
     <w:abstractNumId w:val="3"/>
@@ -2308,6 +2971,9 @@
   </w:num>
   <w:num w:numId="7">
     <w:abstractNumId w:val="0"/>
+  </w:num>
+  <w:num w:numId="8">
+    <w:abstractNumId w:val="6"/>
   </w:num>
 </w:numbering>
 </file>
@@ -2480,7 +3146,7 @@
     <w:lsdException w:name="Table Web 2" w:semiHidden="1" w:unhideWhenUsed="1"/>
     <w:lsdException w:name="Table Web 3" w:semiHidden="1" w:unhideWhenUsed="1"/>
     <w:lsdException w:name="Balloon Text" w:semiHidden="1" w:unhideWhenUsed="1"/>
-    <w:lsdException w:name="Table Grid" w:semiHidden="1" w:uiPriority="59" w:unhideWhenUsed="1"/>
+    <w:lsdException w:name="Table Grid" w:uiPriority="59"/>
     <w:lsdException w:name="Table Theme" w:semiHidden="1" w:unhideWhenUsed="1"/>
     <w:lsdException w:name="Placeholder Text" w:semiHidden="1"/>
     <w:lsdException w:name="No Spacing" w:uiPriority="1" w:qFormat="1"/>
@@ -2828,6 +3494,16 @@
       <w:szCs w:val="16"/>
     </w:rPr>
   </w:style>
+  <w:style w:type="character" w:styleId="PlaceholderText">
+    <w:name w:val="Placeholder Text"/>
+    <w:basedOn w:val="DefaultParagraphFont"/>
+    <w:uiPriority w:val="99"/>
+    <w:semiHidden/>
+    <w:rsid w:val="00DC6096"/>
+    <w:rPr>
+      <w:color w:val="808080"/>
+    </w:rPr>
+  </w:style>
 </w:styles>
 </file>
 

</xml_diff>

<commit_message>
Organized folders for SOC6100 Assignment 02
</commit_message>
<xml_diff>
--- a/Notes/SOC6100_Notes_Lectures.docx
+++ b/Notes/SOC6100_Notes_Lectures.docx
@@ -1,6 +1,6 @@
 
 <file path=word/document.xml><?xml version="1.0" encoding="utf-8"?>
-<w:document xmlns:wpc="http://schemas.microsoft.com/office/word/2010/wordprocessingCanvas" xmlns:mc="http://schemas.openxmlformats.org/markup-compatibility/2006" xmlns:o="urn:schemas-microsoft-com:office:office" xmlns:r="http://schemas.openxmlformats.org/officeDocument/2006/relationships" xmlns:m="http://schemas.openxmlformats.org/officeDocument/2006/math" xmlns:v="urn:schemas-microsoft-com:vml" xmlns:wp14="http://schemas.microsoft.com/office/word/2010/wordprocessingDrawing" xmlns:wp="http://schemas.openxmlformats.org/drawingml/2006/wordprocessingDrawing" xmlns:w10="urn:schemas-microsoft-com:office:word" xmlns:w="http://schemas.openxmlformats.org/wordprocessingml/2006/main" xmlns:w14="http://schemas.microsoft.com/office/word/2010/wordml" xmlns:wpg="http://schemas.microsoft.com/office/word/2010/wordprocessingGroup" xmlns:wpi="http://schemas.microsoft.com/office/word/2010/wordprocessingInk" xmlns:wne="http://schemas.microsoft.com/office/word/2006/wordml" xmlns:wps="http://schemas.microsoft.com/office/word/2010/wordprocessingShape" mc:Ignorable="w14 wp14">
+<w:document xmlns:wpc="http://schemas.microsoft.com/office/word/2010/wordprocessingCanvas" xmlns:cx="http://schemas.microsoft.com/office/drawing/2014/chartex" xmlns:cx1="http://schemas.microsoft.com/office/drawing/2015/9/8/chartex" xmlns:cx2="http://schemas.microsoft.com/office/drawing/2015/10/21/chartex" xmlns:cx3="http://schemas.microsoft.com/office/drawing/2016/5/9/chartex" xmlns:cx4="http://schemas.microsoft.com/office/drawing/2016/5/10/chartex" xmlns:cx5="http://schemas.microsoft.com/office/drawing/2016/5/11/chartex" xmlns:mc="http://schemas.openxmlformats.org/markup-compatibility/2006" xmlns:o="urn:schemas-microsoft-com:office:office" xmlns:r="http://schemas.openxmlformats.org/officeDocument/2006/relationships" xmlns:m="http://schemas.openxmlformats.org/officeDocument/2006/math" xmlns:v="urn:schemas-microsoft-com:vml" xmlns:wp14="http://schemas.microsoft.com/office/word/2010/wordprocessingDrawing" xmlns:wp="http://schemas.openxmlformats.org/drawingml/2006/wordprocessingDrawing" xmlns:w10="urn:schemas-microsoft-com:office:word" xmlns:w="http://schemas.openxmlformats.org/wordprocessingml/2006/main" xmlns:w14="http://schemas.microsoft.com/office/word/2010/wordml" xmlns:w15="http://schemas.microsoft.com/office/word/2012/wordml" xmlns:w16se="http://schemas.microsoft.com/office/word/2015/wordml/symex" xmlns:wpg="http://schemas.microsoft.com/office/word/2010/wordprocessingGroup" xmlns:wpi="http://schemas.microsoft.com/office/word/2010/wordprocessingInk" xmlns:wne="http://schemas.microsoft.com/office/word/2006/wordml" xmlns:wps="http://schemas.microsoft.com/office/word/2010/wordprocessingShape" mc:Ignorable="w14 w15 w16se wp14">
   <w:body>
     <w:p>
       <w:r>
@@ -537,7 +537,7 @@
     <w:p>
       <w:pPr>
         <w:sectPr>
-          <w:headerReference w:type="default" r:id="rId8"/>
+          <w:headerReference w:type="default" r:id="rId7"/>
           <w:pgSz w:w="12240" w:h="15840"/>
           <w:pgMar w:top="1440" w:right="1440" w:bottom="1440" w:left="1440" w:header="720" w:footer="720" w:gutter="0"/>
           <w:cols w:space="720"/>
@@ -886,11 +886,11 @@
         <w:t>1</w:t>
       </w:r>
       <w:r>
-        <w:t>-1</w:t>
+        <w:t>-</w:t>
       </w:r>
       <w:proofErr w:type="gramStart"/>
       <w:r>
-        <w:t>)(</w:t>
+        <w:t>1)(</w:t>
       </w:r>
       <w:proofErr w:type="gramEnd"/>
       <w:r>
@@ -1150,7 +1150,7 @@
     <w:p>
       <w:pPr>
         <w:sectPr>
-          <w:headerReference w:type="default" r:id="rId9"/>
+          <w:headerReference w:type="default" r:id="rId8"/>
           <w:pgSz w:w="12240" w:h="15840"/>
           <w:pgMar w:top="1440" w:right="1440" w:bottom="1440" w:left="1440" w:header="720" w:footer="720" w:gutter="0"/>
           <w:pgNumType w:start="1"/>
@@ -1686,6 +1686,351 @@
     <w:p>
       <w:pPr>
         <w:sectPr>
+          <w:headerReference w:type="default" r:id="rId9"/>
+          <w:pgSz w:w="12240" w:h="15840"/>
+          <w:pgMar w:top="1440" w:right="1440" w:bottom="1440" w:left="1440" w:header="720" w:footer="720" w:gutter="0"/>
+          <w:pgNumType w:start="1"/>
+          <w:cols w:space="720"/>
+          <w:docGrid w:linePitch="360"/>
+        </w:sectPr>
+      </w:pPr>
+    </w:p>
+    <w:p>
+      <w:r>
+        <w:lastRenderedPageBreak/>
+        <w:t>Types of variables appropriate for regression analysis</w:t>
+      </w:r>
+    </w:p>
+    <w:p>
+      <w:pPr>
+        <w:pStyle w:val="ListParagraph"/>
+        <w:numPr>
+          <w:ilvl w:val="0"/>
+          <w:numId w:val="9"/>
+        </w:numPr>
+      </w:pPr>
+      <w:r>
+        <w:t>Can’t use nominal variables in regression analysis.</w:t>
+      </w:r>
+    </w:p>
+    <w:p>
+      <w:pPr>
+        <w:pStyle w:val="ListParagraph"/>
+        <w:numPr>
+          <w:ilvl w:val="0"/>
+          <w:numId w:val="9"/>
+        </w:numPr>
+      </w:pPr>
+      <w:r>
+        <w:t>Can possible use ordinal variables in regression analysis.</w:t>
+      </w:r>
+    </w:p>
+    <w:p/>
+    <w:p>
+      <w:r>
+        <w:t>ANOVA</w:t>
+      </w:r>
+    </w:p>
+    <w:p>
+      <w:pPr>
+        <w:pStyle w:val="ListParagraph"/>
+        <w:numPr>
+          <w:ilvl w:val="0"/>
+          <w:numId w:val="10"/>
+        </w:numPr>
+      </w:pPr>
+      <w:r>
+        <w:t xml:space="preserve">df1 </w:t>
+      </w:r>
+      <w:r>
+        <w:sym w:font="Wingdings" w:char="F0E0"/>
+      </w:r>
+      <w:r>
+        <w:t xml:space="preserve"> number of parameters</w:t>
+      </w:r>
+    </w:p>
+    <w:p>
+      <w:pPr>
+        <w:pStyle w:val="ListParagraph"/>
+        <w:numPr>
+          <w:ilvl w:val="0"/>
+          <w:numId w:val="10"/>
+        </w:numPr>
+      </w:pPr>
+      <w:r>
+        <w:t xml:space="preserve">df2 </w:t>
+      </w:r>
+      <w:r>
+        <w:sym w:font="Wingdings" w:char="F0E0"/>
+      </w:r>
+      <w:r>
+        <w:t xml:space="preserve"> number of </w:t>
+      </w:r>
+    </w:p>
+    <w:p/>
+    <w:p>
+      <w:r>
+        <w:t>The difference between concepts and constructs</w:t>
+      </w:r>
+    </w:p>
+    <w:p>
+      <w:pPr>
+        <w:pStyle w:val="ListParagraph"/>
+        <w:numPr>
+          <w:ilvl w:val="0"/>
+          <w:numId w:val="11"/>
+        </w:numPr>
+      </w:pPr>
+      <w:r>
+        <w:t>Concepts are theoretical</w:t>
+      </w:r>
+    </w:p>
+    <w:p>
+      <w:pPr>
+        <w:pStyle w:val="ListParagraph"/>
+        <w:numPr>
+          <w:ilvl w:val="0"/>
+          <w:numId w:val="11"/>
+        </w:numPr>
+      </w:pPr>
+      <w:r>
+        <w:t>Constructs are measureable</w:t>
+      </w:r>
+    </w:p>
+    <w:p/>
+    <w:p>
+      <w:r>
+        <w:t>Four types of validity</w:t>
+      </w:r>
+    </w:p>
+    <w:p>
+      <w:pPr>
+        <w:pStyle w:val="ListParagraph"/>
+        <w:numPr>
+          <w:ilvl w:val="0"/>
+          <w:numId w:val="12"/>
+        </w:numPr>
+      </w:pPr>
+      <w:r>
+        <w:t>Content</w:t>
+      </w:r>
+    </w:p>
+    <w:p>
+      <w:pPr>
+        <w:pStyle w:val="ListParagraph"/>
+        <w:numPr>
+          <w:ilvl w:val="0"/>
+          <w:numId w:val="12"/>
+        </w:numPr>
+      </w:pPr>
+      <w:r>
+        <w:t>Face</w:t>
+      </w:r>
+    </w:p>
+    <w:p>
+      <w:pPr>
+        <w:pStyle w:val="ListParagraph"/>
+        <w:numPr>
+          <w:ilvl w:val="0"/>
+          <w:numId w:val="12"/>
+        </w:numPr>
+      </w:pPr>
+      <w:r>
+        <w:t>Predictive/Concurrent</w:t>
+      </w:r>
+    </w:p>
+    <w:p>
+      <w:pPr>
+        <w:pStyle w:val="ListParagraph"/>
+        <w:numPr>
+          <w:ilvl w:val="0"/>
+          <w:numId w:val="12"/>
+        </w:numPr>
+      </w:pPr>
+      <w:r>
+        <w:t>Construct</w:t>
+      </w:r>
+    </w:p>
+    <w:p/>
+    <w:p>
+      <w:r>
+        <w:t>Collinearity statistics</w:t>
+      </w:r>
+    </w:p>
+    <w:p>
+      <w:pPr>
+        <w:pStyle w:val="ListParagraph"/>
+        <w:numPr>
+          <w:ilvl w:val="0"/>
+          <w:numId w:val="13"/>
+        </w:numPr>
+      </w:pPr>
+      <w:r>
+        <w:t xml:space="preserve">Tolerance = 1 </w:t>
+      </w:r>
+      <w:r>
+        <w:sym w:font="Wingdings" w:char="F0E0"/>
+      </w:r>
+      <w:r>
+        <w:t xml:space="preserve"> no multicollinearity</w:t>
+      </w:r>
+    </w:p>
+    <w:p>
+      <w:pPr>
+        <w:pStyle w:val="ListParagraph"/>
+        <w:numPr>
+          <w:ilvl w:val="0"/>
+          <w:numId w:val="13"/>
+        </w:numPr>
+      </w:pPr>
+      <w:r>
+        <w:t xml:space="preserve">Tolerance = 0 </w:t>
+      </w:r>
+      <w:r>
+        <w:sym w:font="Wingdings" w:char="F0E0"/>
+      </w:r>
+      <w:r>
+        <w:t xml:space="preserve"> high multicollinearity</w:t>
+      </w:r>
+    </w:p>
+    <w:p/>
+    <w:p>
+      <w:proofErr w:type="spellStart"/>
+      <w:r>
+        <w:t>Hetreroscedasticity</w:t>
+      </w:r>
+      <w:proofErr w:type="spellEnd"/>
+    </w:p>
+    <w:p>
+      <w:pPr>
+        <w:pStyle w:val="ListParagraph"/>
+        <w:numPr>
+          <w:ilvl w:val="0"/>
+          <w:numId w:val="14"/>
+        </w:numPr>
+      </w:pPr>
+      <w:r>
+        <w:t>Regression standardized residuals get wider or narrower as the value of X increases.</w:t>
+      </w:r>
+    </w:p>
+    <w:p/>
+    <w:p>
+      <w:r>
+        <w:t>Correlations</w:t>
+      </w:r>
+    </w:p>
+    <w:p>
+      <w:pPr>
+        <w:pStyle w:val="ListParagraph"/>
+        <w:numPr>
+          <w:ilvl w:val="0"/>
+          <w:numId w:val="14"/>
+        </w:numPr>
+      </w:pPr>
+      <w:r>
+        <w:t>Pearson correlation</w:t>
+      </w:r>
+    </w:p>
+    <w:p>
+      <w:pPr>
+        <w:pStyle w:val="ListParagraph"/>
+        <w:numPr>
+          <w:ilvl w:val="1"/>
+          <w:numId w:val="14"/>
+        </w:numPr>
+      </w:pPr>
+      <w:r>
+        <w:t>Zero order correlation</w:t>
+      </w:r>
+    </w:p>
+    <w:p>
+      <w:pPr>
+        <w:pStyle w:val="ListParagraph"/>
+        <w:numPr>
+          <w:ilvl w:val="1"/>
+          <w:numId w:val="14"/>
+        </w:numPr>
+      </w:pPr>
+      <w:r>
+        <w:t>The influence of other independent variables is NOT removed.</w:t>
+      </w:r>
+    </w:p>
+    <w:p>
+      <w:pPr>
+        <w:pStyle w:val="ListParagraph"/>
+        <w:numPr>
+          <w:ilvl w:val="0"/>
+          <w:numId w:val="14"/>
+        </w:numPr>
+      </w:pPr>
+      <w:r>
+        <w:t>First order partial correlation</w:t>
+      </w:r>
+    </w:p>
+    <w:p>
+      <w:pPr>
+        <w:pStyle w:val="ListParagraph"/>
+        <w:numPr>
+          <w:ilvl w:val="1"/>
+          <w:numId w:val="14"/>
+        </w:numPr>
+      </w:pPr>
+      <w:r>
+        <w:t>The influence of one independent variable is removed.</w:t>
+      </w:r>
+    </w:p>
+    <w:p>
+      <w:pPr>
+        <w:pStyle w:val="ListParagraph"/>
+        <w:numPr>
+          <w:ilvl w:val="0"/>
+          <w:numId w:val="14"/>
+        </w:numPr>
+      </w:pPr>
+      <w:r>
+        <w:t>Second order partial correlation</w:t>
+      </w:r>
+    </w:p>
+    <w:p>
+      <w:pPr>
+        <w:pStyle w:val="ListParagraph"/>
+        <w:numPr>
+          <w:ilvl w:val="1"/>
+          <w:numId w:val="14"/>
+        </w:numPr>
+      </w:pPr>
+      <w:r>
+        <w:t>The influence of two independent variables is removed.</w:t>
+      </w:r>
+    </w:p>
+    <w:p>
+      <w:pPr>
+        <w:pStyle w:val="ListParagraph"/>
+        <w:numPr>
+          <w:ilvl w:val="0"/>
+          <w:numId w:val="14"/>
+        </w:numPr>
+      </w:pPr>
+      <w:r>
+        <w:t>Higher order partial correlation</w:t>
+      </w:r>
+    </w:p>
+    <w:p>
+      <w:pPr>
+        <w:pStyle w:val="ListParagraph"/>
+        <w:numPr>
+          <w:ilvl w:val="1"/>
+          <w:numId w:val="14"/>
+        </w:numPr>
+      </w:pPr>
+      <w:r>
+        <w:t>The influence of three or more independent variables is removed.</w:t>
+      </w:r>
+    </w:p>
+    <w:p/>
+    <w:p>
+      <w:pPr>
+        <w:sectPr>
           <w:headerReference w:type="default" r:id="rId10"/>
           <w:pgSz w:w="12240" w:h="15840"/>
           <w:pgMar w:top="1440" w:right="1440" w:bottom="1440" w:left="1440" w:header="720" w:footer="720" w:gutter="0"/>
@@ -1698,333 +2043,7 @@
     <w:p>
       <w:r>
         <w:lastRenderedPageBreak/>
-        <w:t>Types of variables appropriate for regression analysis</w:t>
-      </w:r>
-    </w:p>
-    <w:p>
-      <w:pPr>
-        <w:pStyle w:val="ListParagraph"/>
-        <w:numPr>
-          <w:ilvl w:val="0"/>
-          <w:numId w:val="9"/>
-        </w:numPr>
-      </w:pPr>
-      <w:r>
-        <w:t>Can’t use nominal variables in regression analysis.</w:t>
-      </w:r>
-    </w:p>
-    <w:p>
-      <w:pPr>
-        <w:pStyle w:val="ListParagraph"/>
-        <w:numPr>
-          <w:ilvl w:val="0"/>
-          <w:numId w:val="9"/>
-        </w:numPr>
-      </w:pPr>
-      <w:r>
-        <w:t>Can possible use ordinal variables in regression analysis.</w:t>
-      </w:r>
-    </w:p>
-    <w:p/>
-    <w:p>
-      <w:r>
-        <w:t>ANOVA</w:t>
-      </w:r>
-    </w:p>
-    <w:p>
-      <w:pPr>
-        <w:pStyle w:val="ListParagraph"/>
-        <w:numPr>
-          <w:ilvl w:val="0"/>
-          <w:numId w:val="10"/>
-        </w:numPr>
-      </w:pPr>
-      <w:r>
-        <w:t xml:space="preserve">df1 </w:t>
-      </w:r>
-      <w:r>
-        <w:sym w:font="Wingdings" w:char="F0E0"/>
-      </w:r>
-      <w:r>
-        <w:t xml:space="preserve"> number of parameters</w:t>
-      </w:r>
-    </w:p>
-    <w:p>
-      <w:pPr>
-        <w:pStyle w:val="ListParagraph"/>
-        <w:numPr>
-          <w:ilvl w:val="0"/>
-          <w:numId w:val="10"/>
-        </w:numPr>
-      </w:pPr>
-      <w:r>
-        <w:t xml:space="preserve">df2 </w:t>
-      </w:r>
-      <w:r>
-        <w:sym w:font="Wingdings" w:char="F0E0"/>
-      </w:r>
-      <w:r>
-        <w:t xml:space="preserve"> number of </w:t>
-      </w:r>
-    </w:p>
-    <w:p/>
-    <w:p>
-      <w:r>
-        <w:t>The difference between concepts and constructs</w:t>
-      </w:r>
-    </w:p>
-    <w:p>
-      <w:pPr>
-        <w:pStyle w:val="ListParagraph"/>
-        <w:numPr>
-          <w:ilvl w:val="0"/>
-          <w:numId w:val="11"/>
-        </w:numPr>
-      </w:pPr>
-      <w:r>
-        <w:t>Concepts are theoretical</w:t>
-      </w:r>
-    </w:p>
-    <w:p>
-      <w:pPr>
-        <w:pStyle w:val="ListParagraph"/>
-        <w:numPr>
-          <w:ilvl w:val="0"/>
-          <w:numId w:val="11"/>
-        </w:numPr>
-      </w:pPr>
-      <w:r>
-        <w:t>Constructs are measureable</w:t>
-      </w:r>
-    </w:p>
-    <w:p/>
-    <w:p>
-      <w:r>
-        <w:t>Four types of validity</w:t>
-      </w:r>
-    </w:p>
-    <w:p>
-      <w:pPr>
-        <w:pStyle w:val="ListParagraph"/>
-        <w:numPr>
-          <w:ilvl w:val="0"/>
-          <w:numId w:val="12"/>
-        </w:numPr>
-      </w:pPr>
-      <w:r>
-        <w:t>Content</w:t>
-      </w:r>
-    </w:p>
-    <w:p>
-      <w:pPr>
-        <w:pStyle w:val="ListParagraph"/>
-        <w:numPr>
-          <w:ilvl w:val="0"/>
-          <w:numId w:val="12"/>
-        </w:numPr>
-      </w:pPr>
-      <w:r>
-        <w:t>Face</w:t>
-      </w:r>
-    </w:p>
-    <w:p>
-      <w:pPr>
-        <w:pStyle w:val="ListParagraph"/>
-        <w:numPr>
-          <w:ilvl w:val="0"/>
-          <w:numId w:val="12"/>
-        </w:numPr>
-      </w:pPr>
-      <w:r>
-        <w:t>Predictive/Concurrent</w:t>
-      </w:r>
-    </w:p>
-    <w:p>
-      <w:pPr>
-        <w:pStyle w:val="ListParagraph"/>
-        <w:numPr>
-          <w:ilvl w:val="0"/>
-          <w:numId w:val="12"/>
-        </w:numPr>
-      </w:pPr>
-      <w:r>
-        <w:t>Construct</w:t>
-      </w:r>
-    </w:p>
-    <w:p/>
-    <w:p>
-      <w:r>
-        <w:t>Collinearity statistics</w:t>
-      </w:r>
-    </w:p>
-    <w:p>
-      <w:pPr>
-        <w:pStyle w:val="ListParagraph"/>
-        <w:numPr>
-          <w:ilvl w:val="0"/>
-          <w:numId w:val="13"/>
-        </w:numPr>
-      </w:pPr>
-      <w:r>
-        <w:t xml:space="preserve">Tolerance = 1 </w:t>
-      </w:r>
-      <w:r>
-        <w:sym w:font="Wingdings" w:char="F0E0"/>
-      </w:r>
-      <w:r>
-        <w:t xml:space="preserve"> no multicollinearity</w:t>
-      </w:r>
-    </w:p>
-    <w:p>
-      <w:pPr>
-        <w:pStyle w:val="ListParagraph"/>
-        <w:numPr>
-          <w:ilvl w:val="0"/>
-          <w:numId w:val="13"/>
-        </w:numPr>
-      </w:pPr>
-      <w:r>
-        <w:t xml:space="preserve">Tolerance = 0 </w:t>
-      </w:r>
-      <w:r>
-        <w:sym w:font="Wingdings" w:char="F0E0"/>
-      </w:r>
-      <w:r>
-        <w:t xml:space="preserve"> high multicollinearity</w:t>
-      </w:r>
-    </w:p>
-    <w:p/>
-    <w:p>
-      <w:proofErr w:type="spellStart"/>
-      <w:r>
-        <w:t>Hetreroscedasticity</w:t>
-      </w:r>
-      <w:proofErr w:type="spellEnd"/>
-    </w:p>
-    <w:p>
-      <w:pPr>
-        <w:pStyle w:val="ListParagraph"/>
-        <w:numPr>
-          <w:ilvl w:val="0"/>
-          <w:numId w:val="14"/>
-        </w:numPr>
-      </w:pPr>
-      <w:r>
-        <w:t>Regression standardized residuals get wider or narrower as the value of X increases.</w:t>
-      </w:r>
-    </w:p>
-    <w:p/>
-    <w:p>
-      <w:r>
-        <w:t>Correlations</w:t>
-      </w:r>
-    </w:p>
-    <w:p>
-      <w:pPr>
-        <w:pStyle w:val="ListParagraph"/>
-        <w:numPr>
-          <w:ilvl w:val="0"/>
-          <w:numId w:val="14"/>
-        </w:numPr>
-      </w:pPr>
-      <w:r>
-        <w:t>Pearson correlation</w:t>
-      </w:r>
-    </w:p>
-    <w:p>
-      <w:pPr>
-        <w:pStyle w:val="ListParagraph"/>
-        <w:numPr>
-          <w:ilvl w:val="1"/>
-          <w:numId w:val="14"/>
-        </w:numPr>
-      </w:pPr>
-      <w:r>
-        <w:t>Zero order correlation</w:t>
-      </w:r>
-    </w:p>
-    <w:p>
-      <w:pPr>
-        <w:pStyle w:val="ListParagraph"/>
-        <w:numPr>
-          <w:ilvl w:val="1"/>
-          <w:numId w:val="14"/>
-        </w:numPr>
-      </w:pPr>
-      <w:r>
-        <w:t>The influence of other independent variables is NOT removed.</w:t>
-      </w:r>
-    </w:p>
-    <w:p>
-      <w:pPr>
-        <w:pStyle w:val="ListParagraph"/>
-        <w:numPr>
-          <w:ilvl w:val="0"/>
-          <w:numId w:val="14"/>
-        </w:numPr>
-      </w:pPr>
-      <w:r>
-        <w:t>First order partial correlation</w:t>
-      </w:r>
-    </w:p>
-    <w:p>
-      <w:pPr>
-        <w:pStyle w:val="ListParagraph"/>
-        <w:numPr>
-          <w:ilvl w:val="1"/>
-          <w:numId w:val="14"/>
-        </w:numPr>
-      </w:pPr>
-      <w:r>
-        <w:t>The influence of one independent variable is removed.</w:t>
-      </w:r>
-    </w:p>
-    <w:p>
-      <w:pPr>
-        <w:pStyle w:val="ListParagraph"/>
-        <w:numPr>
-          <w:ilvl w:val="0"/>
-          <w:numId w:val="14"/>
-        </w:numPr>
-      </w:pPr>
-      <w:r>
-        <w:t>Second order partial correlation</w:t>
-      </w:r>
-    </w:p>
-    <w:p>
-      <w:pPr>
-        <w:pStyle w:val="ListParagraph"/>
-        <w:numPr>
-          <w:ilvl w:val="1"/>
-          <w:numId w:val="14"/>
-        </w:numPr>
-      </w:pPr>
-      <w:r>
-        <w:t>The influence of two independent variables is removed.</w:t>
-      </w:r>
-    </w:p>
-    <w:p>
-      <w:pPr>
-        <w:pStyle w:val="ListParagraph"/>
-        <w:numPr>
-          <w:ilvl w:val="0"/>
-          <w:numId w:val="14"/>
-        </w:numPr>
-      </w:pPr>
-      <w:r>
-        <w:t>Higher order partial correlation</w:t>
-      </w:r>
-    </w:p>
-    <w:p>
-      <w:pPr>
-        <w:pStyle w:val="ListParagraph"/>
-        <w:numPr>
-          <w:ilvl w:val="1"/>
-          <w:numId w:val="14"/>
-        </w:numPr>
-      </w:pPr>
-      <w:r>
-        <w:t>The influence of three or more independent variables is removed.</w:t>
+        <w:t>Absent from class. No notes taken.</w:t>
       </w:r>
     </w:p>
     <w:p/>
@@ -2043,28 +2062,191 @@
     <w:p>
       <w:r>
         <w:lastRenderedPageBreak/>
-        <w:t>Absent from class. No notes taken.</w:t>
+        <w:t>Adjusted R</w:t>
+      </w:r>
+      <w:r>
+        <w:rPr>
+          <w:vertAlign w:val="superscript"/>
+        </w:rPr>
+        <w:t>2</w:t>
+      </w:r>
+      <w:r>
+        <w:t xml:space="preserve"> is adjusted for the sample size.</w:t>
+      </w:r>
+    </w:p>
+    <w:p>
+      <w:r>
+        <w:t xml:space="preserve">Significant regression </w:t>
+      </w:r>
+      <w:r>
+        <w:sym w:font="Wingdings" w:char="F0E0"/>
+      </w:r>
+      <w:r>
+        <w:t xml:space="preserve"> model shows a good fit</w:t>
+      </w:r>
+    </w:p>
+    <w:p>
+      <w:r>
+        <w:t>Use natural log (ln) rather than log</w:t>
+      </w:r>
+      <w:r>
+        <w:rPr>
+          <w:vertAlign w:val="subscript"/>
+        </w:rPr>
+        <w:t>10</w:t>
       </w:r>
     </w:p>
     <w:p/>
     <w:p>
-      <w:pPr>
-        <w:sectPr>
-          <w:headerReference w:type="default" r:id="rId12"/>
-          <w:pgSz w:w="12240" w:h="15840"/>
-          <w:pgMar w:top="1440" w:right="1440" w:bottom="1440" w:left="1440" w:header="720" w:footer="720" w:gutter="0"/>
-          <w:pgNumType w:start="1"/>
-          <w:cols w:space="720"/>
-          <w:docGrid w:linePitch="360"/>
-        </w:sectPr>
-      </w:pPr>
-    </w:p>
-    <w:p>
+      <w:r>
+        <w:t>Presentation 01</w:t>
+      </w:r>
+    </w:p>
+    <w:p>
+      <w:pPr>
+        <w:pStyle w:val="ListParagraph"/>
+        <w:numPr>
+          <w:ilvl w:val="0"/>
+          <w:numId w:val="15"/>
+        </w:numPr>
+      </w:pPr>
+      <w:r>
+        <w:t>Group meeting on Friday, October 5, 2018 at 3:00 PM at PIUS XII Library</w:t>
+      </w:r>
+    </w:p>
+    <w:p>
+      <w:pPr>
+        <w:pStyle w:val="ListParagraph"/>
+        <w:numPr>
+          <w:ilvl w:val="1"/>
+          <w:numId w:val="15"/>
+        </w:numPr>
+      </w:pPr>
+      <w:r>
+        <w:t xml:space="preserve">Saeed </w:t>
+      </w:r>
+      <w:proofErr w:type="spellStart"/>
+      <w:r>
+        <w:t>Asiri</w:t>
+      </w:r>
+      <w:proofErr w:type="spellEnd"/>
+      <w:r>
+        <w:t xml:space="preserve"> to reserve room</w:t>
+      </w:r>
+    </w:p>
+    <w:p>
+      <w:pPr>
+        <w:pStyle w:val="ListParagraph"/>
+        <w:numPr>
+          <w:ilvl w:val="0"/>
+          <w:numId w:val="15"/>
+        </w:numPr>
+      </w:pPr>
+      <w:r>
+        <w:t>Basic division of presentation</w:t>
+      </w:r>
+    </w:p>
+    <w:p>
+      <w:pPr>
+        <w:pStyle w:val="ListParagraph"/>
+        <w:numPr>
+          <w:ilvl w:val="1"/>
+          <w:numId w:val="15"/>
+        </w:numPr>
+      </w:pPr>
+      <w:r>
+        <w:t xml:space="preserve">Introduction, literature review, theoretical framework </w:t>
+      </w:r>
+      <w:r>
+        <w:sym w:font="Wingdings" w:char="F0E0"/>
+      </w:r>
+      <w:r>
+        <w:t xml:space="preserve"> Malcolm Townes</w:t>
+      </w:r>
+    </w:p>
+    <w:p>
+      <w:pPr>
+        <w:pStyle w:val="ListParagraph"/>
+        <w:numPr>
+          <w:ilvl w:val="1"/>
+          <w:numId w:val="15"/>
+        </w:numPr>
+      </w:pPr>
+      <w:r>
+        <w:t xml:space="preserve">Data and Methods </w:t>
+      </w:r>
+      <w:r>
+        <w:sym w:font="Wingdings" w:char="F0E0"/>
+      </w:r>
+      <w:r>
+        <w:t xml:space="preserve"> Saeed </w:t>
+      </w:r>
+      <w:proofErr w:type="spellStart"/>
+      <w:r>
+        <w:t>Asiri</w:t>
+      </w:r>
+      <w:proofErr w:type="spellEnd"/>
+    </w:p>
+    <w:p>
+      <w:pPr>
+        <w:pStyle w:val="ListParagraph"/>
+        <w:numPr>
+          <w:ilvl w:val="1"/>
+          <w:numId w:val="15"/>
+        </w:numPr>
+      </w:pPr>
+      <w:r>
+        <w:t xml:space="preserve">Results </w:t>
+      </w:r>
+      <w:r>
+        <w:sym w:font="Wingdings" w:char="F0E0"/>
+      </w:r>
+      <w:r>
+        <w:t xml:space="preserve"> Nathan House</w:t>
+      </w:r>
+    </w:p>
+    <w:p/>
+    <w:p>
+      <w:r>
+        <w:t>Assignment02</w:t>
+      </w:r>
+    </w:p>
+    <w:p>
+      <w:pPr>
+        <w:pStyle w:val="ListParagraph"/>
+        <w:numPr>
+          <w:ilvl w:val="0"/>
+          <w:numId w:val="16"/>
+        </w:numPr>
+      </w:pPr>
+      <w:r>
+        <w:t xml:space="preserve">Provide output file to Dr. </w:t>
+      </w:r>
+      <w:proofErr w:type="spellStart"/>
+      <w:r>
+        <w:t>Hisoku</w:t>
+      </w:r>
+      <w:proofErr w:type="spellEnd"/>
+      <w:r>
+        <w:t xml:space="preserve"> Matsuo by Wednesday, October 10, 2018 at 4:15 PM</w:t>
+      </w:r>
+    </w:p>
+    <w:p>
+      <w:pPr>
+        <w:pStyle w:val="ListParagraph"/>
+        <w:numPr>
+          <w:ilvl w:val="0"/>
+          <w:numId w:val="16"/>
+        </w:numPr>
+      </w:pPr>
+      <w:r>
+        <w:t>Assignment due by Thursday, October 11, 2018 by 12:00 PM (i.e., noon)</w:t>
+      </w:r>
       <w:bookmarkStart w:id="0" w:name="_GoBack"/>
       <w:bookmarkEnd w:id="0"/>
     </w:p>
     <w:sectPr>
-      <w:headerReference w:type="default" r:id="rId13"/>
+      <w:headerReference w:type="default" r:id="rId12"/>
       <w:pgSz w:w="12240" w:h="15840"/>
       <w:pgMar w:top="1440" w:right="1440" w:bottom="1440" w:left="1440" w:header="720" w:footer="720" w:gutter="0"/>
       <w:pgNumType w:start="1"/>
@@ -2076,7 +2258,7 @@
 </file>
 
 <file path=word/endnotes.xml><?xml version="1.0" encoding="utf-8"?>
-<w:endnotes xmlns:wpc="http://schemas.microsoft.com/office/word/2010/wordprocessingCanvas" xmlns:mc="http://schemas.openxmlformats.org/markup-compatibility/2006" xmlns:o="urn:schemas-microsoft-com:office:office" xmlns:r="http://schemas.openxmlformats.org/officeDocument/2006/relationships" xmlns:m="http://schemas.openxmlformats.org/officeDocument/2006/math" xmlns:v="urn:schemas-microsoft-com:vml" xmlns:wp14="http://schemas.microsoft.com/office/word/2010/wordprocessingDrawing" xmlns:wp="http://schemas.openxmlformats.org/drawingml/2006/wordprocessingDrawing" xmlns:w10="urn:schemas-microsoft-com:office:word" xmlns:w="http://schemas.openxmlformats.org/wordprocessingml/2006/main" xmlns:w14="http://schemas.microsoft.com/office/word/2010/wordml" xmlns:wpg="http://schemas.microsoft.com/office/word/2010/wordprocessingGroup" xmlns:wpi="http://schemas.microsoft.com/office/word/2010/wordprocessingInk" xmlns:wne="http://schemas.microsoft.com/office/word/2006/wordml" xmlns:wps="http://schemas.microsoft.com/office/word/2010/wordprocessingShape" mc:Ignorable="w14 wp14">
+<w:endnotes xmlns:wpc="http://schemas.microsoft.com/office/word/2010/wordprocessingCanvas" xmlns:cx="http://schemas.microsoft.com/office/drawing/2014/chartex" xmlns:cx1="http://schemas.microsoft.com/office/drawing/2015/9/8/chartex" xmlns:cx2="http://schemas.microsoft.com/office/drawing/2015/10/21/chartex" xmlns:cx3="http://schemas.microsoft.com/office/drawing/2016/5/9/chartex" xmlns:cx4="http://schemas.microsoft.com/office/drawing/2016/5/10/chartex" xmlns:cx5="http://schemas.microsoft.com/office/drawing/2016/5/11/chartex" xmlns:mc="http://schemas.openxmlformats.org/markup-compatibility/2006" xmlns:o="urn:schemas-microsoft-com:office:office" xmlns:r="http://schemas.openxmlformats.org/officeDocument/2006/relationships" xmlns:m="http://schemas.openxmlformats.org/officeDocument/2006/math" xmlns:v="urn:schemas-microsoft-com:vml" xmlns:wp14="http://schemas.microsoft.com/office/word/2010/wordprocessingDrawing" xmlns:wp="http://schemas.openxmlformats.org/drawingml/2006/wordprocessingDrawing" xmlns:w10="urn:schemas-microsoft-com:office:word" xmlns:w="http://schemas.openxmlformats.org/wordprocessingml/2006/main" xmlns:w14="http://schemas.microsoft.com/office/word/2010/wordml" xmlns:w15="http://schemas.microsoft.com/office/word/2012/wordml" xmlns:w16se="http://schemas.microsoft.com/office/word/2015/wordml/symex" xmlns:wpg="http://schemas.microsoft.com/office/word/2010/wordprocessingGroup" xmlns:wpi="http://schemas.microsoft.com/office/word/2010/wordprocessingInk" xmlns:wne="http://schemas.microsoft.com/office/word/2006/wordml" xmlns:wps="http://schemas.microsoft.com/office/word/2010/wordprocessingShape" mc:Ignorable="w14 w15 w16se wp14">
   <w:endnote w:type="separator" w:id="-1">
     <w:p>
       <w:r>
@@ -2095,7 +2277,7 @@
 </file>
 
 <file path=word/footnotes.xml><?xml version="1.0" encoding="utf-8"?>
-<w:footnotes xmlns:wpc="http://schemas.microsoft.com/office/word/2010/wordprocessingCanvas" xmlns:mc="http://schemas.openxmlformats.org/markup-compatibility/2006" xmlns:o="urn:schemas-microsoft-com:office:office" xmlns:r="http://schemas.openxmlformats.org/officeDocument/2006/relationships" xmlns:m="http://schemas.openxmlformats.org/officeDocument/2006/math" xmlns:v="urn:schemas-microsoft-com:vml" xmlns:wp14="http://schemas.microsoft.com/office/word/2010/wordprocessingDrawing" xmlns:wp="http://schemas.openxmlformats.org/drawingml/2006/wordprocessingDrawing" xmlns:w10="urn:schemas-microsoft-com:office:word" xmlns:w="http://schemas.openxmlformats.org/wordprocessingml/2006/main" xmlns:w14="http://schemas.microsoft.com/office/word/2010/wordml" xmlns:wpg="http://schemas.microsoft.com/office/word/2010/wordprocessingGroup" xmlns:wpi="http://schemas.microsoft.com/office/word/2010/wordprocessingInk" xmlns:wne="http://schemas.microsoft.com/office/word/2006/wordml" xmlns:wps="http://schemas.microsoft.com/office/word/2010/wordprocessingShape" mc:Ignorable="w14 wp14">
+<w:footnotes xmlns:wpc="http://schemas.microsoft.com/office/word/2010/wordprocessingCanvas" xmlns:cx="http://schemas.microsoft.com/office/drawing/2014/chartex" xmlns:cx1="http://schemas.microsoft.com/office/drawing/2015/9/8/chartex" xmlns:cx2="http://schemas.microsoft.com/office/drawing/2015/10/21/chartex" xmlns:cx3="http://schemas.microsoft.com/office/drawing/2016/5/9/chartex" xmlns:cx4="http://schemas.microsoft.com/office/drawing/2016/5/10/chartex" xmlns:cx5="http://schemas.microsoft.com/office/drawing/2016/5/11/chartex" xmlns:mc="http://schemas.openxmlformats.org/markup-compatibility/2006" xmlns:o="urn:schemas-microsoft-com:office:office" xmlns:r="http://schemas.openxmlformats.org/officeDocument/2006/relationships" xmlns:m="http://schemas.openxmlformats.org/officeDocument/2006/math" xmlns:v="urn:schemas-microsoft-com:vml" xmlns:wp14="http://schemas.microsoft.com/office/word/2010/wordprocessingDrawing" xmlns:wp="http://schemas.openxmlformats.org/drawingml/2006/wordprocessingDrawing" xmlns:w10="urn:schemas-microsoft-com:office:word" xmlns:w="http://schemas.openxmlformats.org/wordprocessingml/2006/main" xmlns:w14="http://schemas.microsoft.com/office/word/2010/wordml" xmlns:w15="http://schemas.microsoft.com/office/word/2012/wordml" xmlns:w16se="http://schemas.microsoft.com/office/word/2015/wordml/symex" xmlns:wpg="http://schemas.microsoft.com/office/word/2010/wordprocessingGroup" xmlns:wpi="http://schemas.microsoft.com/office/word/2010/wordprocessingInk" xmlns:wne="http://schemas.microsoft.com/office/word/2006/wordml" xmlns:wps="http://schemas.microsoft.com/office/word/2010/wordprocessingShape" mc:Ignorable="w14 w15 w16se wp14">
   <w:footnote w:type="separator" w:id="-1">
     <w:p>
       <w:r>
@@ -2114,7 +2296,7 @@
 </file>
 
 <file path=word/header1.xml><?xml version="1.0" encoding="utf-8"?>
-<w:hdr xmlns:wpc="http://schemas.microsoft.com/office/word/2010/wordprocessingCanvas" xmlns:mc="http://schemas.openxmlformats.org/markup-compatibility/2006" xmlns:o="urn:schemas-microsoft-com:office:office" xmlns:r="http://schemas.openxmlformats.org/officeDocument/2006/relationships" xmlns:m="http://schemas.openxmlformats.org/officeDocument/2006/math" xmlns:v="urn:schemas-microsoft-com:vml" xmlns:wp14="http://schemas.microsoft.com/office/word/2010/wordprocessingDrawing" xmlns:wp="http://schemas.openxmlformats.org/drawingml/2006/wordprocessingDrawing" xmlns:w10="urn:schemas-microsoft-com:office:word" xmlns:w="http://schemas.openxmlformats.org/wordprocessingml/2006/main" xmlns:w14="http://schemas.microsoft.com/office/word/2010/wordml" xmlns:wpg="http://schemas.microsoft.com/office/word/2010/wordprocessingGroup" xmlns:wpi="http://schemas.microsoft.com/office/word/2010/wordprocessingInk" xmlns:wne="http://schemas.microsoft.com/office/word/2006/wordml" xmlns:wps="http://schemas.microsoft.com/office/word/2010/wordprocessingShape" mc:Ignorable="w14 wp14">
+<w:hdr xmlns:wpc="http://schemas.microsoft.com/office/word/2010/wordprocessingCanvas" xmlns:cx="http://schemas.microsoft.com/office/drawing/2014/chartex" xmlns:cx1="http://schemas.microsoft.com/office/drawing/2015/9/8/chartex" xmlns:cx2="http://schemas.microsoft.com/office/drawing/2015/10/21/chartex" xmlns:cx3="http://schemas.microsoft.com/office/drawing/2016/5/9/chartex" xmlns:cx4="http://schemas.microsoft.com/office/drawing/2016/5/10/chartex" xmlns:cx5="http://schemas.microsoft.com/office/drawing/2016/5/11/chartex" xmlns:mc="http://schemas.openxmlformats.org/markup-compatibility/2006" xmlns:o="urn:schemas-microsoft-com:office:office" xmlns:r="http://schemas.openxmlformats.org/officeDocument/2006/relationships" xmlns:m="http://schemas.openxmlformats.org/officeDocument/2006/math" xmlns:v="urn:schemas-microsoft-com:vml" xmlns:wp14="http://schemas.microsoft.com/office/word/2010/wordprocessingDrawing" xmlns:wp="http://schemas.openxmlformats.org/drawingml/2006/wordprocessingDrawing" xmlns:w10="urn:schemas-microsoft-com:office:word" xmlns:w="http://schemas.openxmlformats.org/wordprocessingml/2006/main" xmlns:w14="http://schemas.microsoft.com/office/word/2010/wordml" xmlns:w15="http://schemas.microsoft.com/office/word/2012/wordml" xmlns:w16se="http://schemas.microsoft.com/office/word/2015/wordml/symex" xmlns:wpg="http://schemas.microsoft.com/office/word/2010/wordprocessingGroup" xmlns:wpi="http://schemas.microsoft.com/office/word/2010/wordprocessingInk" xmlns:wne="http://schemas.microsoft.com/office/word/2006/wordml" xmlns:wps="http://schemas.microsoft.com/office/word/2010/wordprocessingShape" mc:Ignorable="w14 w15 w16se wp14">
   <w:p>
     <w:pPr>
       <w:pStyle w:val="Header"/>
@@ -2212,7 +2394,7 @@
 </file>
 
 <file path=word/header2.xml><?xml version="1.0" encoding="utf-8"?>
-<w:hdr xmlns:wpc="http://schemas.microsoft.com/office/word/2010/wordprocessingCanvas" xmlns:mc="http://schemas.openxmlformats.org/markup-compatibility/2006" xmlns:o="urn:schemas-microsoft-com:office:office" xmlns:r="http://schemas.openxmlformats.org/officeDocument/2006/relationships" xmlns:m="http://schemas.openxmlformats.org/officeDocument/2006/math" xmlns:v="urn:schemas-microsoft-com:vml" xmlns:wp14="http://schemas.microsoft.com/office/word/2010/wordprocessingDrawing" xmlns:wp="http://schemas.openxmlformats.org/drawingml/2006/wordprocessingDrawing" xmlns:w10="urn:schemas-microsoft-com:office:word" xmlns:w="http://schemas.openxmlformats.org/wordprocessingml/2006/main" xmlns:w14="http://schemas.microsoft.com/office/word/2010/wordml" xmlns:wpg="http://schemas.microsoft.com/office/word/2010/wordprocessingGroup" xmlns:wpi="http://schemas.microsoft.com/office/word/2010/wordprocessingInk" xmlns:wne="http://schemas.microsoft.com/office/word/2006/wordml" xmlns:wps="http://schemas.microsoft.com/office/word/2010/wordprocessingShape" mc:Ignorable="w14 wp14">
+<w:hdr xmlns:wpc="http://schemas.microsoft.com/office/word/2010/wordprocessingCanvas" xmlns:cx="http://schemas.microsoft.com/office/drawing/2014/chartex" xmlns:cx1="http://schemas.microsoft.com/office/drawing/2015/9/8/chartex" xmlns:cx2="http://schemas.microsoft.com/office/drawing/2015/10/21/chartex" xmlns:cx3="http://schemas.microsoft.com/office/drawing/2016/5/9/chartex" xmlns:cx4="http://schemas.microsoft.com/office/drawing/2016/5/10/chartex" xmlns:cx5="http://schemas.microsoft.com/office/drawing/2016/5/11/chartex" xmlns:mc="http://schemas.openxmlformats.org/markup-compatibility/2006" xmlns:o="urn:schemas-microsoft-com:office:office" xmlns:r="http://schemas.openxmlformats.org/officeDocument/2006/relationships" xmlns:m="http://schemas.openxmlformats.org/officeDocument/2006/math" xmlns:v="urn:schemas-microsoft-com:vml" xmlns:wp14="http://schemas.microsoft.com/office/word/2010/wordprocessingDrawing" xmlns:wp="http://schemas.openxmlformats.org/drawingml/2006/wordprocessingDrawing" xmlns:w10="urn:schemas-microsoft-com:office:word" xmlns:w="http://schemas.openxmlformats.org/wordprocessingml/2006/main" xmlns:w14="http://schemas.microsoft.com/office/word/2010/wordml" xmlns:w15="http://schemas.microsoft.com/office/word/2012/wordml" xmlns:w16se="http://schemas.microsoft.com/office/word/2015/wordml/symex" xmlns:wpg="http://schemas.microsoft.com/office/word/2010/wordprocessingGroup" xmlns:wpi="http://schemas.microsoft.com/office/word/2010/wordprocessingInk" xmlns:wne="http://schemas.microsoft.com/office/word/2006/wordml" xmlns:wps="http://schemas.microsoft.com/office/word/2010/wordprocessingShape" mc:Ignorable="w14 w15 w16se wp14">
   <w:p>
     <w:pPr>
       <w:pStyle w:val="Header"/>
@@ -2304,7 +2486,7 @@
 </file>
 
 <file path=word/header3.xml><?xml version="1.0" encoding="utf-8"?>
-<w:hdr xmlns:wpc="http://schemas.microsoft.com/office/word/2010/wordprocessingCanvas" xmlns:mc="http://schemas.openxmlformats.org/markup-compatibility/2006" xmlns:o="urn:schemas-microsoft-com:office:office" xmlns:r="http://schemas.openxmlformats.org/officeDocument/2006/relationships" xmlns:m="http://schemas.openxmlformats.org/officeDocument/2006/math" xmlns:v="urn:schemas-microsoft-com:vml" xmlns:wp14="http://schemas.microsoft.com/office/word/2010/wordprocessingDrawing" xmlns:wp="http://schemas.openxmlformats.org/drawingml/2006/wordprocessingDrawing" xmlns:w10="urn:schemas-microsoft-com:office:word" xmlns:w="http://schemas.openxmlformats.org/wordprocessingml/2006/main" xmlns:w14="http://schemas.microsoft.com/office/word/2010/wordml" xmlns:wpg="http://schemas.microsoft.com/office/word/2010/wordprocessingGroup" xmlns:wpi="http://schemas.microsoft.com/office/word/2010/wordprocessingInk" xmlns:wne="http://schemas.microsoft.com/office/word/2006/wordml" xmlns:wps="http://schemas.microsoft.com/office/word/2010/wordprocessingShape" mc:Ignorable="w14 wp14">
+<w:hdr xmlns:wpc="http://schemas.microsoft.com/office/word/2010/wordprocessingCanvas" xmlns:cx="http://schemas.microsoft.com/office/drawing/2014/chartex" xmlns:cx1="http://schemas.microsoft.com/office/drawing/2015/9/8/chartex" xmlns:cx2="http://schemas.microsoft.com/office/drawing/2015/10/21/chartex" xmlns:cx3="http://schemas.microsoft.com/office/drawing/2016/5/9/chartex" xmlns:cx4="http://schemas.microsoft.com/office/drawing/2016/5/10/chartex" xmlns:cx5="http://schemas.microsoft.com/office/drawing/2016/5/11/chartex" xmlns:mc="http://schemas.openxmlformats.org/markup-compatibility/2006" xmlns:o="urn:schemas-microsoft-com:office:office" xmlns:r="http://schemas.openxmlformats.org/officeDocument/2006/relationships" xmlns:m="http://schemas.openxmlformats.org/officeDocument/2006/math" xmlns:v="urn:schemas-microsoft-com:vml" xmlns:wp14="http://schemas.microsoft.com/office/word/2010/wordprocessingDrawing" xmlns:wp="http://schemas.openxmlformats.org/drawingml/2006/wordprocessingDrawing" xmlns:w10="urn:schemas-microsoft-com:office:word" xmlns:w="http://schemas.openxmlformats.org/wordprocessingml/2006/main" xmlns:w14="http://schemas.microsoft.com/office/word/2010/wordml" xmlns:w15="http://schemas.microsoft.com/office/word/2012/wordml" xmlns:w16se="http://schemas.microsoft.com/office/word/2015/wordml/symex" xmlns:wpg="http://schemas.microsoft.com/office/word/2010/wordprocessingGroup" xmlns:wpi="http://schemas.microsoft.com/office/word/2010/wordprocessingInk" xmlns:wne="http://schemas.microsoft.com/office/word/2006/wordml" xmlns:wps="http://schemas.microsoft.com/office/word/2010/wordprocessingShape" mc:Ignorable="w14 w15 w16se wp14">
   <w:p>
     <w:pPr>
       <w:pStyle w:val="Header"/>
@@ -2396,7 +2578,7 @@
 </file>
 
 <file path=word/header4.xml><?xml version="1.0" encoding="utf-8"?>
-<w:hdr xmlns:wpc="http://schemas.microsoft.com/office/word/2010/wordprocessingCanvas" xmlns:mc="http://schemas.openxmlformats.org/markup-compatibility/2006" xmlns:o="urn:schemas-microsoft-com:office:office" xmlns:r="http://schemas.openxmlformats.org/officeDocument/2006/relationships" xmlns:m="http://schemas.openxmlformats.org/officeDocument/2006/math" xmlns:v="urn:schemas-microsoft-com:vml" xmlns:wp14="http://schemas.microsoft.com/office/word/2010/wordprocessingDrawing" xmlns:wp="http://schemas.openxmlformats.org/drawingml/2006/wordprocessingDrawing" xmlns:w10="urn:schemas-microsoft-com:office:word" xmlns:w="http://schemas.openxmlformats.org/wordprocessingml/2006/main" xmlns:w14="http://schemas.microsoft.com/office/word/2010/wordml" xmlns:wpg="http://schemas.microsoft.com/office/word/2010/wordprocessingGroup" xmlns:wpi="http://schemas.microsoft.com/office/word/2010/wordprocessingInk" xmlns:wne="http://schemas.microsoft.com/office/word/2006/wordml" xmlns:wps="http://schemas.microsoft.com/office/word/2010/wordprocessingShape" mc:Ignorable="w14 wp14">
+<w:hdr xmlns:wpc="http://schemas.microsoft.com/office/word/2010/wordprocessingCanvas" xmlns:cx="http://schemas.microsoft.com/office/drawing/2014/chartex" xmlns:cx1="http://schemas.microsoft.com/office/drawing/2015/9/8/chartex" xmlns:cx2="http://schemas.microsoft.com/office/drawing/2015/10/21/chartex" xmlns:cx3="http://schemas.microsoft.com/office/drawing/2016/5/9/chartex" xmlns:cx4="http://schemas.microsoft.com/office/drawing/2016/5/10/chartex" xmlns:cx5="http://schemas.microsoft.com/office/drawing/2016/5/11/chartex" xmlns:mc="http://schemas.openxmlformats.org/markup-compatibility/2006" xmlns:o="urn:schemas-microsoft-com:office:office" xmlns:r="http://schemas.openxmlformats.org/officeDocument/2006/relationships" xmlns:m="http://schemas.openxmlformats.org/officeDocument/2006/math" xmlns:v="urn:schemas-microsoft-com:vml" xmlns:wp14="http://schemas.microsoft.com/office/word/2010/wordprocessingDrawing" xmlns:wp="http://schemas.openxmlformats.org/drawingml/2006/wordprocessingDrawing" xmlns:w10="urn:schemas-microsoft-com:office:word" xmlns:w="http://schemas.openxmlformats.org/wordprocessingml/2006/main" xmlns:w14="http://schemas.microsoft.com/office/word/2010/wordml" xmlns:w15="http://schemas.microsoft.com/office/word/2012/wordml" xmlns:w16se="http://schemas.microsoft.com/office/word/2015/wordml/symex" xmlns:wpg="http://schemas.microsoft.com/office/word/2010/wordprocessingGroup" xmlns:wpi="http://schemas.microsoft.com/office/word/2010/wordprocessingInk" xmlns:wne="http://schemas.microsoft.com/office/word/2006/wordml" xmlns:wps="http://schemas.microsoft.com/office/word/2010/wordprocessingShape" mc:Ignorable="w14 w15 w16se wp14">
   <w:p>
     <w:pPr>
       <w:pStyle w:val="Header"/>
@@ -2488,7 +2670,7 @@
 </file>
 
 <file path=word/header5.xml><?xml version="1.0" encoding="utf-8"?>
-<w:hdr xmlns:wpc="http://schemas.microsoft.com/office/word/2010/wordprocessingCanvas" xmlns:mc="http://schemas.openxmlformats.org/markup-compatibility/2006" xmlns:o="urn:schemas-microsoft-com:office:office" xmlns:r="http://schemas.openxmlformats.org/officeDocument/2006/relationships" xmlns:m="http://schemas.openxmlformats.org/officeDocument/2006/math" xmlns:v="urn:schemas-microsoft-com:vml" xmlns:wp14="http://schemas.microsoft.com/office/word/2010/wordprocessingDrawing" xmlns:wp="http://schemas.openxmlformats.org/drawingml/2006/wordprocessingDrawing" xmlns:w10="urn:schemas-microsoft-com:office:word" xmlns:w="http://schemas.openxmlformats.org/wordprocessingml/2006/main" xmlns:w14="http://schemas.microsoft.com/office/word/2010/wordml" xmlns:wpg="http://schemas.microsoft.com/office/word/2010/wordprocessingGroup" xmlns:wpi="http://schemas.microsoft.com/office/word/2010/wordprocessingInk" xmlns:wne="http://schemas.microsoft.com/office/word/2006/wordml" xmlns:wps="http://schemas.microsoft.com/office/word/2010/wordprocessingShape" mc:Ignorable="w14 wp14">
+<w:hdr xmlns:wpc="http://schemas.microsoft.com/office/word/2010/wordprocessingCanvas" xmlns:cx="http://schemas.microsoft.com/office/drawing/2014/chartex" xmlns:cx1="http://schemas.microsoft.com/office/drawing/2015/9/8/chartex" xmlns:cx2="http://schemas.microsoft.com/office/drawing/2015/10/21/chartex" xmlns:cx3="http://schemas.microsoft.com/office/drawing/2016/5/9/chartex" xmlns:cx4="http://schemas.microsoft.com/office/drawing/2016/5/10/chartex" xmlns:cx5="http://schemas.microsoft.com/office/drawing/2016/5/11/chartex" xmlns:mc="http://schemas.openxmlformats.org/markup-compatibility/2006" xmlns:o="urn:schemas-microsoft-com:office:office" xmlns:r="http://schemas.openxmlformats.org/officeDocument/2006/relationships" xmlns:m="http://schemas.openxmlformats.org/officeDocument/2006/math" xmlns:v="urn:schemas-microsoft-com:vml" xmlns:wp14="http://schemas.microsoft.com/office/word/2010/wordprocessingDrawing" xmlns:wp="http://schemas.openxmlformats.org/drawingml/2006/wordprocessingDrawing" xmlns:w10="urn:schemas-microsoft-com:office:word" xmlns:w="http://schemas.openxmlformats.org/wordprocessingml/2006/main" xmlns:w14="http://schemas.microsoft.com/office/word/2010/wordml" xmlns:w15="http://schemas.microsoft.com/office/word/2012/wordml" xmlns:w16se="http://schemas.microsoft.com/office/word/2015/wordml/symex" xmlns:wpg="http://schemas.microsoft.com/office/word/2010/wordprocessingGroup" xmlns:wpi="http://schemas.microsoft.com/office/word/2010/wordprocessingInk" xmlns:wne="http://schemas.microsoft.com/office/word/2006/wordml" xmlns:wps="http://schemas.microsoft.com/office/word/2010/wordprocessingShape" mc:Ignorable="w14 w15 w16se wp14">
   <w:p>
     <w:pPr>
       <w:pStyle w:val="Header"/>
@@ -2580,7 +2762,7 @@
 </file>
 
 <file path=word/header6.xml><?xml version="1.0" encoding="utf-8"?>
-<w:hdr xmlns:wpc="http://schemas.microsoft.com/office/word/2010/wordprocessingCanvas" xmlns:mc="http://schemas.openxmlformats.org/markup-compatibility/2006" xmlns:o="urn:schemas-microsoft-com:office:office" xmlns:r="http://schemas.openxmlformats.org/officeDocument/2006/relationships" xmlns:m="http://schemas.openxmlformats.org/officeDocument/2006/math" xmlns:v="urn:schemas-microsoft-com:vml" xmlns:wp14="http://schemas.microsoft.com/office/word/2010/wordprocessingDrawing" xmlns:wp="http://schemas.openxmlformats.org/drawingml/2006/wordprocessingDrawing" xmlns:w10="urn:schemas-microsoft-com:office:word" xmlns:w="http://schemas.openxmlformats.org/wordprocessingml/2006/main" xmlns:w14="http://schemas.microsoft.com/office/word/2010/wordml" xmlns:wpg="http://schemas.microsoft.com/office/word/2010/wordprocessingGroup" xmlns:wpi="http://schemas.microsoft.com/office/word/2010/wordprocessingInk" xmlns:wne="http://schemas.microsoft.com/office/word/2006/wordml" xmlns:wps="http://schemas.microsoft.com/office/word/2010/wordprocessingShape" mc:Ignorable="w14 wp14">
+<w:hdr xmlns:wpc="http://schemas.microsoft.com/office/word/2010/wordprocessingCanvas" xmlns:cx="http://schemas.microsoft.com/office/drawing/2014/chartex" xmlns:cx1="http://schemas.microsoft.com/office/drawing/2015/9/8/chartex" xmlns:cx2="http://schemas.microsoft.com/office/drawing/2015/10/21/chartex" xmlns:cx3="http://schemas.microsoft.com/office/drawing/2016/5/9/chartex" xmlns:cx4="http://schemas.microsoft.com/office/drawing/2016/5/10/chartex" xmlns:cx5="http://schemas.microsoft.com/office/drawing/2016/5/11/chartex" xmlns:mc="http://schemas.openxmlformats.org/markup-compatibility/2006" xmlns:o="urn:schemas-microsoft-com:office:office" xmlns:r="http://schemas.openxmlformats.org/officeDocument/2006/relationships" xmlns:m="http://schemas.openxmlformats.org/officeDocument/2006/math" xmlns:v="urn:schemas-microsoft-com:vml" xmlns:wp14="http://schemas.microsoft.com/office/word/2010/wordprocessingDrawing" xmlns:wp="http://schemas.openxmlformats.org/drawingml/2006/wordprocessingDrawing" xmlns:w10="urn:schemas-microsoft-com:office:word" xmlns:w="http://schemas.openxmlformats.org/wordprocessingml/2006/main" xmlns:w14="http://schemas.microsoft.com/office/word/2010/wordml" xmlns:w15="http://schemas.microsoft.com/office/word/2012/wordml" xmlns:w16se="http://schemas.microsoft.com/office/word/2015/wordml/symex" xmlns:wpg="http://schemas.microsoft.com/office/word/2010/wordprocessingGroup" xmlns:wpi="http://schemas.microsoft.com/office/word/2010/wordprocessingInk" xmlns:wne="http://schemas.microsoft.com/office/word/2006/wordml" xmlns:wps="http://schemas.microsoft.com/office/word/2010/wordprocessingShape" mc:Ignorable="w14 w15 w16se wp14">
   <w:p>
     <w:pPr>
       <w:pStyle w:val="Header"/>
@@ -2672,8 +2854,8 @@
 </file>
 
 <file path=word/numbering.xml><?xml version="1.0" encoding="utf-8"?>
-<w:numbering xmlns:wpc="http://schemas.microsoft.com/office/word/2010/wordprocessingCanvas" xmlns:mc="http://schemas.openxmlformats.org/markup-compatibility/2006" xmlns:o="urn:schemas-microsoft-com:office:office" xmlns:r="http://schemas.openxmlformats.org/officeDocument/2006/relationships" xmlns:m="http://schemas.openxmlformats.org/officeDocument/2006/math" xmlns:v="urn:schemas-microsoft-com:vml" xmlns:wp14="http://schemas.microsoft.com/office/word/2010/wordprocessingDrawing" xmlns:wp="http://schemas.openxmlformats.org/drawingml/2006/wordprocessingDrawing" xmlns:w10="urn:schemas-microsoft-com:office:word" xmlns:w="http://schemas.openxmlformats.org/wordprocessingml/2006/main" xmlns:w14="http://schemas.microsoft.com/office/word/2010/wordml" xmlns:wpg="http://schemas.microsoft.com/office/word/2010/wordprocessingGroup" xmlns:wpi="http://schemas.microsoft.com/office/word/2010/wordprocessingInk" xmlns:wne="http://schemas.microsoft.com/office/word/2006/wordml" xmlns:wps="http://schemas.microsoft.com/office/word/2010/wordprocessingShape" mc:Ignorable="w14 wp14">
-  <w:abstractNum w:abstractNumId="0">
+<w:numbering xmlns:wpc="http://schemas.microsoft.com/office/word/2010/wordprocessingCanvas" xmlns:cx="http://schemas.microsoft.com/office/drawing/2014/chartex" xmlns:cx1="http://schemas.microsoft.com/office/drawing/2015/9/8/chartex" xmlns:cx2="http://schemas.microsoft.com/office/drawing/2015/10/21/chartex" xmlns:cx3="http://schemas.microsoft.com/office/drawing/2016/5/9/chartex" xmlns:cx4="http://schemas.microsoft.com/office/drawing/2016/5/10/chartex" xmlns:cx5="http://schemas.microsoft.com/office/drawing/2016/5/11/chartex" xmlns:mc="http://schemas.openxmlformats.org/markup-compatibility/2006" xmlns:o="urn:schemas-microsoft-com:office:office" xmlns:r="http://schemas.openxmlformats.org/officeDocument/2006/relationships" xmlns:m="http://schemas.openxmlformats.org/officeDocument/2006/math" xmlns:v="urn:schemas-microsoft-com:vml" xmlns:wp14="http://schemas.microsoft.com/office/word/2010/wordprocessingDrawing" xmlns:wp="http://schemas.openxmlformats.org/drawingml/2006/wordprocessingDrawing" xmlns:w10="urn:schemas-microsoft-com:office:word" xmlns:w="http://schemas.openxmlformats.org/wordprocessingml/2006/main" xmlns:w14="http://schemas.microsoft.com/office/word/2010/wordml" xmlns:w15="http://schemas.microsoft.com/office/word/2012/wordml" xmlns:w16se="http://schemas.microsoft.com/office/word/2015/wordml/symex" xmlns:wpg="http://schemas.microsoft.com/office/word/2010/wordprocessingGroup" xmlns:wpi="http://schemas.microsoft.com/office/word/2010/wordprocessingInk" xmlns:wne="http://schemas.microsoft.com/office/word/2006/wordml" xmlns:wps="http://schemas.microsoft.com/office/word/2010/wordprocessingShape" mc:Ignorable="w14 w15 w16se wp14">
+  <w:abstractNum w:abstractNumId="0" w15:restartNumberingAfterBreak="0">
     <w:nsid w:val="02AD5976"/>
     <w:multiLevelType w:val="hybridMultilevel"/>
     <w:tmpl w:val="B8C4BB74"/>
@@ -2786,7 +2968,7 @@
       </w:rPr>
     </w:lvl>
   </w:abstractNum>
-  <w:abstractNum w:abstractNumId="1">
+  <w:abstractNum w:abstractNumId="1" w15:restartNumberingAfterBreak="0">
     <w:nsid w:val="04304DA7"/>
     <w:multiLevelType w:val="hybridMultilevel"/>
     <w:tmpl w:val="86B684C4"/>
@@ -2899,7 +3081,120 @@
       </w:rPr>
     </w:lvl>
   </w:abstractNum>
-  <w:abstractNum w:abstractNumId="2">
+  <w:abstractNum w:abstractNumId="2" w15:restartNumberingAfterBreak="0">
+    <w:nsid w:val="106E6E93"/>
+    <w:multiLevelType w:val="hybridMultilevel"/>
+    <w:tmpl w:val="97DAF75E"/>
+    <w:lvl w:ilvl="0" w:tplc="04090001">
+      <w:start w:val="1"/>
+      <w:numFmt w:val="bullet"/>
+      <w:lvlText w:val=""/>
+      <w:lvlJc w:val="left"/>
+      <w:pPr>
+        <w:ind w:left="720" w:hanging="360"/>
+      </w:pPr>
+      <w:rPr>
+        <w:rFonts w:ascii="Symbol" w:hAnsi="Symbol" w:hint="default"/>
+      </w:rPr>
+    </w:lvl>
+    <w:lvl w:ilvl="1" w:tplc="04090003" w:tentative="1">
+      <w:start w:val="1"/>
+      <w:numFmt w:val="bullet"/>
+      <w:lvlText w:val="o"/>
+      <w:lvlJc w:val="left"/>
+      <w:pPr>
+        <w:ind w:left="1440" w:hanging="360"/>
+      </w:pPr>
+      <w:rPr>
+        <w:rFonts w:ascii="Courier New" w:hAnsi="Courier New" w:cs="Courier New" w:hint="default"/>
+      </w:rPr>
+    </w:lvl>
+    <w:lvl w:ilvl="2" w:tplc="04090005" w:tentative="1">
+      <w:start w:val="1"/>
+      <w:numFmt w:val="bullet"/>
+      <w:lvlText w:val=""/>
+      <w:lvlJc w:val="left"/>
+      <w:pPr>
+        <w:ind w:left="2160" w:hanging="360"/>
+      </w:pPr>
+      <w:rPr>
+        <w:rFonts w:ascii="Wingdings" w:hAnsi="Wingdings" w:hint="default"/>
+      </w:rPr>
+    </w:lvl>
+    <w:lvl w:ilvl="3" w:tplc="04090001" w:tentative="1">
+      <w:start w:val="1"/>
+      <w:numFmt w:val="bullet"/>
+      <w:lvlText w:val=""/>
+      <w:lvlJc w:val="left"/>
+      <w:pPr>
+        <w:ind w:left="2880" w:hanging="360"/>
+      </w:pPr>
+      <w:rPr>
+        <w:rFonts w:ascii="Symbol" w:hAnsi="Symbol" w:hint="default"/>
+      </w:rPr>
+    </w:lvl>
+    <w:lvl w:ilvl="4" w:tplc="04090003" w:tentative="1">
+      <w:start w:val="1"/>
+      <w:numFmt w:val="bullet"/>
+      <w:lvlText w:val="o"/>
+      <w:lvlJc w:val="left"/>
+      <w:pPr>
+        <w:ind w:left="3600" w:hanging="360"/>
+      </w:pPr>
+      <w:rPr>
+        <w:rFonts w:ascii="Courier New" w:hAnsi="Courier New" w:cs="Courier New" w:hint="default"/>
+      </w:rPr>
+    </w:lvl>
+    <w:lvl w:ilvl="5" w:tplc="04090005" w:tentative="1">
+      <w:start w:val="1"/>
+      <w:numFmt w:val="bullet"/>
+      <w:lvlText w:val=""/>
+      <w:lvlJc w:val="left"/>
+      <w:pPr>
+        <w:ind w:left="4320" w:hanging="360"/>
+      </w:pPr>
+      <w:rPr>
+        <w:rFonts w:ascii="Wingdings" w:hAnsi="Wingdings" w:hint="default"/>
+      </w:rPr>
+    </w:lvl>
+    <w:lvl w:ilvl="6" w:tplc="04090001" w:tentative="1">
+      <w:start w:val="1"/>
+      <w:numFmt w:val="bullet"/>
+      <w:lvlText w:val=""/>
+      <w:lvlJc w:val="left"/>
+      <w:pPr>
+        <w:ind w:left="5040" w:hanging="360"/>
+      </w:pPr>
+      <w:rPr>
+        <w:rFonts w:ascii="Symbol" w:hAnsi="Symbol" w:hint="default"/>
+      </w:rPr>
+    </w:lvl>
+    <w:lvl w:ilvl="7" w:tplc="04090003" w:tentative="1">
+      <w:start w:val="1"/>
+      <w:numFmt w:val="bullet"/>
+      <w:lvlText w:val="o"/>
+      <w:lvlJc w:val="left"/>
+      <w:pPr>
+        <w:ind w:left="5760" w:hanging="360"/>
+      </w:pPr>
+      <w:rPr>
+        <w:rFonts w:ascii="Courier New" w:hAnsi="Courier New" w:cs="Courier New" w:hint="default"/>
+      </w:rPr>
+    </w:lvl>
+    <w:lvl w:ilvl="8" w:tplc="04090005" w:tentative="1">
+      <w:start w:val="1"/>
+      <w:numFmt w:val="bullet"/>
+      <w:lvlText w:val=""/>
+      <w:lvlJc w:val="left"/>
+      <w:pPr>
+        <w:ind w:left="6480" w:hanging="360"/>
+      </w:pPr>
+      <w:rPr>
+        <w:rFonts w:ascii="Wingdings" w:hAnsi="Wingdings" w:hint="default"/>
+      </w:rPr>
+    </w:lvl>
+  </w:abstractNum>
+  <w:abstractNum w:abstractNumId="3" w15:restartNumberingAfterBreak="0">
     <w:nsid w:val="16421B28"/>
     <w:multiLevelType w:val="hybridMultilevel"/>
     <w:tmpl w:val="1B96AC9A"/>
@@ -3012,7 +3307,7 @@
       </w:rPr>
     </w:lvl>
   </w:abstractNum>
-  <w:abstractNum w:abstractNumId="3">
+  <w:abstractNum w:abstractNumId="4" w15:restartNumberingAfterBreak="0">
     <w:nsid w:val="16F2704C"/>
     <w:multiLevelType w:val="hybridMultilevel"/>
     <w:tmpl w:val="B366F75A"/>
@@ -3125,7 +3420,7 @@
       </w:rPr>
     </w:lvl>
   </w:abstractNum>
-  <w:abstractNum w:abstractNumId="4">
+  <w:abstractNum w:abstractNumId="5" w15:restartNumberingAfterBreak="0">
     <w:nsid w:val="1B0535FE"/>
     <w:multiLevelType w:val="hybridMultilevel"/>
     <w:tmpl w:val="2D50A68A"/>
@@ -3238,7 +3533,7 @@
       </w:rPr>
     </w:lvl>
   </w:abstractNum>
-  <w:abstractNum w:abstractNumId="5">
+  <w:abstractNum w:abstractNumId="6" w15:restartNumberingAfterBreak="0">
     <w:nsid w:val="1B443C8B"/>
     <w:multiLevelType w:val="hybridMultilevel"/>
     <w:tmpl w:val="B8D44814"/>
@@ -3351,7 +3646,120 @@
       </w:rPr>
     </w:lvl>
   </w:abstractNum>
-  <w:abstractNum w:abstractNumId="6">
+  <w:abstractNum w:abstractNumId="7" w15:restartNumberingAfterBreak="0">
+    <w:nsid w:val="236C2E31"/>
+    <w:multiLevelType w:val="hybridMultilevel"/>
+    <w:tmpl w:val="9DD818EA"/>
+    <w:lvl w:ilvl="0" w:tplc="04090001">
+      <w:start w:val="1"/>
+      <w:numFmt w:val="bullet"/>
+      <w:lvlText w:val=""/>
+      <w:lvlJc w:val="left"/>
+      <w:pPr>
+        <w:ind w:left="720" w:hanging="360"/>
+      </w:pPr>
+      <w:rPr>
+        <w:rFonts w:ascii="Symbol" w:hAnsi="Symbol" w:hint="default"/>
+      </w:rPr>
+    </w:lvl>
+    <w:lvl w:ilvl="1" w:tplc="04090003">
+      <w:start w:val="1"/>
+      <w:numFmt w:val="bullet"/>
+      <w:lvlText w:val="o"/>
+      <w:lvlJc w:val="left"/>
+      <w:pPr>
+        <w:ind w:left="1440" w:hanging="360"/>
+      </w:pPr>
+      <w:rPr>
+        <w:rFonts w:ascii="Courier New" w:hAnsi="Courier New" w:cs="Courier New" w:hint="default"/>
+      </w:rPr>
+    </w:lvl>
+    <w:lvl w:ilvl="2" w:tplc="04090005" w:tentative="1">
+      <w:start w:val="1"/>
+      <w:numFmt w:val="bullet"/>
+      <w:lvlText w:val=""/>
+      <w:lvlJc w:val="left"/>
+      <w:pPr>
+        <w:ind w:left="2160" w:hanging="360"/>
+      </w:pPr>
+      <w:rPr>
+        <w:rFonts w:ascii="Wingdings" w:hAnsi="Wingdings" w:hint="default"/>
+      </w:rPr>
+    </w:lvl>
+    <w:lvl w:ilvl="3" w:tplc="04090001" w:tentative="1">
+      <w:start w:val="1"/>
+      <w:numFmt w:val="bullet"/>
+      <w:lvlText w:val=""/>
+      <w:lvlJc w:val="left"/>
+      <w:pPr>
+        <w:ind w:left="2880" w:hanging="360"/>
+      </w:pPr>
+      <w:rPr>
+        <w:rFonts w:ascii="Symbol" w:hAnsi="Symbol" w:hint="default"/>
+      </w:rPr>
+    </w:lvl>
+    <w:lvl w:ilvl="4" w:tplc="04090003" w:tentative="1">
+      <w:start w:val="1"/>
+      <w:numFmt w:val="bullet"/>
+      <w:lvlText w:val="o"/>
+      <w:lvlJc w:val="left"/>
+      <w:pPr>
+        <w:ind w:left="3600" w:hanging="360"/>
+      </w:pPr>
+      <w:rPr>
+        <w:rFonts w:ascii="Courier New" w:hAnsi="Courier New" w:cs="Courier New" w:hint="default"/>
+      </w:rPr>
+    </w:lvl>
+    <w:lvl w:ilvl="5" w:tplc="04090005" w:tentative="1">
+      <w:start w:val="1"/>
+      <w:numFmt w:val="bullet"/>
+      <w:lvlText w:val=""/>
+      <w:lvlJc w:val="left"/>
+      <w:pPr>
+        <w:ind w:left="4320" w:hanging="360"/>
+      </w:pPr>
+      <w:rPr>
+        <w:rFonts w:ascii="Wingdings" w:hAnsi="Wingdings" w:hint="default"/>
+      </w:rPr>
+    </w:lvl>
+    <w:lvl w:ilvl="6" w:tplc="04090001" w:tentative="1">
+      <w:start w:val="1"/>
+      <w:numFmt w:val="bullet"/>
+      <w:lvlText w:val=""/>
+      <w:lvlJc w:val="left"/>
+      <w:pPr>
+        <w:ind w:left="5040" w:hanging="360"/>
+      </w:pPr>
+      <w:rPr>
+        <w:rFonts w:ascii="Symbol" w:hAnsi="Symbol" w:hint="default"/>
+      </w:rPr>
+    </w:lvl>
+    <w:lvl w:ilvl="7" w:tplc="04090003" w:tentative="1">
+      <w:start w:val="1"/>
+      <w:numFmt w:val="bullet"/>
+      <w:lvlText w:val="o"/>
+      <w:lvlJc w:val="left"/>
+      <w:pPr>
+        <w:ind w:left="5760" w:hanging="360"/>
+      </w:pPr>
+      <w:rPr>
+        <w:rFonts w:ascii="Courier New" w:hAnsi="Courier New" w:cs="Courier New" w:hint="default"/>
+      </w:rPr>
+    </w:lvl>
+    <w:lvl w:ilvl="8" w:tplc="04090005" w:tentative="1">
+      <w:start w:val="1"/>
+      <w:numFmt w:val="bullet"/>
+      <w:lvlText w:val=""/>
+      <w:lvlJc w:val="left"/>
+      <w:pPr>
+        <w:ind w:left="6480" w:hanging="360"/>
+      </w:pPr>
+      <w:rPr>
+        <w:rFonts w:ascii="Wingdings" w:hAnsi="Wingdings" w:hint="default"/>
+      </w:rPr>
+    </w:lvl>
+  </w:abstractNum>
+  <w:abstractNum w:abstractNumId="8" w15:restartNumberingAfterBreak="0">
     <w:nsid w:val="45AC0967"/>
     <w:multiLevelType w:val="hybridMultilevel"/>
     <w:tmpl w:val="D6226442"/>
@@ -3464,7 +3872,7 @@
       </w:rPr>
     </w:lvl>
   </w:abstractNum>
-  <w:abstractNum w:abstractNumId="7">
+  <w:abstractNum w:abstractNumId="9" w15:restartNumberingAfterBreak="0">
     <w:nsid w:val="479736D8"/>
     <w:multiLevelType w:val="hybridMultilevel"/>
     <w:tmpl w:val="66C06586"/>
@@ -3577,7 +3985,7 @@
       </w:rPr>
     </w:lvl>
   </w:abstractNum>
-  <w:abstractNum w:abstractNumId="8">
+  <w:abstractNum w:abstractNumId="10" w15:restartNumberingAfterBreak="0">
     <w:nsid w:val="4CCA24A3"/>
     <w:multiLevelType w:val="hybridMultilevel"/>
     <w:tmpl w:val="99166394"/>
@@ -3690,7 +4098,7 @@
       </w:rPr>
     </w:lvl>
   </w:abstractNum>
-  <w:abstractNum w:abstractNumId="9">
+  <w:abstractNum w:abstractNumId="11" w15:restartNumberingAfterBreak="0">
     <w:nsid w:val="50DE2A9B"/>
     <w:multiLevelType w:val="hybridMultilevel"/>
     <w:tmpl w:val="8FEA8A0A"/>
@@ -3803,7 +4211,7 @@
       </w:rPr>
     </w:lvl>
   </w:abstractNum>
-  <w:abstractNum w:abstractNumId="10">
+  <w:abstractNum w:abstractNumId="12" w15:restartNumberingAfterBreak="0">
     <w:nsid w:val="64BE08B5"/>
     <w:multiLevelType w:val="hybridMultilevel"/>
     <w:tmpl w:val="D0DE4CBA"/>
@@ -3916,7 +4324,7 @@
       </w:rPr>
     </w:lvl>
   </w:abstractNum>
-  <w:abstractNum w:abstractNumId="11">
+  <w:abstractNum w:abstractNumId="13" w15:restartNumberingAfterBreak="0">
     <w:nsid w:val="687D60CA"/>
     <w:multiLevelType w:val="hybridMultilevel"/>
     <w:tmpl w:val="D09A1B38"/>
@@ -4029,7 +4437,7 @@
       </w:rPr>
     </w:lvl>
   </w:abstractNum>
-  <w:abstractNum w:abstractNumId="12">
+  <w:abstractNum w:abstractNumId="14" w15:restartNumberingAfterBreak="0">
     <w:nsid w:val="711F7E13"/>
     <w:multiLevelType w:val="hybridMultilevel"/>
     <w:tmpl w:val="F2847AFE"/>
@@ -4142,7 +4550,7 @@
       </w:rPr>
     </w:lvl>
   </w:abstractNum>
-  <w:abstractNum w:abstractNumId="13">
+  <w:abstractNum w:abstractNumId="15" w15:restartNumberingAfterBreak="0">
     <w:nsid w:val="738E5035"/>
     <w:multiLevelType w:val="hybridMultilevel"/>
     <w:tmpl w:val="93D24BB8"/>
@@ -4256,52 +4664,58 @@
     </w:lvl>
   </w:abstractNum>
   <w:num w:numId="1">
-    <w:abstractNumId w:val="13"/>
+    <w:abstractNumId w:val="15"/>
   </w:num>
   <w:num w:numId="2">
-    <w:abstractNumId w:val="7"/>
+    <w:abstractNumId w:val="9"/>
   </w:num>
   <w:num w:numId="3">
-    <w:abstractNumId w:val="2"/>
+    <w:abstractNumId w:val="3"/>
   </w:num>
   <w:num w:numId="4">
-    <w:abstractNumId w:val="8"/>
+    <w:abstractNumId w:val="10"/>
   </w:num>
   <w:num w:numId="5">
-    <w:abstractNumId w:val="9"/>
+    <w:abstractNumId w:val="11"/>
   </w:num>
   <w:num w:numId="6">
-    <w:abstractNumId w:val="5"/>
+    <w:abstractNumId w:val="6"/>
   </w:num>
   <w:num w:numId="7">
     <w:abstractNumId w:val="0"/>
   </w:num>
   <w:num w:numId="8">
-    <w:abstractNumId w:val="11"/>
+    <w:abstractNumId w:val="13"/>
   </w:num>
   <w:num w:numId="9">
-    <w:abstractNumId w:val="12"/>
+    <w:abstractNumId w:val="14"/>
   </w:num>
   <w:num w:numId="10">
-    <w:abstractNumId w:val="6"/>
+    <w:abstractNumId w:val="8"/>
   </w:num>
   <w:num w:numId="11">
     <w:abstractNumId w:val="1"/>
   </w:num>
   <w:num w:numId="12">
-    <w:abstractNumId w:val="3"/>
+    <w:abstractNumId w:val="4"/>
   </w:num>
   <w:num w:numId="13">
-    <w:abstractNumId w:val="4"/>
+    <w:abstractNumId w:val="5"/>
   </w:num>
   <w:num w:numId="14">
-    <w:abstractNumId w:val="10"/>
+    <w:abstractNumId w:val="12"/>
+  </w:num>
+  <w:num w:numId="15">
+    <w:abstractNumId w:val="7"/>
+  </w:num>
+  <w:num w:numId="16">
+    <w:abstractNumId w:val="2"/>
   </w:num>
 </w:numbering>
 </file>
 
 <file path=word/styles.xml><?xml version="1.0" encoding="utf-8"?>
-<w:styles xmlns:mc="http://schemas.openxmlformats.org/markup-compatibility/2006" xmlns:r="http://schemas.openxmlformats.org/officeDocument/2006/relationships" xmlns:w="http://schemas.openxmlformats.org/wordprocessingml/2006/main" xmlns:w14="http://schemas.microsoft.com/office/word/2010/wordml" mc:Ignorable="w14">
+<w:styles xmlns:mc="http://schemas.openxmlformats.org/markup-compatibility/2006" xmlns:r="http://schemas.openxmlformats.org/officeDocument/2006/relationships" xmlns:w="http://schemas.openxmlformats.org/wordprocessingml/2006/main" xmlns:w14="http://schemas.microsoft.com/office/word/2010/wordml" xmlns:w15="http://schemas.microsoft.com/office/word/2012/wordml" xmlns:w16se="http://schemas.microsoft.com/office/word/2015/wordml/symex" mc:Ignorable="w14 w15 w16se">
   <w:docDefaults>
     <w:rPrDefault>
       <w:rPr>
@@ -4313,436 +4727,381 @@
     </w:rPrDefault>
     <w:pPrDefault/>
   </w:docDefaults>
-  <w:latentStyles w:defLockedState="0" w:defUIPriority="99" w:defSemiHidden="1" w:defUnhideWhenUsed="1" w:defQFormat="0" w:count="267">
-    <w:lsdException w:name="Normal" w:semiHidden="0" w:uiPriority="0" w:unhideWhenUsed="0" w:qFormat="1"/>
-    <w:lsdException w:name="heading 1" w:semiHidden="0" w:uiPriority="9" w:unhideWhenUsed="0" w:qFormat="1"/>
-    <w:lsdException w:name="heading 2" w:uiPriority="9" w:qFormat="1"/>
-    <w:lsdException w:name="heading 3" w:uiPriority="9" w:qFormat="1"/>
-    <w:lsdException w:name="heading 4" w:uiPriority="9" w:qFormat="1"/>
-    <w:lsdException w:name="heading 5" w:uiPriority="9" w:qFormat="1"/>
-    <w:lsdException w:name="heading 6" w:uiPriority="9" w:qFormat="1"/>
-    <w:lsdException w:name="heading 7" w:uiPriority="9" w:qFormat="1"/>
-    <w:lsdException w:name="heading 8" w:uiPriority="9" w:qFormat="1"/>
-    <w:lsdException w:name="heading 9" w:uiPriority="9" w:qFormat="1"/>
-    <w:lsdException w:name="toc 1" w:uiPriority="39"/>
-    <w:lsdException w:name="toc 2" w:uiPriority="39"/>
-    <w:lsdException w:name="toc 3" w:uiPriority="39"/>
-    <w:lsdException w:name="toc 4" w:uiPriority="39"/>
-    <w:lsdException w:name="toc 5" w:uiPriority="39"/>
-    <w:lsdException w:name="toc 6" w:uiPriority="39"/>
-    <w:lsdException w:name="toc 7" w:uiPriority="39"/>
-    <w:lsdException w:name="toc 8" w:uiPriority="39"/>
-    <w:lsdException w:name="toc 9" w:uiPriority="39"/>
-    <w:lsdException w:name="caption" w:uiPriority="35" w:qFormat="1"/>
-    <w:lsdException w:name="Title" w:semiHidden="0" w:uiPriority="10" w:unhideWhenUsed="0" w:qFormat="1"/>
-    <w:lsdException w:name="Default Paragraph Font" w:uiPriority="1"/>
-    <w:lsdException w:name="Subtitle" w:semiHidden="0" w:uiPriority="11" w:unhideWhenUsed="0" w:qFormat="1"/>
-    <w:lsdException w:name="Strong" w:semiHidden="0" w:uiPriority="22" w:unhideWhenUsed="0" w:qFormat="1"/>
-    <w:lsdException w:name="Emphasis" w:semiHidden="0" w:uiPriority="20" w:unhideWhenUsed="0" w:qFormat="1"/>
-    <w:lsdException w:name="Table Grid" w:semiHidden="0" w:uiPriority="59" w:unhideWhenUsed="0"/>
-    <w:lsdException w:name="Placeholder Text" w:unhideWhenUsed="0"/>
-    <w:lsdException w:name="No Spacing" w:semiHidden="0" w:uiPriority="1" w:unhideWhenUsed="0" w:qFormat="1"/>
-    <w:lsdException w:name="Light Shading" w:semiHidden="0" w:uiPriority="60" w:unhideWhenUsed="0"/>
-    <w:lsdException w:name="Light List" w:semiHidden="0" w:uiPriority="61" w:unhideWhenUsed="0"/>
-    <w:lsdException w:name="Light Grid" w:semiHidden="0" w:uiPriority="62" w:unhideWhenUsed="0"/>
-    <w:lsdException w:name="Medium Shading 1" w:semiHidden="0" w:uiPriority="63" w:unhideWhenUsed="0"/>
-    <w:lsdException w:name="Medium Shading 2" w:semiHidden="0" w:uiPriority="64" w:unhideWhenUsed="0"/>
-    <w:lsdException w:name="Medium List 1" w:semiHidden="0" w:uiPriority="65" w:unhideWhenUsed="0"/>
-    <w:lsdException w:name="Medium List 2" w:semiHidden="0" w:uiPriority="66" w:unhideWhenUsed="0"/>
-    <w:lsdException w:name="Medium Grid 1" w:semiHidden="0" w:uiPriority="67" w:unhideWhenUsed="0"/>
-    <w:lsdException w:name="Medium Grid 2" w:semiHidden="0" w:uiPriority="68" w:unhideWhenUsed="0"/>
-    <w:lsdException w:name="Medium Grid 3" w:semiHidden="0" w:uiPriority="69" w:unhideWhenUsed="0"/>
-    <w:lsdException w:name="Dark List" w:semiHidden="0" w:uiPriority="70" w:unhideWhenUsed="0"/>
-    <w:lsdException w:name="Colorful Shading" w:semiHidden="0" w:uiPriority="71" w:unhideWhenUsed="0"/>
-    <w:lsdException w:name="Colorful List" w:semiHidden="0" w:uiPriority="72" w:unhideWhenUsed="0"/>
-    <w:lsdException w:name="Colorful Grid" w:semiHidden="0" w:uiPriority="73" w:unhideWhenUsed="0"/>
-    <w:lsdException w:name="Light Shading Accent 1" w:semiHidden="0" w:uiPriority="60" w:unhideWhenUsed="0"/>
-    <w:lsdException w:name="Light List Accent 1" w:semiHidden="0" w:uiPriority="61" w:unhideWhenUsed="0"/>
-    <w:lsdException w:name="Light Grid Accent 1" w:semiHidden="0" w:uiPriority="62" w:unhideWhenUsed="0"/>
-    <w:lsdException w:name="Medium Shading 1 Accent 1" w:semiHidden="0" w:uiPriority="63" w:unhideWhenUsed="0"/>
-    <w:lsdException w:name="Medium Shading 2 Accent 1" w:semiHidden="0" w:uiPriority="64" w:unhideWhenUsed="0"/>
-    <w:lsdException w:name="Medium List 1 Accent 1" w:semiHidden="0" w:uiPriority="65" w:unhideWhenUsed="0"/>
-    <w:lsdException w:name="Revision" w:unhideWhenUsed="0"/>
-    <w:lsdException w:name="List Paragraph" w:semiHidden="0" w:uiPriority="34" w:unhideWhenUsed="0" w:qFormat="1"/>
-    <w:lsdException w:name="Quote" w:semiHidden="0" w:uiPriority="29" w:unhideWhenUsed="0" w:qFormat="1"/>
-    <w:lsdException w:name="Intense Quote" w:semiHidden="0" w:uiPriority="30" w:unhideWhenUsed="0" w:qFormat="1"/>
-    <w:lsdException w:name="Medium List 2 Accent 1" w:semiHidden="0" w:uiPriority="66" w:unhideWhenUsed="0"/>
-    <w:lsdException w:name="Medium Grid 1 Accent 1" w:semiHidden="0" w:uiPriority="67" w:unhideWhenUsed="0"/>
-    <w:lsdException w:name="Medium Grid 2 Accent 1" w:semiHidden="0" w:uiPriority="68" w:unhideWhenUsed="0"/>
-    <w:lsdException w:name="Medium Grid 3 Accent 1" w:semiHidden="0" w:uiPriority="69" w:unhideWhenUsed="0"/>
-    <w:lsdException w:name="Dark List Accent 1" w:semiHidden="0" w:uiPriority="70" w:unhideWhenUsed="0"/>
-    <w:lsdException w:name="Colorful Shading Accent 1" w:semiHidden="0" w:uiPriority="71" w:unhideWhenUsed="0"/>
-    <w:lsdException w:name="Colorful List Accent 1" w:semiHidden="0" w:uiPriority="72" w:unhideWhenUsed="0"/>
-    <w:lsdException w:name="Colorful Grid Accent 1" w:semiHidden="0" w:uiPriority="73" w:unhideWhenUsed="0"/>
-    <w:lsdException w:name="Light Shading Accent 2" w:semiHidden="0" w:uiPriority="60" w:unhideWhenUsed="0"/>
-    <w:lsdException w:name="Light List Accent 2" w:semiHidden="0" w:uiPriority="61" w:unhideWhenUsed="0"/>
-    <w:lsdException w:name="Light Grid Accent 2" w:semiHidden="0" w:uiPriority="62" w:unhideWhenUsed="0"/>
-    <w:lsdException w:name="Medium Shading 1 Accent 2" w:semiHidden="0" w:uiPriority="63" w:unhideWhenUsed="0"/>
-    <w:lsdException w:name="Medium Shading 2 Accent 2" w:semiHidden="0" w:uiPriority="64" w:unhideWhenUsed="0"/>
-    <w:lsdException w:name="Medium List 1 Accent 2" w:semiHidden="0" w:uiPriority="65" w:unhideWhenUsed="0"/>
-    <w:lsdException w:name="Medium List 2 Accent 2" w:semiHidden="0" w:uiPriority="66" w:unhideWhenUsed="0"/>
-    <w:lsdException w:name="Medium Grid 1 Accent 2" w:semiHidden="0" w:uiPriority="67" w:unhideWhenUsed="0"/>
-    <w:lsdException w:name="Medium Grid 2 Accent 2" w:semiHidden="0" w:uiPriority="68" w:unhideWhenUsed="0"/>
-    <w:lsdException w:name="Medium Grid 3 Accent 2" w:semiHidden="0" w:uiPriority="69" w:unhideWhenUsed="0"/>
-    <w:lsdException w:name="Dark List Accent 2" w:semiHidden="0" w:uiPriority="70" w:unhideWhenUsed="0"/>
-    <w:lsdException w:name="Colorful Shading Accent 2" w:semiHidden="0" w:uiPriority="71" w:unhideWhenUsed="0"/>
-    <w:lsdException w:name="Colorful List Accent 2" w:semiHidden="0" w:uiPriority="72" w:unhideWhenUsed="0"/>
-    <w:lsdException w:name="Colorful Grid Accent 2" w:semiHidden="0" w:uiPriority="73" w:unhideWhenUsed="0"/>
-    <w:lsdException w:name="Light Shading Accent 3" w:semiHidden="0" w:uiPriority="60" w:unhideWhenUsed="0"/>
-    <w:lsdException w:name="Light List Accent 3" w:semiHidden="0" w:uiPriority="61" w:unhideWhenUsed="0"/>
-    <w:lsdException w:name="Light Grid Accent 3" w:semiHidden="0" w:uiPriority="62" w:unhideWhenUsed="0"/>
-    <w:lsdException w:name="Medium Shading 1 Accent 3" w:semiHidden="0" w:uiPriority="63" w:unhideWhenUsed="0"/>
-    <w:lsdException w:name="Medium Shading 2 Accent 3" w:semiHidden="0" w:uiPriority="64" w:unhideWhenUsed="0"/>
-    <w:lsdException w:name="Medium List 1 Accent 3" w:semiHidden="0" w:uiPriority="65" w:unhideWhenUsed="0"/>
-    <w:lsdException w:name="Medium List 2 Accent 3" w:semiHidden="0" w:uiPriority="66" w:unhideWhenUsed="0"/>
-    <w:lsdException w:name="Medium Grid 1 Accent 3" w:semiHidden="0" w:uiPriority="67" w:unhideWhenUsed="0"/>
-    <w:lsdException w:name="Medium Grid 2 Accent 3" w:semiHidden="0" w:uiPriority="68" w:unhideWhenUsed="0"/>
-    <w:lsdException w:name="Medium Grid 3 Accent 3" w:semiHidden="0" w:uiPriority="69" w:unhideWhenUsed="0"/>
-    <w:lsdException w:name="Dark List Accent 3" w:semiHidden="0" w:uiPriority="70" w:unhideWhenUsed="0"/>
-    <w:lsdException w:name="Colorful Shading Accent 3" w:semiHidden="0" w:uiPriority="71" w:unhideWhenUsed="0"/>
-    <w:lsdException w:name="Colorful List Accent 3" w:semiHidden="0" w:uiPriority="72" w:unhideWhenUsed="0"/>
-    <w:lsdException w:name="Colorful Grid Accent 3" w:semiHidden="0" w:uiPriority="73" w:unhideWhenUsed="0"/>
-    <w:lsdException w:name="Light Shading Accent 4" w:semiHidden="0" w:uiPriority="60" w:unhideWhenUsed="0"/>
-    <w:lsdException w:name="Light List Accent 4" w:semiHidden="0" w:uiPriority="61" w:unhideWhenUsed="0"/>
-    <w:lsdException w:name="Light Grid Accent 4" w:semiHidden="0" w:uiPriority="62" w:unhideWhenUsed="0"/>
-    <w:lsdException w:name="Medium Shading 1 Accent 4" w:semiHidden="0" w:uiPriority="63" w:unhideWhenUsed="0"/>
-    <w:lsdException w:name="Medium Shading 2 Accent 4" w:semiHidden="0" w:uiPriority="64" w:unhideWhenUsed="0"/>
-    <w:lsdException w:name="Medium List 1 Accent 4" w:semiHidden="0" w:uiPriority="65" w:unhideWhenUsed="0"/>
-    <w:lsdException w:name="Medium List 2 Accent 4" w:semiHidden="0" w:uiPriority="66" w:unhideWhenUsed="0"/>
-    <w:lsdException w:name="Medium Grid 1 Accent 4" w:semiHidden="0" w:uiPriority="67" w:unhideWhenUsed="0"/>
-    <w:lsdException w:name="Medium Grid 2 Accent 4" w:semiHidden="0" w:uiPriority="68" w:unhideWhenUsed="0"/>
-    <w:lsdException w:name="Medium Grid 3 Accent 4" w:semiHidden="0" w:uiPriority="69" w:unhideWhenUsed="0"/>
-    <w:lsdException w:name="Dark List Accent 4" w:semiHidden="0" w:uiPriority="70" w:unhideWhenUsed="0"/>
-    <w:lsdException w:name="Colorful Shading Accent 4" w:semiHidden="0" w:uiPriority="71" w:unhideWhenUsed="0"/>
-    <w:lsdException w:name="Colorful List Accent 4" w:semiHidden="0" w:uiPriority="72" w:unhideWhenUsed="0"/>
-    <w:lsdException w:name="Colorful Grid Accent 4" w:semiHidden="0" w:uiPriority="73" w:unhideWhenUsed="0"/>
-    <w:lsdException w:name="Light Shading Accent 5" w:semiHidden="0" w:uiPriority="60" w:unhideWhenUsed="0"/>
-    <w:lsdException w:name="Light List Accent 5" w:semiHidden="0" w:uiPriority="61" w:unhideWhenUsed="0"/>
-    <w:lsdException w:name="Light Grid Accent 5" w:semiHidden="0" w:uiPriority="62" w:unhideWhenUsed="0"/>
-    <w:lsdException w:name="Medium Shading 1 Accent 5" w:semiHidden="0" w:uiPriority="63" w:unhideWhenUsed="0"/>
-    <w:lsdException w:name="Medium Shading 2 Accent 5" w:semiHidden="0" w:uiPriority="64" w:unhideWhenUsed="0"/>
-    <w:lsdException w:name="Medium List 1 Accent 5" w:semiHidden="0" w:uiPriority="65" w:unhideWhenUsed="0"/>
-    <w:lsdException w:name="Medium List 2 Accent 5" w:semiHidden="0" w:uiPriority="66" w:unhideWhenUsed="0"/>
-    <w:lsdException w:name="Medium Grid 1 Accent 5" w:semiHidden="0" w:uiPriority="67" w:unhideWhenUsed="0"/>
-    <w:lsdException w:name="Medium Grid 2 Accent 5" w:semiHidden="0" w:uiPriority="68" w:unhideWhenUsed="0"/>
-    <w:lsdException w:name="Medium Grid 3 Accent 5" w:semiHidden="0" w:uiPriority="69" w:unhideWhenUsed="0"/>
-    <w:lsdException w:name="Dark List Accent 5" w:semiHidden="0" w:uiPriority="70" w:unhideWhenUsed="0"/>
-    <w:lsdException w:name="Colorful Shading Accent 5" w:semiHidden="0" w:uiPriority="71" w:unhideWhenUsed="0"/>
-    <w:lsdException w:name="Colorful List Accent 5" w:semiHidden="0" w:uiPriority="72" w:unhideWhenUsed="0"/>
-    <w:lsdException w:name="Colorful Grid Accent 5" w:semiHidden="0" w:uiPriority="73" w:unhideWhenUsed="0"/>
-    <w:lsdException w:name="Light Shading Accent 6" w:semiHidden="0" w:uiPriority="60" w:unhideWhenUsed="0"/>
-    <w:lsdException w:name="Light List Accent 6" w:semiHidden="0" w:uiPriority="61" w:unhideWhenUsed="0"/>
-    <w:lsdException w:name="Light Grid Accent 6" w:semiHidden="0" w:uiPriority="62" w:unhideWhenUsed="0"/>
-    <w:lsdException w:name="Medium Shading 1 Accent 6" w:semiHidden="0" w:uiPriority="63" w:unhideWhenUsed="0"/>
-    <w:lsdException w:name="Medium Shading 2 Accent 6" w:semiHidden="0" w:uiPriority="64" w:unhideWhenUsed="0"/>
-    <w:lsdException w:name="Medium List 1 Accent 6" w:semiHidden="0" w:uiPriority="65" w:unhideWhenUsed="0"/>
-    <w:lsdException w:name="Medium List 2 Accent 6" w:semiHidden="0" w:uiPriority="66" w:unhideWhenUsed="0"/>
-    <w:lsdException w:name="Medium Grid 1 Accent 6" w:semiHidden="0" w:uiPriority="67" w:unhideWhenUsed="0"/>
-    <w:lsdException w:name="Medium Grid 2 Accent 6" w:semiHidden="0" w:uiPriority="68" w:unhideWhenUsed="0"/>
-    <w:lsdException w:name="Medium Grid 3 Accent 6" w:semiHidden="0" w:uiPriority="69" w:unhideWhenUsed="0"/>
-    <w:lsdException w:name="Dark List Accent 6" w:semiHidden="0" w:uiPriority="70" w:unhideWhenUsed="0"/>
-    <w:lsdException w:name="Colorful Shading Accent 6" w:semiHidden="0" w:uiPriority="71" w:unhideWhenUsed="0"/>
-    <w:lsdException w:name="Colorful List Accent 6" w:semiHidden="0" w:uiPriority="72" w:unhideWhenUsed="0"/>
-    <w:lsdException w:name="Colorful Grid Accent 6" w:semiHidden="0" w:uiPriority="73" w:unhideWhenUsed="0"/>
-    <w:lsdException w:name="Subtle Emphasis" w:semiHidden="0" w:uiPriority="19" w:unhideWhenUsed="0" w:qFormat="1"/>
-    <w:lsdException w:name="Intense Emphasis" w:semiHidden="0" w:uiPriority="21" w:unhideWhenUsed="0" w:qFormat="1"/>
-    <w:lsdException w:name="Subtle Reference" w:semiHidden="0" w:uiPriority="31" w:unhideWhenUsed="0" w:qFormat="1"/>
-    <w:lsdException w:name="Intense Reference" w:semiHidden="0" w:uiPriority="32" w:unhideWhenUsed="0" w:qFormat="1"/>
-    <w:lsdException w:name="Book Title" w:semiHidden="0" w:uiPriority="33" w:unhideWhenUsed="0" w:qFormat="1"/>
-    <w:lsdException w:name="Bibliography" w:uiPriority="37"/>
-    <w:lsdException w:name="TOC Heading" w:uiPriority="39" w:qFormat="1"/>
-  </w:latentStyles>
-  <w:style w:type="paragraph" w:default="1" w:styleId="Normal">
-    <w:name w:val="Normal"/>
-    <w:qFormat/>
-  </w:style>
-  <w:style w:type="character" w:default="1" w:styleId="DefaultParagraphFont">
-    <w:name w:val="Default Paragraph Font"/>
-    <w:uiPriority w:val="1"/>
-    <w:semiHidden/>
-    <w:unhideWhenUsed/>
-  </w:style>
-  <w:style w:type="table" w:default="1" w:styleId="TableNormal">
-    <w:name w:val="Normal Table"/>
-    <w:uiPriority w:val="99"/>
-    <w:semiHidden/>
-    <w:unhideWhenUsed/>
-    <w:tblPr>
-      <w:tblInd w:w="0" w:type="dxa"/>
-      <w:tblCellMar>
-        <w:top w:w="0" w:type="dxa"/>
-        <w:left w:w="108" w:type="dxa"/>
-        <w:bottom w:w="0" w:type="dxa"/>
-        <w:right w:w="108" w:type="dxa"/>
-      </w:tblCellMar>
-    </w:tblPr>
-  </w:style>
-  <w:style w:type="numbering" w:default="1" w:styleId="NoList">
-    <w:name w:val="No List"/>
-    <w:uiPriority w:val="99"/>
-    <w:semiHidden/>
-    <w:unhideWhenUsed/>
-  </w:style>
-  <w:style w:type="paragraph" w:styleId="Header">
-    <w:name w:val="header"/>
-    <w:basedOn w:val="Normal"/>
-    <w:link w:val="HeaderChar"/>
-    <w:uiPriority w:val="99"/>
-    <w:unhideWhenUsed/>
-    <w:rsid w:val="005A7CB4"/>
-    <w:pPr>
-      <w:tabs>
-        <w:tab w:val="center" w:pos="4680"/>
-        <w:tab w:val="right" w:pos="9360"/>
-      </w:tabs>
-    </w:pPr>
-  </w:style>
-  <w:style w:type="character" w:customStyle="1" w:styleId="HeaderChar">
-    <w:name w:val="Header Char"/>
-    <w:basedOn w:val="DefaultParagraphFont"/>
-    <w:link w:val="Header"/>
-    <w:uiPriority w:val="99"/>
-    <w:rsid w:val="005A7CB4"/>
-  </w:style>
-  <w:style w:type="paragraph" w:styleId="Footer">
-    <w:name w:val="footer"/>
-    <w:basedOn w:val="Normal"/>
-    <w:link w:val="FooterChar"/>
-    <w:uiPriority w:val="99"/>
-    <w:unhideWhenUsed/>
-    <w:rsid w:val="005A7CB4"/>
-    <w:pPr>
-      <w:tabs>
-        <w:tab w:val="center" w:pos="4680"/>
-        <w:tab w:val="right" w:pos="9360"/>
-      </w:tabs>
-    </w:pPr>
-  </w:style>
-  <w:style w:type="character" w:customStyle="1" w:styleId="FooterChar">
-    <w:name w:val="Footer Char"/>
-    <w:basedOn w:val="DefaultParagraphFont"/>
-    <w:link w:val="Footer"/>
-    <w:uiPriority w:val="99"/>
-    <w:rsid w:val="005A7CB4"/>
-  </w:style>
-  <w:style w:type="table" w:styleId="TableGrid">
-    <w:name w:val="Table Grid"/>
-    <w:basedOn w:val="TableNormal"/>
-    <w:uiPriority w:val="59"/>
-    <w:rsid w:val="005A7CB4"/>
-    <w:tblPr>
-      <w:tblBorders>
-        <w:top w:val="single" w:sz="4" w:space="0" w:color="auto"/>
-        <w:left w:val="single" w:sz="4" w:space="0" w:color="auto"/>
-        <w:bottom w:val="single" w:sz="4" w:space="0" w:color="auto"/>
-        <w:right w:val="single" w:sz="4" w:space="0" w:color="auto"/>
-        <w:insideH w:val="single" w:sz="4" w:space="0" w:color="auto"/>
-        <w:insideV w:val="single" w:sz="4" w:space="0" w:color="auto"/>
-      </w:tblBorders>
-    </w:tblPr>
-  </w:style>
-  <w:style w:type="paragraph" w:styleId="ListParagraph">
-    <w:name w:val="List Paragraph"/>
-    <w:basedOn w:val="Normal"/>
-    <w:uiPriority w:val="34"/>
-    <w:qFormat/>
-    <w:rsid w:val="005A7CB4"/>
-    <w:pPr>
-      <w:ind w:left="720"/>
-      <w:contextualSpacing/>
-    </w:pPr>
-  </w:style>
-  <w:style w:type="paragraph" w:styleId="BalloonText">
-    <w:name w:val="Balloon Text"/>
-    <w:basedOn w:val="Normal"/>
-    <w:link w:val="BalloonTextChar"/>
-    <w:uiPriority w:val="99"/>
-    <w:semiHidden/>
-    <w:unhideWhenUsed/>
-    <w:rsid w:val="00BE5344"/>
-    <w:rPr>
-      <w:rFonts w:ascii="Tahoma" w:hAnsi="Tahoma" w:cs="Tahoma"/>
-      <w:sz w:val="16"/>
-      <w:szCs w:val="16"/>
-    </w:rPr>
-  </w:style>
-  <w:style w:type="character" w:customStyle="1" w:styleId="BalloonTextChar">
-    <w:name w:val="Balloon Text Char"/>
-    <w:basedOn w:val="DefaultParagraphFont"/>
-    <w:link w:val="BalloonText"/>
-    <w:uiPriority w:val="99"/>
-    <w:semiHidden/>
-    <w:rsid w:val="00BE5344"/>
-    <w:rPr>
-      <w:rFonts w:ascii="Tahoma" w:hAnsi="Tahoma" w:cs="Tahoma"/>
-      <w:sz w:val="16"/>
-      <w:szCs w:val="16"/>
-    </w:rPr>
-  </w:style>
-  <w:style w:type="character" w:styleId="PlaceholderText">
-    <w:name w:val="Placeholder Text"/>
-    <w:basedOn w:val="DefaultParagraphFont"/>
-    <w:uiPriority w:val="99"/>
-    <w:semiHidden/>
-    <w:rsid w:val="00DC6096"/>
-    <w:rPr>
-      <w:color w:val="808080"/>
-    </w:rPr>
-  </w:style>
-</w:styles>
-</file>
-
-<file path=word/stylesWithEffects.xml><?xml version="1.0" encoding="utf-8"?>
-<w:styles xmlns:wpc="http://schemas.microsoft.com/office/word/2010/wordprocessingCanvas" xmlns:mc="http://schemas.openxmlformats.org/markup-compatibility/2006" xmlns:o="urn:schemas-microsoft-com:office:office" xmlns:r="http://schemas.openxmlformats.org/officeDocument/2006/relationships" xmlns:m="http://schemas.openxmlformats.org/officeDocument/2006/math" xmlns:v="urn:schemas-microsoft-com:vml" xmlns:wp14="http://schemas.microsoft.com/office/word/2010/wordprocessingDrawing" xmlns:wp="http://schemas.openxmlformats.org/drawingml/2006/wordprocessingDrawing" xmlns:w10="urn:schemas-microsoft-com:office:word" xmlns:w="http://schemas.openxmlformats.org/wordprocessingml/2006/main" xmlns:w14="http://schemas.microsoft.com/office/word/2010/wordml" xmlns:wpg="http://schemas.microsoft.com/office/word/2010/wordprocessingGroup" xmlns:wpi="http://schemas.microsoft.com/office/word/2010/wordprocessingInk" xmlns:wne="http://schemas.microsoft.com/office/word/2006/wordml" xmlns:wps="http://schemas.microsoft.com/office/word/2010/wordprocessingShape" mc:Ignorable="w14 wp14">
-  <w:docDefaults>
-    <w:rPrDefault>
-      <w:rPr>
-        <w:rFonts w:asciiTheme="minorHAnsi" w:eastAsiaTheme="minorHAnsi" w:hAnsiTheme="minorHAnsi" w:cstheme="minorBidi"/>
-        <w:sz w:val="22"/>
-        <w:szCs w:val="22"/>
-        <w:lang w:val="en-US" w:eastAsia="en-US" w:bidi="ar-SA"/>
-      </w:rPr>
-    </w:rPrDefault>
-    <w:pPrDefault/>
-  </w:docDefaults>
-  <w:latentStyles w:defLockedState="0" w:defUIPriority="99" w:defSemiHidden="1" w:defUnhideWhenUsed="1" w:defQFormat="0" w:count="267">
-    <w:lsdException w:name="Normal" w:semiHidden="0" w:uiPriority="0" w:unhideWhenUsed="0" w:qFormat="1"/>
-    <w:lsdException w:name="heading 1" w:semiHidden="0" w:uiPriority="9" w:unhideWhenUsed="0" w:qFormat="1"/>
-    <w:lsdException w:name="heading 2" w:uiPriority="9" w:qFormat="1"/>
-    <w:lsdException w:name="heading 3" w:uiPriority="9" w:qFormat="1"/>
-    <w:lsdException w:name="heading 4" w:uiPriority="9" w:qFormat="1"/>
-    <w:lsdException w:name="heading 5" w:uiPriority="9" w:qFormat="1"/>
-    <w:lsdException w:name="heading 6" w:uiPriority="9" w:qFormat="1"/>
-    <w:lsdException w:name="heading 7" w:uiPriority="9" w:qFormat="1"/>
-    <w:lsdException w:name="heading 8" w:uiPriority="9" w:qFormat="1"/>
-    <w:lsdException w:name="heading 9" w:uiPriority="9" w:qFormat="1"/>
-    <w:lsdException w:name="toc 1" w:uiPriority="39"/>
-    <w:lsdException w:name="toc 2" w:uiPriority="39"/>
-    <w:lsdException w:name="toc 3" w:uiPriority="39"/>
-    <w:lsdException w:name="toc 4" w:uiPriority="39"/>
-    <w:lsdException w:name="toc 5" w:uiPriority="39"/>
-    <w:lsdException w:name="toc 6" w:uiPriority="39"/>
-    <w:lsdException w:name="toc 7" w:uiPriority="39"/>
-    <w:lsdException w:name="toc 8" w:uiPriority="39"/>
-    <w:lsdException w:name="toc 9" w:uiPriority="39"/>
-    <w:lsdException w:name="caption" w:uiPriority="35" w:qFormat="1"/>
-    <w:lsdException w:name="Title" w:semiHidden="0" w:uiPriority="10" w:unhideWhenUsed="0" w:qFormat="1"/>
-    <w:lsdException w:name="Default Paragraph Font" w:uiPriority="1"/>
-    <w:lsdException w:name="Subtitle" w:semiHidden="0" w:uiPriority="11" w:unhideWhenUsed="0" w:qFormat="1"/>
-    <w:lsdException w:name="Strong" w:semiHidden="0" w:uiPriority="22" w:unhideWhenUsed="0" w:qFormat="1"/>
-    <w:lsdException w:name="Emphasis" w:semiHidden="0" w:uiPriority="20" w:unhideWhenUsed="0" w:qFormat="1"/>
-    <w:lsdException w:name="Table Grid" w:semiHidden="0" w:uiPriority="59" w:unhideWhenUsed="0"/>
-    <w:lsdException w:name="Placeholder Text" w:unhideWhenUsed="0"/>
-    <w:lsdException w:name="No Spacing" w:semiHidden="0" w:uiPriority="1" w:unhideWhenUsed="0" w:qFormat="1"/>
-    <w:lsdException w:name="Light Shading" w:semiHidden="0" w:uiPriority="60" w:unhideWhenUsed="0"/>
-    <w:lsdException w:name="Light List" w:semiHidden="0" w:uiPriority="61" w:unhideWhenUsed="0"/>
-    <w:lsdException w:name="Light Grid" w:semiHidden="0" w:uiPriority="62" w:unhideWhenUsed="0"/>
-    <w:lsdException w:name="Medium Shading 1" w:semiHidden="0" w:uiPriority="63" w:unhideWhenUsed="0"/>
-    <w:lsdException w:name="Medium Shading 2" w:semiHidden="0" w:uiPriority="64" w:unhideWhenUsed="0"/>
-    <w:lsdException w:name="Medium List 1" w:semiHidden="0" w:uiPriority="65" w:unhideWhenUsed="0"/>
-    <w:lsdException w:name="Medium List 2" w:semiHidden="0" w:uiPriority="66" w:unhideWhenUsed="0"/>
-    <w:lsdException w:name="Medium Grid 1" w:semiHidden="0" w:uiPriority="67" w:unhideWhenUsed="0"/>
-    <w:lsdException w:name="Medium Grid 2" w:semiHidden="0" w:uiPriority="68" w:unhideWhenUsed="0"/>
-    <w:lsdException w:name="Medium Grid 3" w:semiHidden="0" w:uiPriority="69" w:unhideWhenUsed="0"/>
-    <w:lsdException w:name="Dark List" w:semiHidden="0" w:uiPriority="70" w:unhideWhenUsed="0"/>
-    <w:lsdException w:name="Colorful Shading" w:semiHidden="0" w:uiPriority="71" w:unhideWhenUsed="0"/>
-    <w:lsdException w:name="Colorful List" w:semiHidden="0" w:uiPriority="72" w:unhideWhenUsed="0"/>
-    <w:lsdException w:name="Colorful Grid" w:semiHidden="0" w:uiPriority="73" w:unhideWhenUsed="0"/>
-    <w:lsdException w:name="Light Shading Accent 1" w:semiHidden="0" w:uiPriority="60" w:unhideWhenUsed="0"/>
-    <w:lsdException w:name="Light List Accent 1" w:semiHidden="0" w:uiPriority="61" w:unhideWhenUsed="0"/>
-    <w:lsdException w:name="Light Grid Accent 1" w:semiHidden="0" w:uiPriority="62" w:unhideWhenUsed="0"/>
-    <w:lsdException w:name="Medium Shading 1 Accent 1" w:semiHidden="0" w:uiPriority="63" w:unhideWhenUsed="0"/>
-    <w:lsdException w:name="Medium Shading 2 Accent 1" w:semiHidden="0" w:uiPriority="64" w:unhideWhenUsed="0"/>
-    <w:lsdException w:name="Medium List 1 Accent 1" w:semiHidden="0" w:uiPriority="65" w:unhideWhenUsed="0"/>
-    <w:lsdException w:name="Revision" w:unhideWhenUsed="0"/>
-    <w:lsdException w:name="List Paragraph" w:semiHidden="0" w:uiPriority="34" w:unhideWhenUsed="0" w:qFormat="1"/>
-    <w:lsdException w:name="Quote" w:semiHidden="0" w:uiPriority="29" w:unhideWhenUsed="0" w:qFormat="1"/>
-    <w:lsdException w:name="Intense Quote" w:semiHidden="0" w:uiPriority="30" w:unhideWhenUsed="0" w:qFormat="1"/>
-    <w:lsdException w:name="Medium List 2 Accent 1" w:semiHidden="0" w:uiPriority="66" w:unhideWhenUsed="0"/>
-    <w:lsdException w:name="Medium Grid 1 Accent 1" w:semiHidden="0" w:uiPriority="67" w:unhideWhenUsed="0"/>
-    <w:lsdException w:name="Medium Grid 2 Accent 1" w:semiHidden="0" w:uiPriority="68" w:unhideWhenUsed="0"/>
-    <w:lsdException w:name="Medium Grid 3 Accent 1" w:semiHidden="0" w:uiPriority="69" w:unhideWhenUsed="0"/>
-    <w:lsdException w:name="Dark List Accent 1" w:semiHidden="0" w:uiPriority="70" w:unhideWhenUsed="0"/>
-    <w:lsdException w:name="Colorful Shading Accent 1" w:semiHidden="0" w:uiPriority="71" w:unhideWhenUsed="0"/>
-    <w:lsdException w:name="Colorful List Accent 1" w:semiHidden="0" w:uiPriority="72" w:unhideWhenUsed="0"/>
-    <w:lsdException w:name="Colorful Grid Accent 1" w:semiHidden="0" w:uiPriority="73" w:unhideWhenUsed="0"/>
-    <w:lsdException w:name="Light Shading Accent 2" w:semiHidden="0" w:uiPriority="60" w:unhideWhenUsed="0"/>
-    <w:lsdException w:name="Light List Accent 2" w:semiHidden="0" w:uiPriority="61" w:unhideWhenUsed="0"/>
-    <w:lsdException w:name="Light Grid Accent 2" w:semiHidden="0" w:uiPriority="62" w:unhideWhenUsed="0"/>
-    <w:lsdException w:name="Medium Shading 1 Accent 2" w:semiHidden="0" w:uiPriority="63" w:unhideWhenUsed="0"/>
-    <w:lsdException w:name="Medium Shading 2 Accent 2" w:semiHidden="0" w:uiPriority="64" w:unhideWhenUsed="0"/>
-    <w:lsdException w:name="Medium List 1 Accent 2" w:semiHidden="0" w:uiPriority="65" w:unhideWhenUsed="0"/>
-    <w:lsdException w:name="Medium List 2 Accent 2" w:semiHidden="0" w:uiPriority="66" w:unhideWhenUsed="0"/>
-    <w:lsdException w:name="Medium Grid 1 Accent 2" w:semiHidden="0" w:uiPriority="67" w:unhideWhenUsed="0"/>
-    <w:lsdException w:name="Medium Grid 2 Accent 2" w:semiHidden="0" w:uiPriority="68" w:unhideWhenUsed="0"/>
-    <w:lsdException w:name="Medium Grid 3 Accent 2" w:semiHidden="0" w:uiPriority="69" w:unhideWhenUsed="0"/>
-    <w:lsdException w:name="Dark List Accent 2" w:semiHidden="0" w:uiPriority="70" w:unhideWhenUsed="0"/>
-    <w:lsdException w:name="Colorful Shading Accent 2" w:semiHidden="0" w:uiPriority="71" w:unhideWhenUsed="0"/>
-    <w:lsdException w:name="Colorful List Accent 2" w:semiHidden="0" w:uiPriority="72" w:unhideWhenUsed="0"/>
-    <w:lsdException w:name="Colorful Grid Accent 2" w:semiHidden="0" w:uiPriority="73" w:unhideWhenUsed="0"/>
-    <w:lsdException w:name="Light Shading Accent 3" w:semiHidden="0" w:uiPriority="60" w:unhideWhenUsed="0"/>
-    <w:lsdException w:name="Light List Accent 3" w:semiHidden="0" w:uiPriority="61" w:unhideWhenUsed="0"/>
-    <w:lsdException w:name="Light Grid Accent 3" w:semiHidden="0" w:uiPriority="62" w:unhideWhenUsed="0"/>
-    <w:lsdException w:name="Medium Shading 1 Accent 3" w:semiHidden="0" w:uiPriority="63" w:unhideWhenUsed="0"/>
-    <w:lsdException w:name="Medium Shading 2 Accent 3" w:semiHidden="0" w:uiPriority="64" w:unhideWhenUsed="0"/>
-    <w:lsdException w:name="Medium List 1 Accent 3" w:semiHidden="0" w:uiPriority="65" w:unhideWhenUsed="0"/>
-    <w:lsdException w:name="Medium List 2 Accent 3" w:semiHidden="0" w:uiPriority="66" w:unhideWhenUsed="0"/>
-    <w:lsdException w:name="Medium Grid 1 Accent 3" w:semiHidden="0" w:uiPriority="67" w:unhideWhenUsed="0"/>
-    <w:lsdException w:name="Medium Grid 2 Accent 3" w:semiHidden="0" w:uiPriority="68" w:unhideWhenUsed="0"/>
-    <w:lsdException w:name="Medium Grid 3 Accent 3" w:semiHidden="0" w:uiPriority="69" w:unhideWhenUsed="0"/>
-    <w:lsdException w:name="Dark List Accent 3" w:semiHidden="0" w:uiPriority="70" w:unhideWhenUsed="0"/>
-    <w:lsdException w:name="Colorful Shading Accent 3" w:semiHidden="0" w:uiPriority="71" w:unhideWhenUsed="0"/>
-    <w:lsdException w:name="Colorful List Accent 3" w:semiHidden="0" w:uiPriority="72" w:unhideWhenUsed="0"/>
-    <w:lsdException w:name="Colorful Grid Accent 3" w:semiHidden="0" w:uiPriority="73" w:unhideWhenUsed="0"/>
-    <w:lsdException w:name="Light Shading Accent 4" w:semiHidden="0" w:uiPriority="60" w:unhideWhenUsed="0"/>
-    <w:lsdException w:name="Light List Accent 4" w:semiHidden="0" w:uiPriority="61" w:unhideWhenUsed="0"/>
-    <w:lsdException w:name="Light Grid Accent 4" w:semiHidden="0" w:uiPriority="62" w:unhideWhenUsed="0"/>
-    <w:lsdException w:name="Medium Shading 1 Accent 4" w:semiHidden="0" w:uiPriority="63" w:unhideWhenUsed="0"/>
-    <w:lsdException w:name="Medium Shading 2 Accent 4" w:semiHidden="0" w:uiPriority="64" w:unhideWhenUsed="0"/>
-    <w:lsdException w:name="Medium List 1 Accent 4" w:semiHidden="0" w:uiPriority="65" w:unhideWhenUsed="0"/>
-    <w:lsdException w:name="Medium List 2 Accent 4" w:semiHidden="0" w:uiPriority="66" w:unhideWhenUsed="0"/>
-    <w:lsdException w:name="Medium Grid 1 Accent 4" w:semiHidden="0" w:uiPriority="67" w:unhideWhenUsed="0"/>
-    <w:lsdException w:name="Medium Grid 2 Accent 4" w:semiHidden="0" w:uiPriority="68" w:unhideWhenUsed="0"/>
-    <w:lsdException w:name="Medium Grid 3 Accent 4" w:semiHidden="0" w:uiPriority="69" w:unhideWhenUsed="0"/>
-    <w:lsdException w:name="Dark List Accent 4" w:semiHidden="0" w:uiPriority="70" w:unhideWhenUsed="0"/>
-    <w:lsdException w:name="Colorful Shading Accent 4" w:semiHidden="0" w:uiPriority="71" w:unhideWhenUsed="0"/>
-    <w:lsdException w:name="Colorful List Accent 4" w:semiHidden="0" w:uiPriority="72" w:unhideWhenUsed="0"/>
-    <w:lsdException w:name="Colorful Grid Accent 4" w:semiHidden="0" w:uiPriority="73" w:unhideWhenUsed="0"/>
-    <w:lsdException w:name="Light Shading Accent 5" w:semiHidden="0" w:uiPriority="60" w:unhideWhenUsed="0"/>
-    <w:lsdException w:name="Light List Accent 5" w:semiHidden="0" w:uiPriority="61" w:unhideWhenUsed="0"/>
-    <w:lsdException w:name="Light Grid Accent 5" w:semiHidden="0" w:uiPriority="62" w:unhideWhenUsed="0"/>
-    <w:lsdException w:name="Medium Shading 1 Accent 5" w:semiHidden="0" w:uiPriority="63" w:unhideWhenUsed="0"/>
-    <w:lsdException w:name="Medium Shading 2 Accent 5" w:semiHidden="0" w:uiPriority="64" w:unhideWhenUsed="0"/>
-    <w:lsdException w:name="Medium List 1 Accent 5" w:semiHidden="0" w:uiPriority="65" w:unhideWhenUsed="0"/>
-    <w:lsdException w:name="Medium List 2 Accent 5" w:semiHidden="0" w:uiPriority="66" w:unhideWhenUsed="0"/>
-    <w:lsdException w:name="Medium Grid 1 Accent 5" w:semiHidden="0" w:uiPriority="67" w:unhideWhenUsed="0"/>
-    <w:lsdException w:name="Medium Grid 2 Accent 5" w:semiHidden="0" w:uiPriority="68" w:unhideWhenUsed="0"/>
-    <w:lsdException w:name="Medium Grid 3 Accent 5" w:semiHidden="0" w:uiPriority="69" w:unhideWhenUsed="0"/>
-    <w:lsdException w:name="Dark List Accent 5" w:semiHidden="0" w:uiPriority="70" w:unhideWhenUsed="0"/>
-    <w:lsdException w:name="Colorful Shading Accent 5" w:semiHidden="0" w:uiPriority="71" w:unhideWhenUsed="0"/>
-    <w:lsdException w:name="Colorful List Accent 5" w:semiHidden="0" w:uiPriority="72" w:unhideWhenUsed="0"/>
-    <w:lsdException w:name="Colorful Grid Accent 5" w:semiHidden="0" w:uiPriority="73" w:unhideWhenUsed="0"/>
-    <w:lsdException w:name="Light Shading Accent 6" w:semiHidden="0" w:uiPriority="60" w:unhideWhenUsed="0"/>
-    <w:lsdException w:name="Light List Accent 6" w:semiHidden="0" w:uiPriority="61" w:unhideWhenUsed="0"/>
-    <w:lsdException w:name="Light Grid Accent 6" w:semiHidden="0" w:uiPriority="62" w:unhideWhenUsed="0"/>
-    <w:lsdException w:name="Medium Shading 1 Accent 6" w:semiHidden="0" w:uiPriority="63" w:unhideWhenUsed="0"/>
-    <w:lsdException w:name="Medium Shading 2 Accent 6" w:semiHidden="0" w:uiPriority="64" w:unhideWhenUsed="0"/>
-    <w:lsdException w:name="Medium List 1 Accent 6" w:semiHidden="0" w:uiPriority="65" w:unhideWhenUsed="0"/>
-    <w:lsdException w:name="Medium List 2 Accent 6" w:semiHidden="0" w:uiPriority="66" w:unhideWhenUsed="0"/>
-    <w:lsdException w:name="Medium Grid 1 Accent 6" w:semiHidden="0" w:uiPriority="67" w:unhideWhenUsed="0"/>
-    <w:lsdException w:name="Medium Grid 2 Accent 6" w:semiHidden="0" w:uiPriority="68" w:unhideWhenUsed="0"/>
-    <w:lsdException w:name="Medium Grid 3 Accent 6" w:semiHidden="0" w:uiPriority="69" w:unhideWhenUsed="0"/>
-    <w:lsdException w:name="Dark List Accent 6" w:semiHidden="0" w:uiPriority="70" w:unhideWhenUsed="0"/>
-    <w:lsdException w:name="Colorful Shading Accent 6" w:semiHidden="0" w:uiPriority="71" w:unhideWhenUsed="0"/>
-    <w:lsdException w:name="Colorful List Accent 6" w:semiHidden="0" w:uiPriority="72" w:unhideWhenUsed="0"/>
-    <w:lsdException w:name="Colorful Grid Accent 6" w:semiHidden="0" w:uiPriority="73" w:unhideWhenUsed="0"/>
-    <w:lsdException w:name="Subtle Emphasis" w:semiHidden="0" w:uiPriority="19" w:unhideWhenUsed="0" w:qFormat="1"/>
-    <w:lsdException w:name="Intense Emphasis" w:semiHidden="0" w:uiPriority="21" w:unhideWhenUsed="0" w:qFormat="1"/>
-    <w:lsdException w:name="Subtle Reference" w:semiHidden="0" w:uiPriority="31" w:unhideWhenUsed="0" w:qFormat="1"/>
-    <w:lsdException w:name="Intense Reference" w:semiHidden="0" w:uiPriority="32" w:unhideWhenUsed="0" w:qFormat="1"/>
-    <w:lsdException w:name="Book Title" w:semiHidden="0" w:uiPriority="33" w:unhideWhenUsed="0" w:qFormat="1"/>
-    <w:lsdException w:name="Bibliography" w:uiPriority="37"/>
-    <w:lsdException w:name="TOC Heading" w:uiPriority="39" w:qFormat="1"/>
+  <w:latentStyles w:defLockedState="0" w:defUIPriority="99" w:defSemiHidden="0" w:defUnhideWhenUsed="0" w:defQFormat="0" w:count="374">
+    <w:lsdException w:name="Normal" w:uiPriority="0" w:qFormat="1"/>
+    <w:lsdException w:name="heading 1" w:uiPriority="9" w:qFormat="1"/>
+    <w:lsdException w:name="heading 2" w:semiHidden="1" w:uiPriority="9" w:unhideWhenUsed="1" w:qFormat="1"/>
+    <w:lsdException w:name="heading 3" w:semiHidden="1" w:uiPriority="9" w:unhideWhenUsed="1" w:qFormat="1"/>
+    <w:lsdException w:name="heading 4" w:semiHidden="1" w:uiPriority="9" w:unhideWhenUsed="1" w:qFormat="1"/>
+    <w:lsdException w:name="heading 5" w:semiHidden="1" w:uiPriority="9" w:unhideWhenUsed="1" w:qFormat="1"/>
+    <w:lsdException w:name="heading 6" w:semiHidden="1" w:uiPriority="9" w:unhideWhenUsed="1" w:qFormat="1"/>
+    <w:lsdException w:name="heading 7" w:semiHidden="1" w:uiPriority="9" w:unhideWhenUsed="1" w:qFormat="1"/>
+    <w:lsdException w:name="heading 8" w:semiHidden="1" w:uiPriority="9" w:unhideWhenUsed="1" w:qFormat="1"/>
+    <w:lsdException w:name="heading 9" w:semiHidden="1" w:uiPriority="9" w:unhideWhenUsed="1" w:qFormat="1"/>
+    <w:lsdException w:name="index 1" w:semiHidden="1" w:unhideWhenUsed="1"/>
+    <w:lsdException w:name="index 2" w:semiHidden="1" w:unhideWhenUsed="1"/>
+    <w:lsdException w:name="index 3" w:semiHidden="1" w:unhideWhenUsed="1"/>
+    <w:lsdException w:name="index 4" w:semiHidden="1" w:unhideWhenUsed="1"/>
+    <w:lsdException w:name="index 5" w:semiHidden="1" w:unhideWhenUsed="1"/>
+    <w:lsdException w:name="index 6" w:semiHidden="1" w:unhideWhenUsed="1"/>
+    <w:lsdException w:name="index 7" w:semiHidden="1" w:unhideWhenUsed="1"/>
+    <w:lsdException w:name="index 8" w:semiHidden="1" w:unhideWhenUsed="1"/>
+    <w:lsdException w:name="index 9" w:semiHidden="1" w:unhideWhenUsed="1"/>
+    <w:lsdException w:name="toc 1" w:semiHidden="1" w:uiPriority="39" w:unhideWhenUsed="1"/>
+    <w:lsdException w:name="toc 2" w:semiHidden="1" w:uiPriority="39" w:unhideWhenUsed="1"/>
+    <w:lsdException w:name="toc 3" w:semiHidden="1" w:uiPriority="39" w:unhideWhenUsed="1"/>
+    <w:lsdException w:name="toc 4" w:semiHidden="1" w:uiPriority="39" w:unhideWhenUsed="1"/>
+    <w:lsdException w:name="toc 5" w:semiHidden="1" w:uiPriority="39" w:unhideWhenUsed="1"/>
+    <w:lsdException w:name="toc 6" w:semiHidden="1" w:uiPriority="39" w:unhideWhenUsed="1"/>
+    <w:lsdException w:name="toc 7" w:semiHidden="1" w:uiPriority="39" w:unhideWhenUsed="1"/>
+    <w:lsdException w:name="toc 8" w:semiHidden="1" w:uiPriority="39" w:unhideWhenUsed="1"/>
+    <w:lsdException w:name="toc 9" w:semiHidden="1" w:uiPriority="39" w:unhideWhenUsed="1"/>
+    <w:lsdException w:name="Normal Indent" w:semiHidden="1" w:unhideWhenUsed="1"/>
+    <w:lsdException w:name="footnote text" w:semiHidden="1" w:unhideWhenUsed="1"/>
+    <w:lsdException w:name="annotation text" w:semiHidden="1" w:unhideWhenUsed="1"/>
+    <w:lsdException w:name="header" w:semiHidden="1" w:unhideWhenUsed="1"/>
+    <w:lsdException w:name="footer" w:semiHidden="1" w:unhideWhenUsed="1"/>
+    <w:lsdException w:name="index heading" w:semiHidden="1" w:unhideWhenUsed="1"/>
+    <w:lsdException w:name="caption" w:semiHidden="1" w:uiPriority="35" w:unhideWhenUsed="1" w:qFormat="1"/>
+    <w:lsdException w:name="table of figures" w:semiHidden="1" w:unhideWhenUsed="1"/>
+    <w:lsdException w:name="envelope address" w:semiHidden="1" w:unhideWhenUsed="1"/>
+    <w:lsdException w:name="envelope return" w:semiHidden="1" w:unhideWhenUsed="1"/>
+    <w:lsdException w:name="footnote reference" w:semiHidden="1" w:unhideWhenUsed="1"/>
+    <w:lsdException w:name="annotation reference" w:semiHidden="1" w:unhideWhenUsed="1"/>
+    <w:lsdException w:name="line number" w:semiHidden="1" w:unhideWhenUsed="1"/>
+    <w:lsdException w:name="page number" w:semiHidden="1" w:unhideWhenUsed="1"/>
+    <w:lsdException w:name="endnote reference" w:semiHidden="1" w:unhideWhenUsed="1"/>
+    <w:lsdException w:name="endnote text" w:semiHidden="1" w:unhideWhenUsed="1"/>
+    <w:lsdException w:name="table of authorities" w:semiHidden="1" w:unhideWhenUsed="1"/>
+    <w:lsdException w:name="macro" w:semiHidden="1" w:unhideWhenUsed="1"/>
+    <w:lsdException w:name="toa heading" w:semiHidden="1" w:unhideWhenUsed="1"/>
+    <w:lsdException w:name="List" w:semiHidden="1" w:unhideWhenUsed="1"/>
+    <w:lsdException w:name="List Bullet" w:semiHidden="1" w:unhideWhenUsed="1"/>
+    <w:lsdException w:name="List Number" w:semiHidden="1" w:unhideWhenUsed="1"/>
+    <w:lsdException w:name="List 2" w:semiHidden="1" w:unhideWhenUsed="1"/>
+    <w:lsdException w:name="List 3" w:semiHidden="1" w:unhideWhenUsed="1"/>
+    <w:lsdException w:name="List 4" w:semiHidden="1" w:unhideWhenUsed="1"/>
+    <w:lsdException w:name="List 5" w:semiHidden="1" w:unhideWhenUsed="1"/>
+    <w:lsdException w:name="List Bullet 2" w:semiHidden="1" w:unhideWhenUsed="1"/>
+    <w:lsdException w:name="List Bullet 3" w:semiHidden="1" w:unhideWhenUsed="1"/>
+    <w:lsdException w:name="List Bullet 4" w:semiHidden="1" w:unhideWhenUsed="1"/>
+    <w:lsdException w:name="List Bullet 5" w:semiHidden="1" w:unhideWhenUsed="1"/>
+    <w:lsdException w:name="List Number 2" w:semiHidden="1" w:unhideWhenUsed="1"/>
+    <w:lsdException w:name="List Number 3" w:semiHidden="1" w:unhideWhenUsed="1"/>
+    <w:lsdException w:name="List Number 4" w:semiHidden="1" w:unhideWhenUsed="1"/>
+    <w:lsdException w:name="List Number 5" w:semiHidden="1" w:unhideWhenUsed="1"/>
+    <w:lsdException w:name="Title" w:uiPriority="10" w:qFormat="1"/>
+    <w:lsdException w:name="Closing" w:semiHidden="1" w:unhideWhenUsed="1"/>
+    <w:lsdException w:name="Signature" w:semiHidden="1" w:unhideWhenUsed="1"/>
+    <w:lsdException w:name="Default Paragraph Font" w:semiHidden="1" w:uiPriority="1" w:unhideWhenUsed="1"/>
+    <w:lsdException w:name="Body Text" w:semiHidden="1" w:unhideWhenUsed="1"/>
+    <w:lsdException w:name="Body Text Indent" w:semiHidden="1" w:unhideWhenUsed="1"/>
+    <w:lsdException w:name="List Continue" w:semiHidden="1" w:unhideWhenUsed="1"/>
+    <w:lsdException w:name="List Continue 2" w:semiHidden="1" w:unhideWhenUsed="1"/>
+    <w:lsdException w:name="List Continue 3" w:semiHidden="1" w:unhideWhenUsed="1"/>
+    <w:lsdException w:name="List Continue 4" w:semiHidden="1" w:unhideWhenUsed="1"/>
+    <w:lsdException w:name="List Continue 5" w:semiHidden="1" w:unhideWhenUsed="1"/>
+    <w:lsdException w:name="Message Header" w:semiHidden="1" w:unhideWhenUsed="1"/>
+    <w:lsdException w:name="Subtitle" w:uiPriority="11" w:qFormat="1"/>
+    <w:lsdException w:name="Salutation" w:semiHidden="1" w:unhideWhenUsed="1"/>
+    <w:lsdException w:name="Date" w:semiHidden="1" w:unhideWhenUsed="1"/>
+    <w:lsdException w:name="Body Text First Indent" w:semiHidden="1" w:unhideWhenUsed="1"/>
+    <w:lsdException w:name="Body Text First Indent 2" w:semiHidden="1" w:unhideWhenUsed="1"/>
+    <w:lsdException w:name="Note Heading" w:semiHidden="1" w:unhideWhenUsed="1"/>
+    <w:lsdException w:name="Body Text 2" w:semiHidden="1" w:unhideWhenUsed="1"/>
+    <w:lsdException w:name="Body Text 3" w:semiHidden="1" w:unhideWhenUsed="1"/>
+    <w:lsdException w:name="Body Text Indent 2" w:semiHidden="1" w:unhideWhenUsed="1"/>
+    <w:lsdException w:name="Body Text Indent 3" w:semiHidden="1" w:unhideWhenUsed="1"/>
+    <w:lsdException w:name="Block Text" w:semiHidden="1" w:unhideWhenUsed="1"/>
+    <w:lsdException w:name="Hyperlink" w:semiHidden="1" w:unhideWhenUsed="1"/>
+    <w:lsdException w:name="FollowedHyperlink" w:semiHidden="1" w:unhideWhenUsed="1"/>
+    <w:lsdException w:name="Strong" w:uiPriority="22" w:qFormat="1"/>
+    <w:lsdException w:name="Emphasis" w:uiPriority="20" w:qFormat="1"/>
+    <w:lsdException w:name="Document Map" w:semiHidden="1" w:unhideWhenUsed="1"/>
+    <w:lsdException w:name="Plain Text" w:semiHidden="1" w:unhideWhenUsed="1"/>
+    <w:lsdException w:name="E-mail Signature" w:semiHidden="1" w:unhideWhenUsed="1"/>
+    <w:lsdException w:name="HTML Top of Form" w:semiHidden="1" w:unhideWhenUsed="1"/>
+    <w:lsdException w:name="HTML Bottom of Form" w:semiHidden="1" w:unhideWhenUsed="1"/>
+    <w:lsdException w:name="Normal (Web)" w:semiHidden="1" w:unhideWhenUsed="1"/>
+    <w:lsdException w:name="HTML Acronym" w:semiHidden="1" w:unhideWhenUsed="1"/>
+    <w:lsdException w:name="HTML Address" w:semiHidden="1" w:unhideWhenUsed="1"/>
+    <w:lsdException w:name="HTML Cite" w:semiHidden="1" w:unhideWhenUsed="1"/>
+    <w:lsdException w:name="HTML Code" w:semiHidden="1" w:unhideWhenUsed="1"/>
+    <w:lsdException w:name="HTML Definition" w:semiHidden="1" w:unhideWhenUsed="1"/>
+    <w:lsdException w:name="HTML Keyboard" w:semiHidden="1" w:unhideWhenUsed="1"/>
+    <w:lsdException w:name="HTML Preformatted" w:semiHidden="1" w:unhideWhenUsed="1"/>
+    <w:lsdException w:name="HTML Sample" w:semiHidden="1" w:unhideWhenUsed="1"/>
+    <w:lsdException w:name="HTML Typewriter" w:semiHidden="1" w:unhideWhenUsed="1"/>
+    <w:lsdException w:name="HTML Variable" w:semiHidden="1" w:unhideWhenUsed="1"/>
+    <w:lsdException w:name="Normal Table" w:semiHidden="1" w:unhideWhenUsed="1"/>
+    <w:lsdException w:name="annotation subject" w:semiHidden="1" w:unhideWhenUsed="1"/>
+    <w:lsdException w:name="No List" w:semiHidden="1" w:unhideWhenUsed="1"/>
+    <w:lsdException w:name="Outline List 1" w:semiHidden="1" w:unhideWhenUsed="1"/>
+    <w:lsdException w:name="Outline List 2" w:semiHidden="1" w:unhideWhenUsed="1"/>
+    <w:lsdException w:name="Outline List 3" w:semiHidden="1" w:unhideWhenUsed="1"/>
+    <w:lsdException w:name="Table Simple 1" w:semiHidden="1" w:unhideWhenUsed="1"/>
+    <w:lsdException w:name="Table Simple 2" w:semiHidden="1" w:unhideWhenUsed="1"/>
+    <w:lsdException w:name="Table Simple 3" w:semiHidden="1" w:unhideWhenUsed="1"/>
+    <w:lsdException w:name="Table Classic 1" w:semiHidden="1" w:unhideWhenUsed="1"/>
+    <w:lsdException w:name="Table Classic 2" w:semiHidden="1" w:unhideWhenUsed="1"/>
+    <w:lsdException w:name="Table Classic 3" w:semiHidden="1" w:unhideWhenUsed="1"/>
+    <w:lsdException w:name="Table Classic 4" w:semiHidden="1" w:unhideWhenUsed="1"/>
+    <w:lsdException w:name="Table Colorful 1" w:semiHidden="1" w:unhideWhenUsed="1"/>
+    <w:lsdException w:name="Table Colorful 2" w:semiHidden="1" w:unhideWhenUsed="1"/>
+    <w:lsdException w:name="Table Colorful 3" w:semiHidden="1" w:unhideWhenUsed="1"/>
+    <w:lsdException w:name="Table Columns 1" w:semiHidden="1" w:unhideWhenUsed="1"/>
+    <w:lsdException w:name="Table Columns 2" w:semiHidden="1" w:unhideWhenUsed="1"/>
+    <w:lsdException w:name="Table Columns 3" w:semiHidden="1" w:unhideWhenUsed="1"/>
+    <w:lsdException w:name="Table Columns 4" w:semiHidden="1" w:unhideWhenUsed="1"/>
+    <w:lsdException w:name="Table Columns 5" w:semiHidden="1" w:unhideWhenUsed="1"/>
+    <w:lsdException w:name="Table Grid 1" w:semiHidden="1" w:unhideWhenUsed="1"/>
+    <w:lsdException w:name="Table Grid 2" w:semiHidden="1" w:unhideWhenUsed="1"/>
+    <w:lsdException w:name="Table Grid 3" w:semiHidden="1" w:unhideWhenUsed="1"/>
+    <w:lsdException w:name="Table Grid 4" w:semiHidden="1" w:unhideWhenUsed="1"/>
+    <w:lsdException w:name="Table Grid 5" w:semiHidden="1" w:unhideWhenUsed="1"/>
+    <w:lsdException w:name="Table Grid 6" w:semiHidden="1" w:unhideWhenUsed="1"/>
+    <w:lsdException w:name="Table Grid 7" w:semiHidden="1" w:unhideWhenUsed="1"/>
+    <w:lsdException w:name="Table Grid 8" w:semiHidden="1" w:unhideWhenUsed="1"/>
+    <w:lsdException w:name="Table List 1" w:semiHidden="1" w:unhideWhenUsed="1"/>
+    <w:lsdException w:name="Table List 2" w:semiHidden="1" w:unhideWhenUsed="1"/>
+    <w:lsdException w:name="Table List 3" w:semiHidden="1" w:unhideWhenUsed="1"/>
+    <w:lsdException w:name="Table List 4" w:semiHidden="1" w:unhideWhenUsed="1"/>
+    <w:lsdException w:name="Table List 5" w:semiHidden="1" w:unhideWhenUsed="1"/>
+    <w:lsdException w:name="Table List 6" w:semiHidden="1" w:unhideWhenUsed="1"/>
+    <w:lsdException w:name="Table List 7" w:semiHidden="1" w:unhideWhenUsed="1"/>
+    <w:lsdException w:name="Table List 8" w:semiHidden="1" w:unhideWhenUsed="1"/>
+    <w:lsdException w:name="Table 3D effects 1" w:semiHidden="1" w:unhideWhenUsed="1"/>
+    <w:lsdException w:name="Table 3D effects 2" w:semiHidden="1" w:unhideWhenUsed="1"/>
+    <w:lsdException w:name="Table 3D effects 3" w:semiHidden="1" w:unhideWhenUsed="1"/>
+    <w:lsdException w:name="Table Contemporary" w:semiHidden="1" w:unhideWhenUsed="1"/>
+    <w:lsdException w:name="Table Elegant" w:semiHidden="1" w:unhideWhenUsed="1"/>
+    <w:lsdException w:name="Table Professional" w:semiHidden="1" w:unhideWhenUsed="1"/>
+    <w:lsdException w:name="Table Subtle 1" w:semiHidden="1" w:unhideWhenUsed="1"/>
+    <w:lsdException w:name="Table Subtle 2" w:semiHidden="1" w:unhideWhenUsed="1"/>
+    <w:lsdException w:name="Table Web 1" w:semiHidden="1" w:unhideWhenUsed="1"/>
+    <w:lsdException w:name="Table Web 2" w:semiHidden="1" w:unhideWhenUsed="1"/>
+    <w:lsdException w:name="Table Web 3" w:semiHidden="1" w:unhideWhenUsed="1"/>
+    <w:lsdException w:name="Balloon Text" w:semiHidden="1" w:unhideWhenUsed="1"/>
+    <w:lsdException w:name="Table Grid" w:uiPriority="59"/>
+    <w:lsdException w:name="Table Theme" w:semiHidden="1" w:unhideWhenUsed="1"/>
+    <w:lsdException w:name="Placeholder Text" w:semiHidden="1"/>
+    <w:lsdException w:name="No Spacing" w:uiPriority="1" w:qFormat="1"/>
+    <w:lsdException w:name="Light Shading" w:uiPriority="60"/>
+    <w:lsdException w:name="Light List" w:uiPriority="61"/>
+    <w:lsdException w:name="Light Grid" w:uiPriority="62"/>
+    <w:lsdException w:name="Medium Shading 1" w:uiPriority="63"/>
+    <w:lsdException w:name="Medium Shading 2" w:uiPriority="64"/>
+    <w:lsdException w:name="Medium List 1" w:uiPriority="65"/>
+    <w:lsdException w:name="Medium List 2" w:uiPriority="66"/>
+    <w:lsdException w:name="Medium Grid 1" w:uiPriority="67"/>
+    <w:lsdException w:name="Medium Grid 2" w:uiPriority="68"/>
+    <w:lsdException w:name="Medium Grid 3" w:uiPriority="69"/>
+    <w:lsdException w:name="Dark List" w:uiPriority="70"/>
+    <w:lsdException w:name="Colorful Shading" w:uiPriority="71"/>
+    <w:lsdException w:name="Colorful List" w:uiPriority="72"/>
+    <w:lsdException w:name="Colorful Grid" w:uiPriority="73"/>
+    <w:lsdException w:name="Light Shading Accent 1" w:uiPriority="60"/>
+    <w:lsdException w:name="Light List Accent 1" w:uiPriority="61"/>
+    <w:lsdException w:name="Light Grid Accent 1" w:uiPriority="62"/>
+    <w:lsdException w:name="Medium Shading 1 Accent 1" w:uiPriority="63"/>
+    <w:lsdException w:name="Medium Shading 2 Accent 1" w:uiPriority="64"/>
+    <w:lsdException w:name="Medium List 1 Accent 1" w:uiPriority="65"/>
+    <w:lsdException w:name="Revision" w:semiHidden="1"/>
+    <w:lsdException w:name="List Paragraph" w:uiPriority="34" w:qFormat="1"/>
+    <w:lsdException w:name="Quote" w:uiPriority="29" w:qFormat="1"/>
+    <w:lsdException w:name="Intense Quote" w:uiPriority="30" w:qFormat="1"/>
+    <w:lsdException w:name="Medium List 2 Accent 1" w:uiPriority="66"/>
+    <w:lsdException w:name="Medium Grid 1 Accent 1" w:uiPriority="67"/>
+    <w:lsdException w:name="Medium Grid 2 Accent 1" w:uiPriority="68"/>
+    <w:lsdException w:name="Medium Grid 3 Accent 1" w:uiPriority="69"/>
+    <w:lsdException w:name="Dark List Accent 1" w:uiPriority="70"/>
+    <w:lsdException w:name="Colorful Shading Accent 1" w:uiPriority="71"/>
+    <w:lsdException w:name="Colorful List Accent 1" w:uiPriority="72"/>
+    <w:lsdException w:name="Colorful Grid Accent 1" w:uiPriority="73"/>
+    <w:lsdException w:name="Light Shading Accent 2" w:uiPriority="60"/>
+    <w:lsdException w:name="Light List Accent 2" w:uiPriority="61"/>
+    <w:lsdException w:name="Light Grid Accent 2" w:uiPriority="62"/>
+    <w:lsdException w:name="Medium Shading 1 Accent 2" w:uiPriority="63"/>
+    <w:lsdException w:name="Medium Shading 2 Accent 2" w:uiPriority="64"/>
+    <w:lsdException w:name="Medium List 1 Accent 2" w:uiPriority="65"/>
+    <w:lsdException w:name="Medium List 2 Accent 2" w:uiPriority="66"/>
+    <w:lsdException w:name="Medium Grid 1 Accent 2" w:uiPriority="67"/>
+    <w:lsdException w:name="Medium Grid 2 Accent 2" w:uiPriority="68"/>
+    <w:lsdException w:name="Medium Grid 3 Accent 2" w:uiPriority="69"/>
+    <w:lsdException w:name="Dark List Accent 2" w:uiPriority="70"/>
+    <w:lsdException w:name="Colorful Shading Accent 2" w:uiPriority="71"/>
+    <w:lsdException w:name="Colorful List Accent 2" w:uiPriority="72"/>
+    <w:lsdException w:name="Colorful Grid Accent 2" w:uiPriority="73"/>
+    <w:lsdException w:name="Light Shading Accent 3" w:uiPriority="60"/>
+    <w:lsdException w:name="Light List Accent 3" w:uiPriority="61"/>
+    <w:lsdException w:name="Light Grid Accent 3" w:uiPriority="62"/>
+    <w:lsdException w:name="Medium Shading 1 Accent 3" w:uiPriority="63"/>
+    <w:lsdException w:name="Medium Shading 2 Accent 3" w:uiPriority="64"/>
+    <w:lsdException w:name="Medium List 1 Accent 3" w:uiPriority="65"/>
+    <w:lsdException w:name="Medium List 2 Accent 3" w:uiPriority="66"/>
+    <w:lsdException w:name="Medium Grid 1 Accent 3" w:uiPriority="67"/>
+    <w:lsdException w:name="Medium Grid 2 Accent 3" w:uiPriority="68"/>
+    <w:lsdException w:name="Medium Grid 3 Accent 3" w:uiPriority="69"/>
+    <w:lsdException w:name="Dark List Accent 3" w:uiPriority="70"/>
+    <w:lsdException w:name="Colorful Shading Accent 3" w:uiPriority="71"/>
+    <w:lsdException w:name="Colorful List Accent 3" w:uiPriority="72"/>
+    <w:lsdException w:name="Colorful Grid Accent 3" w:uiPriority="73"/>
+    <w:lsdException w:name="Light Shading Accent 4" w:uiPriority="60"/>
+    <w:lsdException w:name="Light List Accent 4" w:uiPriority="61"/>
+    <w:lsdException w:name="Light Grid Accent 4" w:uiPriority="62"/>
+    <w:lsdException w:name="Medium Shading 1 Accent 4" w:uiPriority="63"/>
+    <w:lsdException w:name="Medium Shading 2 Accent 4" w:uiPriority="64"/>
+    <w:lsdException w:name="Medium List 1 Accent 4" w:uiPriority="65"/>
+    <w:lsdException w:name="Medium List 2 Accent 4" w:uiPriority="66"/>
+    <w:lsdException w:name="Medium Grid 1 Accent 4" w:uiPriority="67"/>
+    <w:lsdException w:name="Medium Grid 2 Accent 4" w:uiPriority="68"/>
+    <w:lsdException w:name="Medium Grid 3 Accent 4" w:uiPriority="69"/>
+    <w:lsdException w:name="Dark List Accent 4" w:uiPriority="70"/>
+    <w:lsdException w:name="Colorful Shading Accent 4" w:uiPriority="71"/>
+    <w:lsdException w:name="Colorful List Accent 4" w:uiPriority="72"/>
+    <w:lsdException w:name="Colorful Grid Accent 4" w:uiPriority="73"/>
+    <w:lsdException w:name="Light Shading Accent 5" w:uiPriority="60"/>
+    <w:lsdException w:name="Light List Accent 5" w:uiPriority="61"/>
+    <w:lsdException w:name="Light Grid Accent 5" w:uiPriority="62"/>
+    <w:lsdException w:name="Medium Shading 1 Accent 5" w:uiPriority="63"/>
+    <w:lsdException w:name="Medium Shading 2 Accent 5" w:uiPriority="64"/>
+    <w:lsdException w:name="Medium List 1 Accent 5" w:uiPriority="65"/>
+    <w:lsdException w:name="Medium List 2 Accent 5" w:uiPriority="66"/>
+    <w:lsdException w:name="Medium Grid 1 Accent 5" w:uiPriority="67"/>
+    <w:lsdException w:name="Medium Grid 2 Accent 5" w:uiPriority="68"/>
+    <w:lsdException w:name="Medium Grid 3 Accent 5" w:uiPriority="69"/>
+    <w:lsdException w:name="Dark List Accent 5" w:uiPriority="70"/>
+    <w:lsdException w:name="Colorful Shading Accent 5" w:uiPriority="71"/>
+    <w:lsdException w:name="Colorful List Accent 5" w:uiPriority="72"/>
+    <w:lsdException w:name="Colorful Grid Accent 5" w:uiPriority="73"/>
+    <w:lsdException w:name="Light Shading Accent 6" w:uiPriority="60"/>
+    <w:lsdException w:name="Light List Accent 6" w:uiPriority="61"/>
+    <w:lsdException w:name="Light Grid Accent 6" w:uiPriority="62"/>
+    <w:lsdException w:name="Medium Shading 1 Accent 6" w:uiPriority="63"/>
+    <w:lsdException w:name="Medium Shading 2 Accent 6" w:uiPriority="64"/>
+    <w:lsdException w:name="Medium List 1 Accent 6" w:uiPriority="65"/>
+    <w:lsdException w:name="Medium List 2 Accent 6" w:uiPriority="66"/>
+    <w:lsdException w:name="Medium Grid 1 Accent 6" w:uiPriority="67"/>
+    <w:lsdException w:name="Medium Grid 2 Accent 6" w:uiPriority="68"/>
+    <w:lsdException w:name="Medium Grid 3 Accent 6" w:uiPriority="69"/>
+    <w:lsdException w:name="Dark List Accent 6" w:uiPriority="70"/>
+    <w:lsdException w:name="Colorful Shading Accent 6" w:uiPriority="71"/>
+    <w:lsdException w:name="Colorful List Accent 6" w:uiPriority="72"/>
+    <w:lsdException w:name="Colorful Grid Accent 6" w:uiPriority="73"/>
+    <w:lsdException w:name="Subtle Emphasis" w:uiPriority="19" w:qFormat="1"/>
+    <w:lsdException w:name="Intense Emphasis" w:uiPriority="21" w:qFormat="1"/>
+    <w:lsdException w:name="Subtle Reference" w:uiPriority="31" w:qFormat="1"/>
+    <w:lsdException w:name="Intense Reference" w:uiPriority="32" w:qFormat="1"/>
+    <w:lsdException w:name="Book Title" w:uiPriority="33" w:qFormat="1"/>
+    <w:lsdException w:name="Bibliography" w:semiHidden="1" w:uiPriority="37" w:unhideWhenUsed="1"/>
+    <w:lsdException w:name="TOC Heading" w:semiHidden="1" w:uiPriority="39" w:unhideWhenUsed="1" w:qFormat="1"/>
+    <w:lsdException w:name="Plain Table 1" w:uiPriority="41"/>
+    <w:lsdException w:name="Plain Table 2" w:uiPriority="42"/>
+    <w:lsdException w:name="Plain Table 3" w:uiPriority="43"/>
+    <w:lsdException w:name="Plain Table 4" w:uiPriority="44"/>
+    <w:lsdException w:name="Plain Table 5" w:uiPriority="45"/>
+    <w:lsdException w:name="Grid Table Light" w:uiPriority="40"/>
+    <w:lsdException w:name="Grid Table 1 Light" w:uiPriority="46"/>
+    <w:lsdException w:name="Grid Table 2" w:uiPriority="47"/>
+    <w:lsdException w:name="Grid Table 3" w:uiPriority="48"/>
+    <w:lsdException w:name="Grid Table 4" w:uiPriority="49"/>
+    <w:lsdException w:name="Grid Table 5 Dark" w:uiPriority="50"/>
+    <w:lsdException w:name="Grid Table 6 Colorful" w:uiPriority="51"/>
+    <w:lsdException w:name="Grid Table 7 Colorful" w:uiPriority="52"/>
+    <w:lsdException w:name="Grid Table 1 Light Accent 1" w:uiPriority="46"/>
+    <w:lsdException w:name="Grid Table 2 Accent 1" w:uiPriority="47"/>
+    <w:lsdException w:name="Grid Table 3 Accent 1" w:uiPriority="48"/>
+    <w:lsdException w:name="Grid Table 4 Accent 1" w:uiPriority="49"/>
+    <w:lsdException w:name="Grid Table 5 Dark Accent 1" w:uiPriority="50"/>
+    <w:lsdException w:name="Grid Table 6 Colorful Accent 1" w:uiPriority="51"/>
+    <w:lsdException w:name="Grid Table 7 Colorful Accent 1" w:uiPriority="52"/>
+    <w:lsdException w:name="Grid Table 1 Light Accent 2" w:uiPriority="46"/>
+    <w:lsdException w:name="Grid Table 2 Accent 2" w:uiPriority="47"/>
+    <w:lsdException w:name="Grid Table 3 Accent 2" w:uiPriority="48"/>
+    <w:lsdException w:name="Grid Table 4 Accent 2" w:uiPriority="49"/>
+    <w:lsdException w:name="Grid Table 5 Dark Accent 2" w:uiPriority="50"/>
+    <w:lsdException w:name="Grid Table 6 Colorful Accent 2" w:uiPriority="51"/>
+    <w:lsdException w:name="Grid Table 7 Colorful Accent 2" w:uiPriority="52"/>
+    <w:lsdException w:name="Grid Table 1 Light Accent 3" w:uiPriority="46"/>
+    <w:lsdException w:name="Grid Table 2 Accent 3" w:uiPriority="47"/>
+    <w:lsdException w:name="Grid Table 3 Accent 3" w:uiPriority="48"/>
+    <w:lsdException w:name="Grid Table 4 Accent 3" w:uiPriority="49"/>
+    <w:lsdException w:name="Grid Table 5 Dark Accent 3" w:uiPriority="50"/>
+    <w:lsdException w:name="Grid Table 6 Colorful Accent 3" w:uiPriority="51"/>
+    <w:lsdException w:name="Grid Table 7 Colorful Accent 3" w:uiPriority="52"/>
+    <w:lsdException w:name="Grid Table 1 Light Accent 4" w:uiPriority="46"/>
+    <w:lsdException w:name="Grid Table 2 Accent 4" w:uiPriority="47"/>
+    <w:lsdException w:name="Grid Table 3 Accent 4" w:uiPriority="48"/>
+    <w:lsdException w:name="Grid Table 4 Accent 4" w:uiPriority="49"/>
+    <w:lsdException w:name="Grid Table 5 Dark Accent 4" w:uiPriority="50"/>
+    <w:lsdException w:name="Grid Table 6 Colorful Accent 4" w:uiPriority="51"/>
+    <w:lsdException w:name="Grid Table 7 Colorful Accent 4" w:uiPriority="52"/>
+    <w:lsdException w:name="Grid Table 1 Light Accent 5" w:uiPriority="46"/>
+    <w:lsdException w:name="Grid Table 2 Accent 5" w:uiPriority="47"/>
+    <w:lsdException w:name="Grid Table 3 Accent 5" w:uiPriority="48"/>
+    <w:lsdException w:name="Grid Table 4 Accent 5" w:uiPriority="49"/>
+    <w:lsdException w:name="Grid Table 5 Dark Accent 5" w:uiPriority="50"/>
+    <w:lsdException w:name="Grid Table 6 Colorful Accent 5" w:uiPriority="51"/>
+    <w:lsdException w:name="Grid Table 7 Colorful Accent 5" w:uiPriority="52"/>
+    <w:lsdException w:name="Grid Table 1 Light Accent 6" w:uiPriority="46"/>
+    <w:lsdException w:name="Grid Table 2 Accent 6" w:uiPriority="47"/>
+    <w:lsdException w:name="Grid Table 3 Accent 6" w:uiPriority="48"/>
+    <w:lsdException w:name="Grid Table 4 Accent 6" w:uiPriority="49"/>
+    <w:lsdException w:name="Grid Table 5 Dark Accent 6" w:uiPriority="50"/>
+    <w:lsdException w:name="Grid Table 6 Colorful Accent 6" w:uiPriority="51"/>
+    <w:lsdException w:name="Grid Table 7 Colorful Accent 6" w:uiPriority="52"/>
+    <w:lsdException w:name="List Table 1 Light" w:uiPriority="46"/>
+    <w:lsdException w:name="List Table 2" w:uiPriority="47"/>
+    <w:lsdException w:name="List Table 3" w:uiPriority="48"/>
+    <w:lsdException w:name="List Table 4" w:uiPriority="49"/>
+    <w:lsdException w:name="List Table 5 Dark" w:uiPriority="50"/>
+    <w:lsdException w:name="List Table 6 Colorful" w:uiPriority="51"/>
+    <w:lsdException w:name="List Table 7 Colorful" w:uiPriority="52"/>
+    <w:lsdException w:name="List Table 1 Light Accent 1" w:uiPriority="46"/>
+    <w:lsdException w:name="List Table 2 Accent 1" w:uiPriority="47"/>
+    <w:lsdException w:name="List Table 3 Accent 1" w:uiPriority="48"/>
+    <w:lsdException w:name="List Table 4 Accent 1" w:uiPriority="49"/>
+    <w:lsdException w:name="List Table 5 Dark Accent 1" w:uiPriority="50"/>
+    <w:lsdException w:name="List Table 6 Colorful Accent 1" w:uiPriority="51"/>
+    <w:lsdException w:name="List Table 7 Colorful Accent 1" w:uiPriority="52"/>
+    <w:lsdException w:name="List Table 1 Light Accent 2" w:uiPriority="46"/>
+    <w:lsdException w:name="List Table 2 Accent 2" w:uiPriority="47"/>
+    <w:lsdException w:name="List Table 3 Accent 2" w:uiPriority="48"/>
+    <w:lsdException w:name="List Table 4 Accent 2" w:uiPriority="49"/>
+    <w:lsdException w:name="List Table 5 Dark Accent 2" w:uiPriority="50"/>
+    <w:lsdException w:name="List Table 6 Colorful Accent 2" w:uiPriority="51"/>
+    <w:lsdException w:name="List Table 7 Colorful Accent 2" w:uiPriority="52"/>
+    <w:lsdException w:name="List Table 1 Light Accent 3" w:uiPriority="46"/>
+    <w:lsdException w:name="List Table 2 Accent 3" w:uiPriority="47"/>
+    <w:lsdException w:name="List Table 3 Accent 3" w:uiPriority="48"/>
+    <w:lsdException w:name="List Table 4 Accent 3" w:uiPriority="49"/>
+    <w:lsdException w:name="List Table 5 Dark Accent 3" w:uiPriority="50"/>
+    <w:lsdException w:name="List Table 6 Colorful Accent 3" w:uiPriority="51"/>
+    <w:lsdException w:name="List Table 7 Colorful Accent 3" w:uiPriority="52"/>
+    <w:lsdException w:name="List Table 1 Light Accent 4" w:uiPriority="46"/>
+    <w:lsdException w:name="List Table 2 Accent 4" w:uiPriority="47"/>
+    <w:lsdException w:name="List Table 3 Accent 4" w:uiPriority="48"/>
+    <w:lsdException w:name="List Table 4 Accent 4" w:uiPriority="49"/>
+    <w:lsdException w:name="List Table 5 Dark Accent 4" w:uiPriority="50"/>
+    <w:lsdException w:name="List Table 6 Colorful Accent 4" w:uiPriority="51"/>
+    <w:lsdException w:name="List Table 7 Colorful Accent 4" w:uiPriority="52"/>
+    <w:lsdException w:name="List Table 1 Light Accent 5" w:uiPriority="46"/>
+    <w:lsdException w:name="List Table 2 Accent 5" w:uiPriority="47"/>
+    <w:lsdException w:name="List Table 3 Accent 5" w:uiPriority="48"/>
+    <w:lsdException w:name="List Table 4 Accent 5" w:uiPriority="49"/>
+    <w:lsdException w:name="List Table 5 Dark Accent 5" w:uiPriority="50"/>
+    <w:lsdException w:name="List Table 6 Colorful Accent 5" w:uiPriority="51"/>
+    <w:lsdException w:name="List Table 7 Colorful Accent 5" w:uiPriority="52"/>
+    <w:lsdException w:name="List Table 1 Light Accent 6" w:uiPriority="46"/>
+    <w:lsdException w:name="List Table 2 Accent 6" w:uiPriority="47"/>
+    <w:lsdException w:name="List Table 3 Accent 6" w:uiPriority="48"/>
+    <w:lsdException w:name="List Table 4 Accent 6" w:uiPriority="49"/>
+    <w:lsdException w:name="List Table 5 Dark Accent 6" w:uiPriority="50"/>
+    <w:lsdException w:name="List Table 6 Colorful Accent 6" w:uiPriority="51"/>
+    <w:lsdException w:name="List Table 7 Colorful Accent 6" w:uiPriority="52"/>
+    <w:lsdException w:name="Mention" w:semiHidden="1" w:unhideWhenUsed="1"/>
+    <w:lsdException w:name="Smart Hyperlink" w:semiHidden="1" w:unhideWhenUsed="1"/>
+    <w:lsdException w:name="Hashtag" w:semiHidden="1" w:unhideWhenUsed="1"/>
   </w:latentStyles>
   <w:style w:type="paragraph" w:default="1" w:styleId="Normal">
     <w:name w:val="Normal"/>

</xml_diff>

<commit_message>
Lecture notes for October 17, 2018
</commit_message>
<xml_diff>
--- a/Notes/SOC6100_Notes_Lectures.docx
+++ b/Notes/SOC6100_Notes_Lectures.docx
@@ -354,6 +354,7 @@
           <w:ilvl w:val="0"/>
           <w:numId w:val="3"/>
         </w:numPr>
+        <w:contextualSpacing w:val="0"/>
       </w:pPr>
       <w:r>
         <w:t xml:space="preserve">The data set for the project must include nominal, ordinal, and ratio variables and </w:t>
@@ -369,6 +370,7 @@
           <w:ilvl w:val="0"/>
           <w:numId w:val="3"/>
         </w:numPr>
+        <w:contextualSpacing w:val="0"/>
       </w:pPr>
       <w:r>
         <w:t>C</w:t>
@@ -390,6 +392,7 @@
           <w:ilvl w:val="0"/>
           <w:numId w:val="2"/>
         </w:numPr>
+        <w:contextualSpacing w:val="0"/>
       </w:pPr>
       <w:r>
         <w:t>The article for the article review assignment must use regression analysis.</w:t>
@@ -402,6 +405,7 @@
           <w:ilvl w:val="0"/>
           <w:numId w:val="2"/>
         </w:numPr>
+        <w:contextualSpacing w:val="0"/>
       </w:pPr>
       <w:r>
         <w:t>Pair up for the article review assignment and presentation.</w:t>
@@ -414,6 +418,7 @@
           <w:ilvl w:val="0"/>
           <w:numId w:val="2"/>
         </w:numPr>
+        <w:contextualSpacing w:val="0"/>
       </w:pPr>
       <w:r>
         <w:t>Decide on pairs in the next couple of weeks.</w:t>
@@ -438,6 +443,7 @@
           <w:ilvl w:val="0"/>
           <w:numId w:val="1"/>
         </w:numPr>
+        <w:contextualSpacing w:val="0"/>
       </w:pPr>
       <w:r>
         <w:t>Three moments in statistics</w:t>
@@ -450,6 +456,7 @@
           <w:ilvl w:val="0"/>
           <w:numId w:val="1"/>
         </w:numPr>
+        <w:contextualSpacing w:val="0"/>
       </w:pPr>
       <w:r>
         <w:t>Measures of central tendency</w:t>
@@ -462,6 +469,7 @@
           <w:ilvl w:val="0"/>
           <w:numId w:val="1"/>
         </w:numPr>
+        <w:contextualSpacing w:val="0"/>
       </w:pPr>
       <w:r>
         <w:t>We’re not concerned with outliers in statistical analysis</w:t>
@@ -510,6 +518,7 @@
           <w:ilvl w:val="0"/>
           <w:numId w:val="4"/>
         </w:numPr>
+        <w:contextualSpacing w:val="0"/>
       </w:pPr>
       <w:r>
         <w:t>Useful for nominal variables</w:t>
@@ -522,6 +531,7 @@
           <w:ilvl w:val="0"/>
           <w:numId w:val="4"/>
         </w:numPr>
+        <w:contextualSpacing w:val="0"/>
       </w:pPr>
       <w:r>
         <w:t>Requires a minimum count of 5 for each variable</w:t>
@@ -558,6 +568,7 @@
           <w:ilvl w:val="0"/>
           <w:numId w:val="5"/>
         </w:numPr>
+        <w:contextualSpacing w:val="0"/>
       </w:pPr>
       <w:r>
         <w:t>Minimum of 5 variables</w:t>
@@ -570,6 +581,7 @@
           <w:ilvl w:val="0"/>
           <w:numId w:val="5"/>
         </w:numPr>
+        <w:contextualSpacing w:val="0"/>
       </w:pPr>
       <w:r>
         <w:t>Minimum of 3 ratio variables</w:t>
@@ -582,6 +594,7 @@
           <w:ilvl w:val="0"/>
           <w:numId w:val="5"/>
         </w:numPr>
+        <w:contextualSpacing w:val="0"/>
       </w:pPr>
       <w:r>
         <w:t>Cross-sectional data is fine (i.e., longitudinal data is not necessary)</w:t>
@@ -600,6 +613,7 @@
           <w:ilvl w:val="0"/>
           <w:numId w:val="6"/>
         </w:numPr>
+        <w:contextualSpacing w:val="0"/>
       </w:pPr>
       <w:r>
         <w:t>Work with other students in the Public and Social Policy (PSP) program</w:t>
@@ -612,6 +626,7 @@
           <w:ilvl w:val="0"/>
           <w:numId w:val="6"/>
         </w:numPr>
+        <w:contextualSpacing w:val="0"/>
       </w:pPr>
       <w:r>
         <w:t xml:space="preserve">Work with Nathan House and Saeed </w:t>
@@ -922,6 +937,7 @@
           <w:ilvl w:val="0"/>
           <w:numId w:val="7"/>
         </w:numPr>
+        <w:contextualSpacing w:val="0"/>
       </w:pPr>
       <w:r>
         <w:t>H</w:t>
@@ -943,6 +959,7 @@
           <w:ilvl w:val="0"/>
           <w:numId w:val="7"/>
         </w:numPr>
+        <w:contextualSpacing w:val="0"/>
       </w:pPr>
       <w:r>
         <w:t>H</w:t>
@@ -1172,6 +1189,7 @@
           <w:ilvl w:val="0"/>
           <w:numId w:val="8"/>
         </w:numPr>
+        <w:contextualSpacing w:val="0"/>
       </w:pPr>
       <w:r>
         <w:t>NBER patent citation data is okay, per Dr. Matsuo</w:t>
@@ -1184,6 +1202,7 @@
           <w:ilvl w:val="1"/>
           <w:numId w:val="8"/>
         </w:numPr>
+        <w:contextualSpacing w:val="0"/>
       </w:pPr>
       <w:r>
         <w:t>Use data from 1994-1999</w:t>
@@ -1196,6 +1215,7 @@
           <w:ilvl w:val="1"/>
           <w:numId w:val="8"/>
         </w:numPr>
+        <w:contextualSpacing w:val="0"/>
       </w:pPr>
       <w:r>
         <w:t>Between 100 and 200,000 observations is good</w:t>
@@ -1208,6 +1228,7 @@
           <w:ilvl w:val="1"/>
           <w:numId w:val="8"/>
         </w:numPr>
+        <w:contextualSpacing w:val="0"/>
       </w:pPr>
       <w:r>
         <w:t>Data must have at least three continuous variables, not necessarily ratio variables</w:t>
@@ -1226,6 +1247,7 @@
           <w:ilvl w:val="0"/>
           <w:numId w:val="8"/>
         </w:numPr>
+        <w:contextualSpacing w:val="0"/>
       </w:pPr>
       <w:r>
         <w:t>Due by 12 noon on Thursday, September 20</w:t>
@@ -1253,6 +1275,7 @@
           <w:ilvl w:val="0"/>
           <w:numId w:val="8"/>
         </w:numPr>
+        <w:contextualSpacing w:val="0"/>
       </w:pPr>
       <w:r>
         <w:t>Submit chosen article to Dr. Matsuo for pre-approval</w:t>
@@ -1634,7 +1657,6 @@
           <w:ilvl w:val="0"/>
           <w:numId w:val="8"/>
         </w:numPr>
-        <w:spacing w:after="120"/>
         <w:contextualSpacing w:val="0"/>
         <w:rPr>
           <w:rFonts w:eastAsiaTheme="minorEastAsia"/>
@@ -1654,7 +1676,6 @@
           <w:ilvl w:val="0"/>
           <w:numId w:val="8"/>
         </w:numPr>
-        <w:spacing w:after="120"/>
         <w:contextualSpacing w:val="0"/>
         <w:rPr>
           <w:rFonts w:eastAsiaTheme="minorEastAsia"/>
@@ -1708,6 +1729,7 @@
           <w:ilvl w:val="0"/>
           <w:numId w:val="9"/>
         </w:numPr>
+        <w:contextualSpacing w:val="0"/>
       </w:pPr>
       <w:r>
         <w:t>Can’t use nominal variables in regression analysis.</w:t>
@@ -1720,6 +1742,7 @@
           <w:ilvl w:val="0"/>
           <w:numId w:val="9"/>
         </w:numPr>
+        <w:contextualSpacing w:val="0"/>
       </w:pPr>
       <w:r>
         <w:t>Can possible use ordinal variables in regression analysis.</w:t>
@@ -1738,6 +1761,7 @@
           <w:ilvl w:val="0"/>
           <w:numId w:val="10"/>
         </w:numPr>
+        <w:contextualSpacing w:val="0"/>
       </w:pPr>
       <w:r>
         <w:t xml:space="preserve">df1 </w:t>
@@ -1756,6 +1780,7 @@
           <w:ilvl w:val="0"/>
           <w:numId w:val="10"/>
         </w:numPr>
+        <w:contextualSpacing w:val="0"/>
       </w:pPr>
       <w:r>
         <w:t xml:space="preserve">df2 </w:t>
@@ -1780,6 +1805,7 @@
           <w:ilvl w:val="0"/>
           <w:numId w:val="11"/>
         </w:numPr>
+        <w:contextualSpacing w:val="0"/>
       </w:pPr>
       <w:r>
         <w:t>Concepts are theoretical</w:t>
@@ -1792,6 +1818,7 @@
           <w:ilvl w:val="0"/>
           <w:numId w:val="11"/>
         </w:numPr>
+        <w:contextualSpacing w:val="0"/>
       </w:pPr>
       <w:r>
         <w:t>Constructs are measureable</w:t>
@@ -1810,6 +1837,7 @@
           <w:ilvl w:val="0"/>
           <w:numId w:val="12"/>
         </w:numPr>
+        <w:contextualSpacing w:val="0"/>
       </w:pPr>
       <w:r>
         <w:t>Content</w:t>
@@ -1822,6 +1850,7 @@
           <w:ilvl w:val="0"/>
           <w:numId w:val="12"/>
         </w:numPr>
+        <w:contextualSpacing w:val="0"/>
       </w:pPr>
       <w:r>
         <w:t>Face</w:t>
@@ -1834,6 +1863,7 @@
           <w:ilvl w:val="0"/>
           <w:numId w:val="12"/>
         </w:numPr>
+        <w:contextualSpacing w:val="0"/>
       </w:pPr>
       <w:r>
         <w:t>Predictive/Concurrent</w:t>
@@ -1846,6 +1876,7 @@
           <w:ilvl w:val="0"/>
           <w:numId w:val="12"/>
         </w:numPr>
+        <w:contextualSpacing w:val="0"/>
       </w:pPr>
       <w:r>
         <w:t>Construct</w:t>
@@ -1864,6 +1895,7 @@
           <w:ilvl w:val="0"/>
           <w:numId w:val="13"/>
         </w:numPr>
+        <w:contextualSpacing w:val="0"/>
       </w:pPr>
       <w:r>
         <w:t xml:space="preserve">Tolerance = 1 </w:t>
@@ -1882,6 +1914,7 @@
           <w:ilvl w:val="0"/>
           <w:numId w:val="13"/>
         </w:numPr>
+        <w:contextualSpacing w:val="0"/>
       </w:pPr>
       <w:r>
         <w:t xml:space="preserve">Tolerance = 0 </w:t>
@@ -1908,6 +1941,7 @@
           <w:ilvl w:val="0"/>
           <w:numId w:val="14"/>
         </w:numPr>
+        <w:contextualSpacing w:val="0"/>
       </w:pPr>
       <w:r>
         <w:t>Regression standardized residuals get wider or narrower as the value of X increases.</w:t>
@@ -1926,6 +1960,7 @@
           <w:ilvl w:val="0"/>
           <w:numId w:val="14"/>
         </w:numPr>
+        <w:contextualSpacing w:val="0"/>
       </w:pPr>
       <w:r>
         <w:t>Pearson correlation</w:t>
@@ -1938,6 +1973,7 @@
           <w:ilvl w:val="1"/>
           <w:numId w:val="14"/>
         </w:numPr>
+        <w:contextualSpacing w:val="0"/>
       </w:pPr>
       <w:r>
         <w:t>Zero order correlation</w:t>
@@ -1950,6 +1986,7 @@
           <w:ilvl w:val="1"/>
           <w:numId w:val="14"/>
         </w:numPr>
+        <w:contextualSpacing w:val="0"/>
       </w:pPr>
       <w:r>
         <w:t>The influence of other independent variables is NOT removed.</w:t>
@@ -1962,6 +1999,7 @@
           <w:ilvl w:val="0"/>
           <w:numId w:val="14"/>
         </w:numPr>
+        <w:contextualSpacing w:val="0"/>
       </w:pPr>
       <w:r>
         <w:t>First order partial correlation</w:t>
@@ -1974,6 +2012,7 @@
           <w:ilvl w:val="1"/>
           <w:numId w:val="14"/>
         </w:numPr>
+        <w:contextualSpacing w:val="0"/>
       </w:pPr>
       <w:r>
         <w:t>The influence of one independent variable is removed.</w:t>
@@ -1986,6 +2025,7 @@
           <w:ilvl w:val="0"/>
           <w:numId w:val="14"/>
         </w:numPr>
+        <w:contextualSpacing w:val="0"/>
       </w:pPr>
       <w:r>
         <w:t>Second order partial correlation</w:t>
@@ -1998,6 +2038,7 @@
           <w:ilvl w:val="1"/>
           <w:numId w:val="14"/>
         </w:numPr>
+        <w:contextualSpacing w:val="0"/>
       </w:pPr>
       <w:r>
         <w:t>The influence of two independent variables is removed.</w:t>
@@ -2010,6 +2051,7 @@
           <w:ilvl w:val="0"/>
           <w:numId w:val="14"/>
         </w:numPr>
+        <w:contextualSpacing w:val="0"/>
       </w:pPr>
       <w:r>
         <w:t>Higher order partial correlation</w:t>
@@ -2022,6 +2064,7 @@
           <w:ilvl w:val="1"/>
           <w:numId w:val="14"/>
         </w:numPr>
+        <w:contextualSpacing w:val="0"/>
       </w:pPr>
       <w:r>
         <w:t>The influence of three or more independent variables is removed.</w:t>
@@ -2096,10 +2139,7 @@
         <w:t>10</w:t>
       </w:r>
     </w:p>
-    <w:p>
-      <w:bookmarkStart w:id="0" w:name="_GoBack"/>
-      <w:bookmarkEnd w:id="0"/>
-    </w:p>
+    <w:p/>
     <w:p>
       <w:r>
         <w:t>Presentation 01</w:t>
@@ -2112,6 +2152,7 @@
           <w:ilvl w:val="0"/>
           <w:numId w:val="15"/>
         </w:numPr>
+        <w:contextualSpacing w:val="0"/>
       </w:pPr>
       <w:r>
         <w:t>Group meeting on Friday, October 5, 2018 at 3:00 PM at PIUS XII Library</w:t>
@@ -2124,6 +2165,7 @@
           <w:ilvl w:val="1"/>
           <w:numId w:val="15"/>
         </w:numPr>
+        <w:contextualSpacing w:val="0"/>
       </w:pPr>
       <w:r>
         <w:t xml:space="preserve">Saeed </w:t>
@@ -2144,6 +2186,7 @@
           <w:ilvl w:val="0"/>
           <w:numId w:val="15"/>
         </w:numPr>
+        <w:contextualSpacing w:val="0"/>
       </w:pPr>
       <w:r>
         <w:t>Basic division of presentation</w:t>
@@ -2156,6 +2199,7 @@
           <w:ilvl w:val="1"/>
           <w:numId w:val="15"/>
         </w:numPr>
+        <w:contextualSpacing w:val="0"/>
       </w:pPr>
       <w:r>
         <w:t xml:space="preserve">Introduction, literature review, theoretical framework </w:t>
@@ -2174,6 +2218,7 @@
           <w:ilvl w:val="1"/>
           <w:numId w:val="15"/>
         </w:numPr>
+        <w:contextualSpacing w:val="0"/>
       </w:pPr>
       <w:r>
         <w:t xml:space="preserve">Data and Methods </w:t>
@@ -2197,6 +2242,7 @@
           <w:ilvl w:val="1"/>
           <w:numId w:val="15"/>
         </w:numPr>
+        <w:contextualSpacing w:val="0"/>
       </w:pPr>
       <w:r>
         <w:t xml:space="preserve">Results </w:t>
@@ -2221,6 +2267,7 @@
           <w:ilvl w:val="0"/>
           <w:numId w:val="16"/>
         </w:numPr>
+        <w:contextualSpacing w:val="0"/>
       </w:pPr>
       <w:r>
         <w:t xml:space="preserve">Provide output file to Dr. </w:t>
@@ -2241,6 +2288,7 @@
           <w:ilvl w:val="0"/>
           <w:numId w:val="16"/>
         </w:numPr>
+        <w:contextualSpacing w:val="0"/>
       </w:pPr>
       <w:r>
         <w:t>Assignment due by Thursday, October 11, 2018 by 12:00 PM (i.e., noon)</w:t>
@@ -2279,6 +2327,7 @@
           <w:ilvl w:val="0"/>
           <w:numId w:val="17"/>
         </w:numPr>
+        <w:contextualSpacing w:val="0"/>
       </w:pPr>
       <w:r>
         <w:t>Due by Friday, October 12, 2018 at 12:00 PM (noon)</w:t>
@@ -2291,6 +2340,7 @@
           <w:ilvl w:val="0"/>
           <w:numId w:val="17"/>
         </w:numPr>
+        <w:contextualSpacing w:val="0"/>
       </w:pPr>
       <w:r>
         <w:t>The write up doesn’t have to be as extensive as Assignment 01</w:t>
@@ -2309,6 +2359,7 @@
           <w:ilvl w:val="0"/>
           <w:numId w:val="18"/>
         </w:numPr>
+        <w:contextualSpacing w:val="0"/>
       </w:pPr>
       <w:r>
         <w:t>Can’t use the enter method</w:t>
@@ -2321,6 +2372,7 @@
           <w:ilvl w:val="0"/>
           <w:numId w:val="18"/>
         </w:numPr>
+        <w:contextualSpacing w:val="0"/>
       </w:pPr>
       <w:r>
         <w:t>Must create independent regression models and combine</w:t>
@@ -2333,6 +2385,7 @@
           <w:ilvl w:val="0"/>
           <w:numId w:val="18"/>
         </w:numPr>
+        <w:contextualSpacing w:val="0"/>
       </w:pPr>
       <w:r>
         <w:t>Use the standardized coefficient</w:t>
@@ -2351,6 +2404,7 @@
           <w:ilvl w:val="0"/>
           <w:numId w:val="19"/>
         </w:numPr>
+        <w:contextualSpacing w:val="0"/>
       </w:pPr>
       <w:r>
         <w:t>1 unit change in the independent variable produces X change in the dependent variable.</w:t>
@@ -2369,6 +2423,7 @@
           <w:ilvl w:val="0"/>
           <w:numId w:val="19"/>
         </w:numPr>
+        <w:contextualSpacing w:val="0"/>
       </w:pPr>
       <w:r>
         <w:t>1 standard deviation change in the independent variable produces X change in the dependent variable</w:t>
@@ -2427,9 +2482,206 @@
         </m:rad>
       </m:oMath>
     </w:p>
+    <w:p>
+      <w:pPr>
+        <w:sectPr>
+          <w:headerReference w:type="default" r:id="rId14"/>
+          <w:pgSz w:w="12240" w:h="15840"/>
+          <w:pgMar w:top="1440" w:right="1440" w:bottom="1440" w:left="1440" w:header="720" w:footer="720" w:gutter="0"/>
+          <w:pgNumType w:start="1"/>
+          <w:cols w:space="720"/>
+          <w:docGrid w:linePitch="360"/>
+        </w:sectPr>
+      </w:pPr>
+    </w:p>
+    <w:p>
+      <w:r>
+        <w:lastRenderedPageBreak/>
+        <w:t>Class on October 24, 2018</w:t>
+      </w:r>
+    </w:p>
+    <w:p>
+      <w:pPr>
+        <w:pStyle w:val="ListParagraph"/>
+        <w:numPr>
+          <w:ilvl w:val="0"/>
+          <w:numId w:val="19"/>
+        </w:numPr>
+      </w:pPr>
+      <w:r>
+        <w:t>No class on because of instructor schedule conflict</w:t>
+      </w:r>
+    </w:p>
+    <w:p>
+      <w:pPr>
+        <w:pStyle w:val="ListParagraph"/>
+        <w:numPr>
+          <w:ilvl w:val="0"/>
+          <w:numId w:val="19"/>
+        </w:numPr>
+      </w:pPr>
+      <w:r>
+        <w:t>Office hours after 5 pm for those that have questions</w:t>
+      </w:r>
+    </w:p>
+    <w:p>
+      <w:pPr>
+        <w:pStyle w:val="ListParagraph"/>
+        <w:numPr>
+          <w:ilvl w:val="0"/>
+          <w:numId w:val="19"/>
+        </w:numPr>
+      </w:pPr>
+      <w:r>
+        <w:t>Due date for Assignment 03 postponed until Week 10, October 31</w:t>
+      </w:r>
+    </w:p>
+    <w:p>
+      <w:bookmarkStart w:id="0" w:name="_GoBack"/>
+      <w:bookmarkEnd w:id="0"/>
+    </w:p>
+    <w:p>
+      <w:r>
+        <w:t xml:space="preserve">Presenting and </w:t>
+      </w:r>
+      <w:r>
+        <w:t xml:space="preserve">Interpreting Hierarchical Regression </w:t>
+      </w:r>
+    </w:p>
+    <w:p>
+      <w:pPr>
+        <w:pStyle w:val="ListParagraph"/>
+        <w:numPr>
+          <w:ilvl w:val="0"/>
+          <w:numId w:val="19"/>
+        </w:numPr>
+        <w:contextualSpacing w:val="0"/>
+      </w:pPr>
+      <w:r>
+        <w:t>Discuss any c</w:t>
+      </w:r>
+      <w:r>
+        <w:t>hange in sign</w:t>
+      </w:r>
+    </w:p>
+    <w:p>
+      <w:pPr>
+        <w:pStyle w:val="ListParagraph"/>
+        <w:numPr>
+          <w:ilvl w:val="0"/>
+          <w:numId w:val="19"/>
+        </w:numPr>
+        <w:contextualSpacing w:val="0"/>
+      </w:pPr>
+      <w:r>
+        <w:t>Discuss any c</w:t>
+      </w:r>
+      <w:r>
+        <w:t>hange in significance</w:t>
+      </w:r>
+      <w:r>
+        <w:t xml:space="preserve"> level</w:t>
+      </w:r>
+    </w:p>
+    <w:p>
+      <w:pPr>
+        <w:pStyle w:val="ListParagraph"/>
+        <w:numPr>
+          <w:ilvl w:val="0"/>
+          <w:numId w:val="19"/>
+        </w:numPr>
+        <w:contextualSpacing w:val="0"/>
+      </w:pPr>
+      <w:r>
+        <w:t>Show coding of dichotomous variables</w:t>
+      </w:r>
+    </w:p>
+    <w:p>
+      <w:pPr>
+        <w:pStyle w:val="ListParagraph"/>
+        <w:numPr>
+          <w:ilvl w:val="0"/>
+          <w:numId w:val="19"/>
+        </w:numPr>
+        <w:contextualSpacing w:val="0"/>
+      </w:pPr>
+      <w:r>
+        <w:t>Show correlation table for manuscripts</w:t>
+      </w:r>
+    </w:p>
+    <w:p>
+      <w:pPr>
+        <w:pStyle w:val="ListParagraph"/>
+        <w:numPr>
+          <w:ilvl w:val="0"/>
+          <w:numId w:val="19"/>
+        </w:numPr>
+        <w:contextualSpacing w:val="0"/>
+      </w:pPr>
+      <w:r>
+        <w:t>Include labels for variable names (include in SPSS output file)</w:t>
+      </w:r>
+    </w:p>
+    <w:p>
+      <w:pPr>
+        <w:pStyle w:val="ListParagraph"/>
+        <w:numPr>
+          <w:ilvl w:val="0"/>
+          <w:numId w:val="19"/>
+        </w:numPr>
+        <w:contextualSpacing w:val="0"/>
+      </w:pPr>
+      <w:r>
+        <w:t>Use proportions instead of raw values where appropriate (i.e., normalize data when necessary)</w:t>
+      </w:r>
+    </w:p>
+    <w:p>
+      <w:pPr>
+        <w:pStyle w:val="ListParagraph"/>
+        <w:numPr>
+          <w:ilvl w:val="1"/>
+          <w:numId w:val="19"/>
+        </w:numPr>
+        <w:contextualSpacing w:val="0"/>
+      </w:pPr>
+      <w:r>
+        <w:t>Using percentages may increase multicollinearity</w:t>
+      </w:r>
+    </w:p>
+    <w:p>
+      <w:pPr>
+        <w:pStyle w:val="ListParagraph"/>
+        <w:numPr>
+          <w:ilvl w:val="0"/>
+          <w:numId w:val="19"/>
+        </w:numPr>
+        <w:contextualSpacing w:val="0"/>
+      </w:pPr>
+      <w:r>
+        <w:t xml:space="preserve">Significance level </w:t>
+      </w:r>
+      <w:r>
+        <w:sym w:font="Wingdings" w:char="F0E0"/>
+      </w:r>
+      <w:r>
+        <w:t xml:space="preserve"> chance of making Type I error (i.e., false positive; rejecting null hypothesis when it is in fact true)</w:t>
+      </w:r>
+    </w:p>
+    <w:p/>
+    <w:p>
+      <w:r>
+        <w:t xml:space="preserve"> </w:t>
+      </w:r>
+    </w:p>
+    <w:p>
+      <w:pPr>
+        <w:pStyle w:val="ListParagraph"/>
+        <w:contextualSpacing w:val="0"/>
+      </w:pPr>
+    </w:p>
     <w:p/>
     <w:sectPr>
-      <w:headerReference w:type="default" r:id="rId14"/>
+      <w:headerReference w:type="default" r:id="rId15"/>
       <w:pgSz w:w="12240" w:h="15840"/>
       <w:pgMar w:top="1440" w:right="1440" w:bottom="1440" w:left="1440" w:header="720" w:footer="720" w:gutter="0"/>
       <w:pgNumType w:start="1"/>
@@ -3128,6 +3380,98 @@
 </w:hdr>
 </file>
 
+<file path=word/header8.xml><?xml version="1.0" encoding="utf-8"?>
+<w:hdr xmlns:wpc="http://schemas.microsoft.com/office/word/2010/wordprocessingCanvas" xmlns:mc="http://schemas.openxmlformats.org/markup-compatibility/2006" xmlns:o="urn:schemas-microsoft-com:office:office" xmlns:r="http://schemas.openxmlformats.org/officeDocument/2006/relationships" xmlns:m="http://schemas.openxmlformats.org/officeDocument/2006/math" xmlns:v="urn:schemas-microsoft-com:vml" xmlns:wp14="http://schemas.microsoft.com/office/word/2010/wordprocessingDrawing" xmlns:wp="http://schemas.openxmlformats.org/drawingml/2006/wordprocessingDrawing" xmlns:w10="urn:schemas-microsoft-com:office:word" xmlns:w="http://schemas.openxmlformats.org/wordprocessingml/2006/main" xmlns:w14="http://schemas.microsoft.com/office/word/2010/wordml" xmlns:wpg="http://schemas.microsoft.com/office/word/2010/wordprocessingGroup" xmlns:wpi="http://schemas.microsoft.com/office/word/2010/wordprocessingInk" xmlns:wne="http://schemas.microsoft.com/office/word/2006/wordml" xmlns:wps="http://schemas.microsoft.com/office/word/2010/wordprocessingShape" mc:Ignorable="w14 wp14">
+  <w:p>
+    <w:pPr>
+      <w:pStyle w:val="Header"/>
+      <w:rPr>
+        <w:b/>
+      </w:rPr>
+    </w:pPr>
+    <w:r>
+      <w:rPr>
+        <w:b/>
+      </w:rPr>
+      <w:t>SOC6100 Notes</w:t>
+    </w:r>
+  </w:p>
+  <w:p>
+    <w:pPr>
+      <w:pStyle w:val="Header"/>
+    </w:pPr>
+    <w:r>
+      <w:t xml:space="preserve">Lecture 8 on October 17, 2018 | Page </w:t>
+    </w:r>
+    <w:r>
+      <w:rPr>
+        <w:b/>
+      </w:rPr>
+      <w:fldChar w:fldCharType="begin"/>
+    </w:r>
+    <w:r>
+      <w:rPr>
+        <w:b/>
+      </w:rPr>
+      <w:instrText xml:space="preserve"> PAGE  \* Arabic  \* MERGEFORMAT </w:instrText>
+    </w:r>
+    <w:r>
+      <w:rPr>
+        <w:b/>
+      </w:rPr>
+      <w:fldChar w:fldCharType="separate"/>
+    </w:r>
+    <w:r>
+      <w:rPr>
+        <w:b/>
+        <w:noProof/>
+      </w:rPr>
+      <w:t>1</w:t>
+    </w:r>
+    <w:r>
+      <w:rPr>
+        <w:b/>
+      </w:rPr>
+      <w:fldChar w:fldCharType="end"/>
+    </w:r>
+    <w:r>
+      <w:t xml:space="preserve"> of </w:t>
+    </w:r>
+    <w:r>
+      <w:rPr>
+        <w:b/>
+      </w:rPr>
+      <w:fldChar w:fldCharType="begin"/>
+    </w:r>
+    <w:r>
+      <w:rPr>
+        <w:b/>
+      </w:rPr>
+      <w:instrText xml:space="preserve"> SECTIONPAGES   \* MERGEFORMAT </w:instrText>
+    </w:r>
+    <w:r>
+      <w:rPr>
+        <w:b/>
+      </w:rPr>
+      <w:fldChar w:fldCharType="separate"/>
+    </w:r>
+    <w:r>
+      <w:rPr>
+        <w:b/>
+        <w:noProof/>
+      </w:rPr>
+      <w:t>1</w:t>
+    </w:r>
+    <w:r>
+      <w:rPr>
+        <w:b/>
+      </w:rPr>
+      <w:fldChar w:fldCharType="end"/>
+    </w:r>
+  </w:p>
+</w:hdr>
+</file>
+
 <file path=word/numbering.xml><?xml version="1.0" encoding="utf-8"?>
 <w:numbering xmlns:wpc="http://schemas.microsoft.com/office/word/2010/wordprocessingCanvas" xmlns:mc="http://schemas.openxmlformats.org/markup-compatibility/2006" xmlns:o="urn:schemas-microsoft-com:office:office" xmlns:r="http://schemas.openxmlformats.org/officeDocument/2006/relationships" xmlns:m="http://schemas.openxmlformats.org/officeDocument/2006/math" xmlns:v="urn:schemas-microsoft-com:vml" xmlns:wp14="http://schemas.microsoft.com/office/word/2010/wordprocessingDrawing" xmlns:wp="http://schemas.openxmlformats.org/drawingml/2006/wordprocessingDrawing" xmlns:w10="urn:schemas-microsoft-com:office:word" xmlns:w="http://schemas.openxmlformats.org/wordprocessingml/2006/main" xmlns:w14="http://schemas.microsoft.com/office/word/2010/wordml" xmlns:wpg="http://schemas.microsoft.com/office/word/2010/wordprocessingGroup" xmlns:wpi="http://schemas.microsoft.com/office/word/2010/wordprocessingInk" xmlns:wne="http://schemas.microsoft.com/office/word/2006/wordml" xmlns:wps="http://schemas.microsoft.com/office/word/2010/wordprocessingShape" mc:Ignorable="w14 wp14">
   <w:abstractNum w:abstractNumId="0">
@@ -4602,7 +4946,7 @@
   <w:abstractNum w:abstractNumId="13">
     <w:nsid w:val="5AAB0A5F"/>
     <w:multiLevelType w:val="hybridMultilevel"/>
-    <w:tmpl w:val="046E6BBE"/>
+    <w:tmpl w:val="31CCCB70"/>
     <w:lvl w:ilvl="0" w:tplc="04090001">
       <w:start w:val="1"/>
       <w:numFmt w:val="bullet"/>
@@ -4615,7 +4959,7 @@
         <w:rFonts w:ascii="Symbol" w:hAnsi="Symbol" w:hint="default"/>
       </w:rPr>
     </w:lvl>
-    <w:lvl w:ilvl="1" w:tplc="04090003" w:tentative="1">
+    <w:lvl w:ilvl="1" w:tplc="04090003">
       <w:start w:val="1"/>
       <w:numFmt w:val="bullet"/>
       <w:lvlText w:val="o"/>

</xml_diff>

<commit_message>
Updated paper for Assignment 03 and lecture notes
</commit_message>
<xml_diff>
--- a/Notes/SOC6100_Notes_Lectures.docx
+++ b/Notes/SOC6100_Notes_Lectures.docx
@@ -2826,13 +2826,43 @@
         <w:t>Dichotomous variable can only be used in the first series of variables in causal pathway model (i.e., not in the model of the model)</w:t>
       </w:r>
     </w:p>
+    <w:p/>
+    <w:p>
+      <w:pPr>
+        <w:sectPr>
+          <w:headerReference w:type="default" r:id="rId15"/>
+          <w:pgSz w:w="12240" w:h="15840"/>
+          <w:pgMar w:top="1440" w:right="1440" w:bottom="1440" w:left="1440" w:header="720" w:footer="720" w:gutter="0"/>
+          <w:pgNumType w:start="1"/>
+          <w:cols w:space="720"/>
+          <w:docGrid w:linePitch="360"/>
+        </w:sectPr>
+      </w:pPr>
+    </w:p>
+    <w:p>
+      <w:r>
+        <w:lastRenderedPageBreak/>
+        <w:t>Class canceled.  No notes.</w:t>
+      </w:r>
+    </w:p>
+    <w:p>
+      <w:pPr>
+        <w:sectPr>
+          <w:headerReference w:type="default" r:id="rId16"/>
+          <w:pgSz w:w="12240" w:h="15840"/>
+          <w:pgMar w:top="1440" w:right="1440" w:bottom="1440" w:left="1440" w:header="720" w:footer="720" w:gutter="0"/>
+          <w:pgNumType w:start="1"/>
+          <w:cols w:space="720"/>
+          <w:docGrid w:linePitch="360"/>
+        </w:sectPr>
+      </w:pPr>
+    </w:p>
     <w:p>
       <w:bookmarkStart w:id="0" w:name="_GoBack"/>
       <w:bookmarkEnd w:id="0"/>
     </w:p>
-    <w:p/>
     <w:sectPr>
-      <w:headerReference w:type="default" r:id="rId15"/>
+      <w:headerReference w:type="default" r:id="rId17"/>
       <w:pgSz w:w="12240" w:h="15840"/>
       <w:pgMar w:top="1440" w:right="1440" w:bottom="1440" w:left="1440" w:header="720" w:footer="720" w:gutter="0"/>
       <w:pgNumType w:start="1"/>
@@ -2979,6 +3009,98 @@
 </w:hdr>
 </file>
 
+<file path=word/header10.xml><?xml version="1.0" encoding="utf-8"?>
+<w:hdr xmlns:wpc="http://schemas.microsoft.com/office/word/2010/wordprocessingCanvas" xmlns:mc="http://schemas.openxmlformats.org/markup-compatibility/2006" xmlns:o="urn:schemas-microsoft-com:office:office" xmlns:r="http://schemas.openxmlformats.org/officeDocument/2006/relationships" xmlns:m="http://schemas.openxmlformats.org/officeDocument/2006/math" xmlns:v="urn:schemas-microsoft-com:vml" xmlns:wp14="http://schemas.microsoft.com/office/word/2010/wordprocessingDrawing" xmlns:wp="http://schemas.openxmlformats.org/drawingml/2006/wordprocessingDrawing" xmlns:w10="urn:schemas-microsoft-com:office:word" xmlns:w="http://schemas.openxmlformats.org/wordprocessingml/2006/main" xmlns:w14="http://schemas.microsoft.com/office/word/2010/wordml" xmlns:wpg="http://schemas.microsoft.com/office/word/2010/wordprocessingGroup" xmlns:wpi="http://schemas.microsoft.com/office/word/2010/wordprocessingInk" xmlns:wne="http://schemas.microsoft.com/office/word/2006/wordml" xmlns:wps="http://schemas.microsoft.com/office/word/2010/wordprocessingShape" mc:Ignorable="w14 wp14">
+  <w:p>
+    <w:pPr>
+      <w:pStyle w:val="Header"/>
+      <w:rPr>
+        <w:b/>
+      </w:rPr>
+    </w:pPr>
+    <w:r>
+      <w:rPr>
+        <w:b/>
+      </w:rPr>
+      <w:t>SOC6100 Notes</w:t>
+    </w:r>
+  </w:p>
+  <w:p>
+    <w:pPr>
+      <w:pStyle w:val="Header"/>
+    </w:pPr>
+    <w:r>
+      <w:t xml:space="preserve">Lecture 10 on October 31, 2018 | Page </w:t>
+    </w:r>
+    <w:r>
+      <w:rPr>
+        <w:b/>
+      </w:rPr>
+      <w:fldChar w:fldCharType="begin"/>
+    </w:r>
+    <w:r>
+      <w:rPr>
+        <w:b/>
+      </w:rPr>
+      <w:instrText xml:space="preserve"> PAGE  \* Arabic  \* MERGEFORMAT </w:instrText>
+    </w:r>
+    <w:r>
+      <w:rPr>
+        <w:b/>
+      </w:rPr>
+      <w:fldChar w:fldCharType="separate"/>
+    </w:r>
+    <w:r>
+      <w:rPr>
+        <w:b/>
+        <w:noProof/>
+      </w:rPr>
+      <w:t>1</w:t>
+    </w:r>
+    <w:r>
+      <w:rPr>
+        <w:b/>
+      </w:rPr>
+      <w:fldChar w:fldCharType="end"/>
+    </w:r>
+    <w:r>
+      <w:t xml:space="preserve"> of </w:t>
+    </w:r>
+    <w:r>
+      <w:rPr>
+        <w:b/>
+      </w:rPr>
+      <w:fldChar w:fldCharType="begin"/>
+    </w:r>
+    <w:r>
+      <w:rPr>
+        <w:b/>
+      </w:rPr>
+      <w:instrText xml:space="preserve"> SECTIONPAGES   \* MERGEFORMAT </w:instrText>
+    </w:r>
+    <w:r>
+      <w:rPr>
+        <w:b/>
+      </w:rPr>
+      <w:fldChar w:fldCharType="separate"/>
+    </w:r>
+    <w:r>
+      <w:rPr>
+        <w:b/>
+        <w:noProof/>
+      </w:rPr>
+      <w:t>1</w:t>
+    </w:r>
+    <w:r>
+      <w:rPr>
+        <w:b/>
+      </w:rPr>
+      <w:fldChar w:fldCharType="end"/>
+    </w:r>
+  </w:p>
+</w:hdr>
+</file>
+
 <file path=word/header2.xml><?xml version="1.0" encoding="utf-8"?>
 <w:hdr xmlns:wpc="http://schemas.microsoft.com/office/word/2010/wordprocessingCanvas" xmlns:mc="http://schemas.openxmlformats.org/markup-compatibility/2006" xmlns:o="urn:schemas-microsoft-com:office:office" xmlns:r="http://schemas.openxmlformats.org/officeDocument/2006/relationships" xmlns:m="http://schemas.openxmlformats.org/officeDocument/2006/math" xmlns:v="urn:schemas-microsoft-com:vml" xmlns:wp14="http://schemas.microsoft.com/office/word/2010/wordprocessingDrawing" xmlns:wp="http://schemas.openxmlformats.org/drawingml/2006/wordprocessingDrawing" xmlns:w10="urn:schemas-microsoft-com:office:word" xmlns:w="http://schemas.openxmlformats.org/wordprocessingml/2006/main" xmlns:w14="http://schemas.microsoft.com/office/word/2010/wordml" xmlns:wpg="http://schemas.microsoft.com/office/word/2010/wordprocessingGroup" xmlns:wpi="http://schemas.microsoft.com/office/word/2010/wordprocessingInk" xmlns:wne="http://schemas.microsoft.com/office/word/2006/wordml" xmlns:wps="http://schemas.microsoft.com/office/word/2010/wordprocessingShape" mc:Ignorable="w14 wp14">
   <w:p>
@@ -3553,6 +3675,98 @@
     </w:pPr>
     <w:r>
       <w:t xml:space="preserve">Lecture 8 on October 17, 2018 | Page </w:t>
+    </w:r>
+    <w:r>
+      <w:rPr>
+        <w:b/>
+      </w:rPr>
+      <w:fldChar w:fldCharType="begin"/>
+    </w:r>
+    <w:r>
+      <w:rPr>
+        <w:b/>
+      </w:rPr>
+      <w:instrText xml:space="preserve"> PAGE  \* Arabic  \* MERGEFORMAT </w:instrText>
+    </w:r>
+    <w:r>
+      <w:rPr>
+        <w:b/>
+      </w:rPr>
+      <w:fldChar w:fldCharType="separate"/>
+    </w:r>
+    <w:r>
+      <w:rPr>
+        <w:b/>
+        <w:noProof/>
+      </w:rPr>
+      <w:t>1</w:t>
+    </w:r>
+    <w:r>
+      <w:rPr>
+        <w:b/>
+      </w:rPr>
+      <w:fldChar w:fldCharType="end"/>
+    </w:r>
+    <w:r>
+      <w:t xml:space="preserve"> of </w:t>
+    </w:r>
+    <w:r>
+      <w:rPr>
+        <w:b/>
+      </w:rPr>
+      <w:fldChar w:fldCharType="begin"/>
+    </w:r>
+    <w:r>
+      <w:rPr>
+        <w:b/>
+      </w:rPr>
+      <w:instrText xml:space="preserve"> SECTIONPAGES   \* MERGEFORMAT </w:instrText>
+    </w:r>
+    <w:r>
+      <w:rPr>
+        <w:b/>
+      </w:rPr>
+      <w:fldChar w:fldCharType="separate"/>
+    </w:r>
+    <w:r>
+      <w:rPr>
+        <w:b/>
+        <w:noProof/>
+      </w:rPr>
+      <w:t>1</w:t>
+    </w:r>
+    <w:r>
+      <w:rPr>
+        <w:b/>
+      </w:rPr>
+      <w:fldChar w:fldCharType="end"/>
+    </w:r>
+  </w:p>
+</w:hdr>
+</file>
+
+<file path=word/header9.xml><?xml version="1.0" encoding="utf-8"?>
+<w:hdr xmlns:wpc="http://schemas.microsoft.com/office/word/2010/wordprocessingCanvas" xmlns:mc="http://schemas.openxmlformats.org/markup-compatibility/2006" xmlns:o="urn:schemas-microsoft-com:office:office" xmlns:r="http://schemas.openxmlformats.org/officeDocument/2006/relationships" xmlns:m="http://schemas.openxmlformats.org/officeDocument/2006/math" xmlns:v="urn:schemas-microsoft-com:vml" xmlns:wp14="http://schemas.microsoft.com/office/word/2010/wordprocessingDrawing" xmlns:wp="http://schemas.openxmlformats.org/drawingml/2006/wordprocessingDrawing" xmlns:w10="urn:schemas-microsoft-com:office:word" xmlns:w="http://schemas.openxmlformats.org/wordprocessingml/2006/main" xmlns:w14="http://schemas.microsoft.com/office/word/2010/wordml" xmlns:wpg="http://schemas.microsoft.com/office/word/2010/wordprocessingGroup" xmlns:wpi="http://schemas.microsoft.com/office/word/2010/wordprocessingInk" xmlns:wne="http://schemas.microsoft.com/office/word/2006/wordml" xmlns:wps="http://schemas.microsoft.com/office/word/2010/wordprocessingShape" mc:Ignorable="w14 wp14">
+  <w:p>
+    <w:pPr>
+      <w:pStyle w:val="Header"/>
+      <w:rPr>
+        <w:b/>
+      </w:rPr>
+    </w:pPr>
+    <w:r>
+      <w:rPr>
+        <w:b/>
+      </w:rPr>
+      <w:t>SOC6100 Notes</w:t>
+    </w:r>
+  </w:p>
+  <w:p>
+    <w:pPr>
+      <w:pStyle w:val="Header"/>
+    </w:pPr>
+    <w:r>
+      <w:t xml:space="preserve">Lecture 9 on October 24, 2018 | Page </w:t>
     </w:r>
     <w:r>
       <w:rPr>

</xml_diff>

<commit_message>
Began notes for Lecture 10
</commit_message>
<xml_diff>
--- a/Notes/SOC6100_Notes_Lectures.docx
+++ b/Notes/SOC6100_Notes_Lectures.docx
@@ -2858,6 +2858,232 @@
       </w:pPr>
     </w:p>
     <w:p>
+      <w:r>
+        <w:lastRenderedPageBreak/>
+        <w:t>Assignment 03</w:t>
+      </w:r>
+    </w:p>
+    <w:p>
+      <w:pPr>
+        <w:pStyle w:val="ListParagraph"/>
+        <w:numPr>
+          <w:ilvl w:val="0"/>
+          <w:numId w:val="20"/>
+        </w:numPr>
+      </w:pPr>
+      <w:r>
+        <w:t>Due between Thursday, November 1, 2018, 12:00 PM and Friday, November 2, 2018, 5:00 PM</w:t>
+      </w:r>
+    </w:p>
+    <w:p/>
+    <w:p>
+      <w:r>
+        <w:t xml:space="preserve">Solutions for </w:t>
+      </w:r>
+      <w:r>
+        <w:t>Missing Data</w:t>
+      </w:r>
+    </w:p>
+    <w:p>
+      <w:pPr>
+        <w:pStyle w:val="ListParagraph"/>
+        <w:numPr>
+          <w:ilvl w:val="0"/>
+          <w:numId w:val="20"/>
+        </w:numPr>
+      </w:pPr>
+      <w:r>
+        <w:t>Use pair-wise analysis rather than list-wise analysis</w:t>
+      </w:r>
+    </w:p>
+    <w:p>
+      <w:pPr>
+        <w:pStyle w:val="ListParagraph"/>
+        <w:numPr>
+          <w:ilvl w:val="1"/>
+          <w:numId w:val="20"/>
+        </w:numPr>
+      </w:pPr>
+      <w:r>
+        <w:t xml:space="preserve">List-wise analysis </w:t>
+      </w:r>
+      <w:r>
+        <w:sym w:font="Wingdings" w:char="F0E0"/>
+      </w:r>
+      <w:r>
+        <w:t xml:space="preserve"> observation is dropped if data is missing in at least one of the variables</w:t>
+      </w:r>
+      <w:r>
+        <w:t xml:space="preserve"> of interest</w:t>
+      </w:r>
+    </w:p>
+    <w:p>
+      <w:pPr>
+        <w:pStyle w:val="ListParagraph"/>
+        <w:numPr>
+          <w:ilvl w:val="1"/>
+          <w:numId w:val="20"/>
+        </w:numPr>
+      </w:pPr>
+      <w:r>
+        <w:t xml:space="preserve">Pair-wise analysis </w:t>
+      </w:r>
+      <w:r>
+        <w:sym w:font="Wingdings" w:char="F0E0"/>
+      </w:r>
+      <w:r>
+        <w:t xml:space="preserve"> </w:t>
+      </w:r>
+      <w:r>
+        <w:t>observation with missing data in certain variables may still be used to analyze other variables where the data is not missing</w:t>
+      </w:r>
+    </w:p>
+    <w:p>
+      <w:pPr>
+        <w:pStyle w:val="ListParagraph"/>
+        <w:numPr>
+          <w:ilvl w:val="0"/>
+          <w:numId w:val="20"/>
+        </w:numPr>
+      </w:pPr>
+      <w:r>
+        <w:t>Imputing data</w:t>
+      </w:r>
+    </w:p>
+    <w:p>
+      <w:pPr>
+        <w:pStyle w:val="ListParagraph"/>
+        <w:numPr>
+          <w:ilvl w:val="1"/>
+          <w:numId w:val="20"/>
+        </w:numPr>
+      </w:pPr>
+      <w:r>
+        <w:t>If using another dataset to impute missing data for variables in the primary data one is using, the other data should have similar characteristics to the primary data or it may cause problems</w:t>
+      </w:r>
+      <w:r>
+        <w:t>.</w:t>
+      </w:r>
+    </w:p>
+    <w:p>
+      <w:pPr>
+        <w:pStyle w:val="ListParagraph"/>
+        <w:numPr>
+          <w:ilvl w:val="2"/>
+          <w:numId w:val="20"/>
+        </w:numPr>
+      </w:pPr>
+      <w:r>
+        <w:t xml:space="preserve">e.g., </w:t>
+      </w:r>
+      <w:r>
+        <w:t xml:space="preserve">primary </w:t>
+      </w:r>
+      <w:r>
+        <w:t>data of interest has 40% African-American respondents but data used to impute missing data only had 10% African-Americans</w:t>
+      </w:r>
+      <w:r>
+        <w:t xml:space="preserve"> respondents</w:t>
+      </w:r>
+    </w:p>
+    <w:p>
+      <w:pPr>
+        <w:pStyle w:val="ListParagraph"/>
+        <w:numPr>
+          <w:ilvl w:val="0"/>
+          <w:numId w:val="20"/>
+        </w:numPr>
+      </w:pPr>
+      <w:r>
+        <w:t>Convert the variable of interest into a dummy variable</w:t>
+      </w:r>
+    </w:p>
+    <w:p>
+      <w:pPr>
+        <w:pStyle w:val="ListParagraph"/>
+        <w:numPr>
+          <w:ilvl w:val="1"/>
+          <w:numId w:val="20"/>
+        </w:numPr>
+      </w:pPr>
+      <w:r>
+        <w:t>Answered = 1, Did Not Answer = 0</w:t>
+      </w:r>
+    </w:p>
+    <w:p/>
+    <w:p>
+      <w:r>
+        <w:t>Power Analysis</w:t>
+      </w:r>
+    </w:p>
+    <w:p>
+      <w:pPr>
+        <w:pStyle w:val="ListParagraph"/>
+        <w:numPr>
+          <w:ilvl w:val="0"/>
+          <w:numId w:val="21"/>
+        </w:numPr>
+      </w:pPr>
+      <w:r>
+        <w:t>Used to determine sample size</w:t>
+      </w:r>
+    </w:p>
+    <w:p>
+      <w:pPr>
+        <w:pStyle w:val="ListParagraph"/>
+        <w:numPr>
+          <w:ilvl w:val="0"/>
+          <w:numId w:val="21"/>
+        </w:numPr>
+      </w:pPr>
+      <w:r>
+        <w:t>Must consider type of statistical analysis</w:t>
+      </w:r>
+    </w:p>
+    <w:p>
+      <w:pPr>
+        <w:pStyle w:val="ListParagraph"/>
+        <w:numPr>
+          <w:ilvl w:val="0"/>
+          <w:numId w:val="21"/>
+        </w:numPr>
+      </w:pPr>
+      <w:r>
+        <w:t xml:space="preserve">Statistical power </w:t>
+      </w:r>
+      <w:r>
+        <w:sym w:font="Wingdings" w:char="F0E0"/>
+      </w:r>
+      <w:r>
+        <w:t xml:space="preserve"> the likelihood of rejecting null hypothesis if the null hypothesis is false</w:t>
+      </w:r>
+    </w:p>
+    <w:p>
+      <w:pPr>
+        <w:pStyle w:val="ListParagraph"/>
+        <w:numPr>
+          <w:ilvl w:val="1"/>
+          <w:numId w:val="21"/>
+        </w:numPr>
+      </w:pPr>
+      <w:r>
+        <w:t>The higher the statistical power the better</w:t>
+      </w:r>
+    </w:p>
+    <w:p>
+      <w:pPr>
+        <w:pStyle w:val="ListParagraph"/>
+        <w:numPr>
+          <w:ilvl w:val="1"/>
+          <w:numId w:val="21"/>
+        </w:numPr>
+      </w:pPr>
+      <w:r>
+        <w:t>Different from significance level which is the probability of rejecting the null hypothesis if the null hypothesis is true (i.e., Type 1 error)</w:t>
+      </w:r>
+    </w:p>
+    <w:p/>
+    <w:p>
       <w:bookmarkStart w:id="0" w:name="_GoBack"/>
       <w:bookmarkEnd w:id="0"/>
     </w:p>
@@ -4744,6 +4970,119 @@
     </w:lvl>
   </w:abstractNum>
   <w:abstractNum w:abstractNumId="8">
+    <w:nsid w:val="3B002BE9"/>
+    <w:multiLevelType w:val="hybridMultilevel"/>
+    <w:tmpl w:val="ABC4EBB8"/>
+    <w:lvl w:ilvl="0" w:tplc="04090001">
+      <w:start w:val="1"/>
+      <w:numFmt w:val="bullet"/>
+      <w:lvlText w:val=""/>
+      <w:lvlJc w:val="left"/>
+      <w:pPr>
+        <w:ind w:left="720" w:hanging="360"/>
+      </w:pPr>
+      <w:rPr>
+        <w:rFonts w:ascii="Symbol" w:hAnsi="Symbol" w:hint="default"/>
+      </w:rPr>
+    </w:lvl>
+    <w:lvl w:ilvl="1" w:tplc="04090003">
+      <w:start w:val="1"/>
+      <w:numFmt w:val="bullet"/>
+      <w:lvlText w:val="o"/>
+      <w:lvlJc w:val="left"/>
+      <w:pPr>
+        <w:ind w:left="1440" w:hanging="360"/>
+      </w:pPr>
+      <w:rPr>
+        <w:rFonts w:ascii="Courier New" w:hAnsi="Courier New" w:cs="Courier New" w:hint="default"/>
+      </w:rPr>
+    </w:lvl>
+    <w:lvl w:ilvl="2" w:tplc="04090005" w:tentative="1">
+      <w:start w:val="1"/>
+      <w:numFmt w:val="bullet"/>
+      <w:lvlText w:val=""/>
+      <w:lvlJc w:val="left"/>
+      <w:pPr>
+        <w:ind w:left="2160" w:hanging="360"/>
+      </w:pPr>
+      <w:rPr>
+        <w:rFonts w:ascii="Wingdings" w:hAnsi="Wingdings" w:hint="default"/>
+      </w:rPr>
+    </w:lvl>
+    <w:lvl w:ilvl="3" w:tplc="04090001" w:tentative="1">
+      <w:start w:val="1"/>
+      <w:numFmt w:val="bullet"/>
+      <w:lvlText w:val=""/>
+      <w:lvlJc w:val="left"/>
+      <w:pPr>
+        <w:ind w:left="2880" w:hanging="360"/>
+      </w:pPr>
+      <w:rPr>
+        <w:rFonts w:ascii="Symbol" w:hAnsi="Symbol" w:hint="default"/>
+      </w:rPr>
+    </w:lvl>
+    <w:lvl w:ilvl="4" w:tplc="04090003" w:tentative="1">
+      <w:start w:val="1"/>
+      <w:numFmt w:val="bullet"/>
+      <w:lvlText w:val="o"/>
+      <w:lvlJc w:val="left"/>
+      <w:pPr>
+        <w:ind w:left="3600" w:hanging="360"/>
+      </w:pPr>
+      <w:rPr>
+        <w:rFonts w:ascii="Courier New" w:hAnsi="Courier New" w:cs="Courier New" w:hint="default"/>
+      </w:rPr>
+    </w:lvl>
+    <w:lvl w:ilvl="5" w:tplc="04090005" w:tentative="1">
+      <w:start w:val="1"/>
+      <w:numFmt w:val="bullet"/>
+      <w:lvlText w:val=""/>
+      <w:lvlJc w:val="left"/>
+      <w:pPr>
+        <w:ind w:left="4320" w:hanging="360"/>
+      </w:pPr>
+      <w:rPr>
+        <w:rFonts w:ascii="Wingdings" w:hAnsi="Wingdings" w:hint="default"/>
+      </w:rPr>
+    </w:lvl>
+    <w:lvl w:ilvl="6" w:tplc="04090001" w:tentative="1">
+      <w:start w:val="1"/>
+      <w:numFmt w:val="bullet"/>
+      <w:lvlText w:val=""/>
+      <w:lvlJc w:val="left"/>
+      <w:pPr>
+        <w:ind w:left="5040" w:hanging="360"/>
+      </w:pPr>
+      <w:rPr>
+        <w:rFonts w:ascii="Symbol" w:hAnsi="Symbol" w:hint="default"/>
+      </w:rPr>
+    </w:lvl>
+    <w:lvl w:ilvl="7" w:tplc="04090003" w:tentative="1">
+      <w:start w:val="1"/>
+      <w:numFmt w:val="bullet"/>
+      <w:lvlText w:val="o"/>
+      <w:lvlJc w:val="left"/>
+      <w:pPr>
+        <w:ind w:left="5760" w:hanging="360"/>
+      </w:pPr>
+      <w:rPr>
+        <w:rFonts w:ascii="Courier New" w:hAnsi="Courier New" w:cs="Courier New" w:hint="default"/>
+      </w:rPr>
+    </w:lvl>
+    <w:lvl w:ilvl="8" w:tplc="04090005" w:tentative="1">
+      <w:start w:val="1"/>
+      <w:numFmt w:val="bullet"/>
+      <w:lvlText w:val=""/>
+      <w:lvlJc w:val="left"/>
+      <w:pPr>
+        <w:ind w:left="6480" w:hanging="360"/>
+      </w:pPr>
+      <w:rPr>
+        <w:rFonts w:ascii="Wingdings" w:hAnsi="Wingdings" w:hint="default"/>
+      </w:rPr>
+    </w:lvl>
+  </w:abstractNum>
+  <w:abstractNum w:abstractNumId="9">
     <w:nsid w:val="45AC0967"/>
     <w:multiLevelType w:val="hybridMultilevel"/>
     <w:tmpl w:val="D6226442"/>
@@ -4856,7 +5195,7 @@
       </w:rPr>
     </w:lvl>
   </w:abstractNum>
-  <w:abstractNum w:abstractNumId="9">
+  <w:abstractNum w:abstractNumId="10">
     <w:nsid w:val="46237975"/>
     <w:multiLevelType w:val="hybridMultilevel"/>
     <w:tmpl w:val="B22237AA"/>
@@ -4969,7 +5308,7 @@
       </w:rPr>
     </w:lvl>
   </w:abstractNum>
-  <w:abstractNum w:abstractNumId="10">
+  <w:abstractNum w:abstractNumId="11">
     <w:nsid w:val="479736D8"/>
     <w:multiLevelType w:val="hybridMultilevel"/>
     <w:tmpl w:val="66C06586"/>
@@ -5082,7 +5421,120 @@
       </w:rPr>
     </w:lvl>
   </w:abstractNum>
-  <w:abstractNum w:abstractNumId="11">
+  <w:abstractNum w:abstractNumId="12">
+    <w:nsid w:val="4C2F5B3F"/>
+    <w:multiLevelType w:val="hybridMultilevel"/>
+    <w:tmpl w:val="77EC1208"/>
+    <w:lvl w:ilvl="0" w:tplc="04090001">
+      <w:start w:val="1"/>
+      <w:numFmt w:val="bullet"/>
+      <w:lvlText w:val=""/>
+      <w:lvlJc w:val="left"/>
+      <w:pPr>
+        <w:ind w:left="720" w:hanging="360"/>
+      </w:pPr>
+      <w:rPr>
+        <w:rFonts w:ascii="Symbol" w:hAnsi="Symbol" w:hint="default"/>
+      </w:rPr>
+    </w:lvl>
+    <w:lvl w:ilvl="1" w:tplc="04090003">
+      <w:start w:val="1"/>
+      <w:numFmt w:val="bullet"/>
+      <w:lvlText w:val="o"/>
+      <w:lvlJc w:val="left"/>
+      <w:pPr>
+        <w:ind w:left="1440" w:hanging="360"/>
+      </w:pPr>
+      <w:rPr>
+        <w:rFonts w:ascii="Courier New" w:hAnsi="Courier New" w:cs="Courier New" w:hint="default"/>
+      </w:rPr>
+    </w:lvl>
+    <w:lvl w:ilvl="2" w:tplc="04090005">
+      <w:start w:val="1"/>
+      <w:numFmt w:val="bullet"/>
+      <w:lvlText w:val=""/>
+      <w:lvlJc w:val="left"/>
+      <w:pPr>
+        <w:ind w:left="2160" w:hanging="360"/>
+      </w:pPr>
+      <w:rPr>
+        <w:rFonts w:ascii="Wingdings" w:hAnsi="Wingdings" w:hint="default"/>
+      </w:rPr>
+    </w:lvl>
+    <w:lvl w:ilvl="3" w:tplc="04090001" w:tentative="1">
+      <w:start w:val="1"/>
+      <w:numFmt w:val="bullet"/>
+      <w:lvlText w:val=""/>
+      <w:lvlJc w:val="left"/>
+      <w:pPr>
+        <w:ind w:left="2880" w:hanging="360"/>
+      </w:pPr>
+      <w:rPr>
+        <w:rFonts w:ascii="Symbol" w:hAnsi="Symbol" w:hint="default"/>
+      </w:rPr>
+    </w:lvl>
+    <w:lvl w:ilvl="4" w:tplc="04090003" w:tentative="1">
+      <w:start w:val="1"/>
+      <w:numFmt w:val="bullet"/>
+      <w:lvlText w:val="o"/>
+      <w:lvlJc w:val="left"/>
+      <w:pPr>
+        <w:ind w:left="3600" w:hanging="360"/>
+      </w:pPr>
+      <w:rPr>
+        <w:rFonts w:ascii="Courier New" w:hAnsi="Courier New" w:cs="Courier New" w:hint="default"/>
+      </w:rPr>
+    </w:lvl>
+    <w:lvl w:ilvl="5" w:tplc="04090005" w:tentative="1">
+      <w:start w:val="1"/>
+      <w:numFmt w:val="bullet"/>
+      <w:lvlText w:val=""/>
+      <w:lvlJc w:val="left"/>
+      <w:pPr>
+        <w:ind w:left="4320" w:hanging="360"/>
+      </w:pPr>
+      <w:rPr>
+        <w:rFonts w:ascii="Wingdings" w:hAnsi="Wingdings" w:hint="default"/>
+      </w:rPr>
+    </w:lvl>
+    <w:lvl w:ilvl="6" w:tplc="04090001" w:tentative="1">
+      <w:start w:val="1"/>
+      <w:numFmt w:val="bullet"/>
+      <w:lvlText w:val=""/>
+      <w:lvlJc w:val="left"/>
+      <w:pPr>
+        <w:ind w:left="5040" w:hanging="360"/>
+      </w:pPr>
+      <w:rPr>
+        <w:rFonts w:ascii="Symbol" w:hAnsi="Symbol" w:hint="default"/>
+      </w:rPr>
+    </w:lvl>
+    <w:lvl w:ilvl="7" w:tplc="04090003" w:tentative="1">
+      <w:start w:val="1"/>
+      <w:numFmt w:val="bullet"/>
+      <w:lvlText w:val="o"/>
+      <w:lvlJc w:val="left"/>
+      <w:pPr>
+        <w:ind w:left="5760" w:hanging="360"/>
+      </w:pPr>
+      <w:rPr>
+        <w:rFonts w:ascii="Courier New" w:hAnsi="Courier New" w:cs="Courier New" w:hint="default"/>
+      </w:rPr>
+    </w:lvl>
+    <w:lvl w:ilvl="8" w:tplc="04090005" w:tentative="1">
+      <w:start w:val="1"/>
+      <w:numFmt w:val="bullet"/>
+      <w:lvlText w:val=""/>
+      <w:lvlJc w:val="left"/>
+      <w:pPr>
+        <w:ind w:left="6480" w:hanging="360"/>
+      </w:pPr>
+      <w:rPr>
+        <w:rFonts w:ascii="Wingdings" w:hAnsi="Wingdings" w:hint="default"/>
+      </w:rPr>
+    </w:lvl>
+  </w:abstractNum>
+  <w:abstractNum w:abstractNumId="13">
     <w:nsid w:val="4CCA24A3"/>
     <w:multiLevelType w:val="hybridMultilevel"/>
     <w:tmpl w:val="99166394"/>
@@ -5195,7 +5647,7 @@
       </w:rPr>
     </w:lvl>
   </w:abstractNum>
-  <w:abstractNum w:abstractNumId="12">
+  <w:abstractNum w:abstractNumId="14">
     <w:nsid w:val="50DE2A9B"/>
     <w:multiLevelType w:val="hybridMultilevel"/>
     <w:tmpl w:val="8FEA8A0A"/>
@@ -5308,7 +5760,7 @@
       </w:rPr>
     </w:lvl>
   </w:abstractNum>
-  <w:abstractNum w:abstractNumId="13">
+  <w:abstractNum w:abstractNumId="15">
     <w:nsid w:val="5AAB0A5F"/>
     <w:multiLevelType w:val="hybridMultilevel"/>
     <w:tmpl w:val="5BF89758"/>
@@ -5421,7 +5873,7 @@
       </w:rPr>
     </w:lvl>
   </w:abstractNum>
-  <w:abstractNum w:abstractNumId="14">
+  <w:abstractNum w:abstractNumId="16">
     <w:nsid w:val="64BE08B5"/>
     <w:multiLevelType w:val="hybridMultilevel"/>
     <w:tmpl w:val="D0DE4CBA"/>
@@ -5534,7 +5986,7 @@
       </w:rPr>
     </w:lvl>
   </w:abstractNum>
-  <w:abstractNum w:abstractNumId="15">
+  <w:abstractNum w:abstractNumId="17">
     <w:nsid w:val="687D60CA"/>
     <w:multiLevelType w:val="hybridMultilevel"/>
     <w:tmpl w:val="D09A1B38"/>
@@ -5647,7 +6099,7 @@
       </w:rPr>
     </w:lvl>
   </w:abstractNum>
-  <w:abstractNum w:abstractNumId="16">
+  <w:abstractNum w:abstractNumId="18">
     <w:nsid w:val="6D191BF6"/>
     <w:multiLevelType w:val="hybridMultilevel"/>
     <w:tmpl w:val="B3BE10A2"/>
@@ -5760,7 +6212,7 @@
       </w:rPr>
     </w:lvl>
   </w:abstractNum>
-  <w:abstractNum w:abstractNumId="17">
+  <w:abstractNum w:abstractNumId="19">
     <w:nsid w:val="711F7E13"/>
     <w:multiLevelType w:val="hybridMultilevel"/>
     <w:tmpl w:val="F2847AFE"/>
@@ -5873,7 +6325,7 @@
       </w:rPr>
     </w:lvl>
   </w:abstractNum>
-  <w:abstractNum w:abstractNumId="18">
+  <w:abstractNum w:abstractNumId="20">
     <w:nsid w:val="738E5035"/>
     <w:multiLevelType w:val="hybridMultilevel"/>
     <w:tmpl w:val="93D24BB8"/>
@@ -5987,19 +6439,19 @@
     </w:lvl>
   </w:abstractNum>
   <w:num w:numId="1">
-    <w:abstractNumId w:val="18"/>
+    <w:abstractNumId w:val="20"/>
   </w:num>
   <w:num w:numId="2">
-    <w:abstractNumId w:val="10"/>
+    <w:abstractNumId w:val="11"/>
   </w:num>
   <w:num w:numId="3">
     <w:abstractNumId w:val="3"/>
   </w:num>
   <w:num w:numId="4">
-    <w:abstractNumId w:val="11"/>
+    <w:abstractNumId w:val="13"/>
   </w:num>
   <w:num w:numId="5">
-    <w:abstractNumId w:val="12"/>
+    <w:abstractNumId w:val="14"/>
   </w:num>
   <w:num w:numId="6">
     <w:abstractNumId w:val="6"/>
@@ -6008,13 +6460,13 @@
     <w:abstractNumId w:val="0"/>
   </w:num>
   <w:num w:numId="8">
-    <w:abstractNumId w:val="15"/>
+    <w:abstractNumId w:val="17"/>
   </w:num>
   <w:num w:numId="9">
-    <w:abstractNumId w:val="17"/>
+    <w:abstractNumId w:val="19"/>
   </w:num>
   <w:num w:numId="10">
-    <w:abstractNumId w:val="8"/>
+    <w:abstractNumId w:val="9"/>
   </w:num>
   <w:num w:numId="11">
     <w:abstractNumId w:val="1"/>
@@ -6026,7 +6478,7 @@
     <w:abstractNumId w:val="5"/>
   </w:num>
   <w:num w:numId="14">
-    <w:abstractNumId w:val="14"/>
+    <w:abstractNumId w:val="16"/>
   </w:num>
   <w:num w:numId="15">
     <w:abstractNumId w:val="7"/>
@@ -6035,13 +6487,19 @@
     <w:abstractNumId w:val="2"/>
   </w:num>
   <w:num w:numId="17">
-    <w:abstractNumId w:val="16"/>
+    <w:abstractNumId w:val="18"/>
   </w:num>
   <w:num w:numId="18">
-    <w:abstractNumId w:val="9"/>
+    <w:abstractNumId w:val="10"/>
   </w:num>
   <w:num w:numId="19">
-    <w:abstractNumId w:val="13"/>
+    <w:abstractNumId w:val="15"/>
+  </w:num>
+  <w:num w:numId="20">
+    <w:abstractNumId w:val="12"/>
+  </w:num>
+  <w:num w:numId="21">
+    <w:abstractNumId w:val="8"/>
   </w:num>
 </w:numbering>
 </file>

</xml_diff>

<commit_message>
Notes for Lecture 11
</commit_message>
<xml_diff>
--- a/Notes/SOC6100_Notes_Lectures.docx
+++ b/Notes/SOC6100_Notes_Lectures.docx
@@ -3114,11 +3114,405 @@
     </w:p>
     <w:p/>
     <w:p>
+      <w:pPr>
+        <w:sectPr>
+          <w:headerReference w:type="default" r:id="rId17"/>
+          <w:pgSz w:w="12240" w:h="15840"/>
+          <w:pgMar w:top="1440" w:right="1440" w:bottom="1440" w:left="1440" w:header="720" w:footer="720" w:gutter="0"/>
+          <w:pgNumType w:start="1"/>
+          <w:cols w:space="720"/>
+          <w:docGrid w:linePitch="360"/>
+        </w:sectPr>
+      </w:pPr>
+    </w:p>
+    <w:p>
+      <w:r>
+        <w:lastRenderedPageBreak/>
+        <w:t>Proposed final presentation schedule</w:t>
+      </w:r>
+    </w:p>
+    <w:p>
+      <w:pPr>
+        <w:pStyle w:val="ListParagraph"/>
+        <w:numPr>
+          <w:ilvl w:val="0"/>
+          <w:numId w:val="23"/>
+        </w:numPr>
+      </w:pPr>
+      <w:r>
+        <w:t>8 presentations on November 28, 2018</w:t>
+      </w:r>
+    </w:p>
+    <w:p>
+      <w:pPr>
+        <w:pStyle w:val="ListParagraph"/>
+        <w:numPr>
+          <w:ilvl w:val="0"/>
+          <w:numId w:val="23"/>
+        </w:numPr>
+      </w:pPr>
+      <w:r>
+        <w:t>4 presentations on December 5, 2018</w:t>
+      </w:r>
+    </w:p>
+    <w:p/>
+    <w:p>
+      <w:r>
+        <w:t>Binary logistic regression</w:t>
+      </w:r>
+    </w:p>
+    <w:p>
+      <w:pPr>
+        <w:pStyle w:val="ListParagraph"/>
+        <w:numPr>
+          <w:ilvl w:val="0"/>
+          <w:numId w:val="24"/>
+        </w:numPr>
+      </w:pPr>
+      <w:r>
+        <w:t>Model fit test is calculated using chi-square</w:t>
+      </w:r>
+    </w:p>
+    <w:p>
+      <w:pPr>
+        <w:pStyle w:val="ListParagraph"/>
+        <w:numPr>
+          <w:ilvl w:val="0"/>
+          <w:numId w:val="24"/>
+        </w:numPr>
+      </w:pPr>
+      <w:r>
+        <w:t>Always comparing something against something</w:t>
+      </w:r>
+    </w:p>
+    <w:p/>
+    <w:p>
+      <w:r>
+        <w:t>Odds ratio</w:t>
+      </w:r>
+    </w:p>
+    <w:p>
+      <w:pPr>
+        <w:pStyle w:val="ListParagraph"/>
+        <w:numPr>
+          <w:ilvl w:val="0"/>
+          <w:numId w:val="24"/>
+        </w:numPr>
+      </w:pPr>
+      <w:r>
+        <w:t>If calculation is less than 1, take inverse to interpret odds ratio (OR)</w:t>
+      </w:r>
+    </w:p>
+    <w:p/>
+    <w:p>
+      <w:r>
+        <w:t>Use of chi-square test</w:t>
+      </w:r>
+    </w:p>
+    <w:p>
+      <w:pPr>
+        <w:pStyle w:val="ListParagraph"/>
+        <w:numPr>
+          <w:ilvl w:val="0"/>
+          <w:numId w:val="25"/>
+        </w:numPr>
+      </w:pPr>
+      <w:r>
+        <w:t>Test contingency table with two categorical variables</w:t>
+      </w:r>
+    </w:p>
+    <w:p>
+      <w:pPr>
+        <w:pStyle w:val="ListParagraph"/>
+        <w:numPr>
+          <w:ilvl w:val="1"/>
+          <w:numId w:val="25"/>
+        </w:numPr>
+      </w:pPr>
+      <w:r>
+        <w:t>e.g., social class and political affiliation</w:t>
+      </w:r>
+    </w:p>
+    <w:p>
+      <w:pPr>
+        <w:pStyle w:val="ListParagraph"/>
+        <w:numPr>
+          <w:ilvl w:val="1"/>
+          <w:numId w:val="25"/>
+        </w:numPr>
+      </w:pPr>
+      <w:r>
+        <w:t>e.g., sex and voting</w:t>
+      </w:r>
+    </w:p>
+    <w:p>
+      <w:pPr>
+        <w:pStyle w:val="ListParagraph"/>
+        <w:numPr>
+          <w:ilvl w:val="1"/>
+          <w:numId w:val="25"/>
+        </w:numPr>
+      </w:pPr>
+      <w:r>
+        <w:t>H</w:t>
+      </w:r>
+      <w:r>
+        <w:rPr>
+          <w:vertAlign w:val="subscript"/>
+        </w:rPr>
+        <w:t>0</w:t>
+      </w:r>
+      <w:r>
+        <w:t>: There is NO association between the two variables</w:t>
+      </w:r>
+    </w:p>
+    <w:p>
+      <w:pPr>
+        <w:pStyle w:val="ListParagraph"/>
+        <w:numPr>
+          <w:ilvl w:val="1"/>
+          <w:numId w:val="25"/>
+        </w:numPr>
+      </w:pPr>
+      <w:r>
+        <w:t>Degrees of freedom (</w:t>
+      </w:r>
+      <w:proofErr w:type="spellStart"/>
+      <w:r>
+        <w:t>d.f.</w:t>
+      </w:r>
+      <w:proofErr w:type="spellEnd"/>
+      <w:r>
+        <w:t>) is number of categories for the first variable minus one times the number of categories in the second variable minus one [i.e., (n-1)(k-1)]</w:t>
+      </w:r>
+    </w:p>
+    <w:p>
+      <w:pPr>
+        <w:pStyle w:val="ListParagraph"/>
+        <w:numPr>
+          <w:ilvl w:val="1"/>
+          <w:numId w:val="25"/>
+        </w:numPr>
+      </w:pPr>
+      <w:r>
+        <w:t>Requires minimum of 5 observations per cell</w:t>
+      </w:r>
+    </w:p>
+    <w:p>
+      <w:pPr>
+        <w:pStyle w:val="ListParagraph"/>
+        <w:numPr>
+          <w:ilvl w:val="0"/>
+          <w:numId w:val="25"/>
+        </w:numPr>
+      </w:pPr>
+      <w:r>
+        <w:t>Test data goodness-of-fit</w:t>
+      </w:r>
+    </w:p>
+    <w:p>
+      <w:pPr>
+        <w:pStyle w:val="ListParagraph"/>
+        <w:numPr>
+          <w:ilvl w:val="1"/>
+          <w:numId w:val="25"/>
+        </w:numPr>
+      </w:pPr>
+      <w:r>
+        <w:t>Analogous to F-test in ANOVA test</w:t>
+      </w:r>
+    </w:p>
+    <w:p>
+      <w:pPr>
+        <w:pStyle w:val="ListParagraph"/>
+        <w:numPr>
+          <w:ilvl w:val="1"/>
+          <w:numId w:val="25"/>
+        </w:numPr>
+      </w:pPr>
+      <w:r>
+        <w:t>H</w:t>
+      </w:r>
+      <w:r>
+        <w:rPr>
+          <w:vertAlign w:val="subscript"/>
+        </w:rPr>
+        <w:t>0</w:t>
+      </w:r>
+      <w:r>
+        <w:t>: There is equal proportion of variable 1 and variable 2 in the data</w:t>
+      </w:r>
+    </w:p>
+    <w:p>
+      <w:pPr>
+        <w:pStyle w:val="ListParagraph"/>
+        <w:numPr>
+          <w:ilvl w:val="1"/>
+          <w:numId w:val="25"/>
+        </w:numPr>
+      </w:pPr>
+      <w:r>
+        <w:t>If chi-square is small (p-value is large), do NOT reject null hypothesis</w:t>
+      </w:r>
+    </w:p>
+    <w:p/>
+    <w:p>
+      <w:r>
+        <w:t>Binary logistic regression</w:t>
+      </w:r>
+    </w:p>
+    <w:p>
+      <w:pPr>
+        <w:pStyle w:val="ListParagraph"/>
+        <w:numPr>
+          <w:ilvl w:val="0"/>
+          <w:numId w:val="26"/>
+        </w:numPr>
+      </w:pPr>
+      <w:r>
+        <w:t>Probability of 0.5 corresponds to logit of zero.</w:t>
+      </w:r>
+    </w:p>
+    <w:p>
+      <w:pPr>
+        <w:pStyle w:val="ListParagraph"/>
+        <w:numPr>
+          <w:ilvl w:val="0"/>
+          <w:numId w:val="26"/>
+        </w:numPr>
+      </w:pPr>
+      <w:r>
+        <w:t>Probability greater than 0.5 corresponds to a positive logit.</w:t>
+      </w:r>
+    </w:p>
+    <w:p>
+      <w:pPr>
+        <w:pStyle w:val="ListParagraph"/>
+        <w:numPr>
+          <w:ilvl w:val="0"/>
+          <w:numId w:val="26"/>
+        </w:numPr>
+      </w:pPr>
+      <w:r>
+        <w:t xml:space="preserve">Probability less than 0.5 </w:t>
+      </w:r>
+      <w:proofErr w:type="gramStart"/>
+      <w:r>
+        <w:t>corresponds</w:t>
+      </w:r>
+      <w:proofErr w:type="gramEnd"/>
+      <w:r>
+        <w:t xml:space="preserve"> to a negative logit.</w:t>
+      </w:r>
+    </w:p>
+    <w:p>
+      <w:pPr>
+        <w:pStyle w:val="ListParagraph"/>
+        <w:numPr>
+          <w:ilvl w:val="0"/>
+          <w:numId w:val="26"/>
+        </w:numPr>
+      </w:pPr>
+      <w:r>
+        <w:t>Coefficient of zero means probability does NOT change as independent variable changes.</w:t>
+      </w:r>
+    </w:p>
+    <w:p>
+      <w:pPr>
+        <w:pStyle w:val="ListParagraph"/>
+        <w:numPr>
+          <w:ilvl w:val="1"/>
+          <w:numId w:val="26"/>
+        </w:numPr>
+      </w:pPr>
+      <w:r>
+        <w:t>Not simple slope</w:t>
+      </w:r>
+    </w:p>
+    <w:p>
+      <w:pPr>
+        <w:pStyle w:val="ListParagraph"/>
+        <w:numPr>
+          <w:ilvl w:val="0"/>
+          <w:numId w:val="26"/>
+        </w:numPr>
+      </w:pPr>
+      <w:r>
+        <w:t>Model fit determined by Omnibus test and Hosmer-</w:t>
+      </w:r>
+      <w:proofErr w:type="spellStart"/>
+      <w:r>
+        <w:t>Lemeshow</w:t>
+      </w:r>
+      <w:proofErr w:type="spellEnd"/>
+      <w:r>
+        <w:t xml:space="preserve"> test</w:t>
+      </w:r>
+      <w:r>
+        <w:t>.</w:t>
+      </w:r>
+    </w:p>
+    <w:p>
+      <w:pPr>
+        <w:pStyle w:val="ListParagraph"/>
+        <w:numPr>
+          <w:ilvl w:val="0"/>
+          <w:numId w:val="26"/>
+        </w:numPr>
+      </w:pPr>
+      <w:r>
+        <w:t>Significance of independent variable is determined by Wald scale</w:t>
+      </w:r>
+      <w:r>
+        <w:t>.</w:t>
+      </w:r>
+    </w:p>
+    <w:p>
+      <w:pPr>
+        <w:pStyle w:val="ListParagraph"/>
+        <w:numPr>
+          <w:ilvl w:val="0"/>
+          <w:numId w:val="26"/>
+        </w:numPr>
+      </w:pPr>
+      <w:proofErr w:type="spellStart"/>
+      <w:proofErr w:type="gramStart"/>
+      <w:r>
+        <w:t>Exp</w:t>
+      </w:r>
+      <w:proofErr w:type="spellEnd"/>
+      <w:r>
+        <w:t>(</w:t>
+      </w:r>
+      <w:proofErr w:type="gramEnd"/>
+      <w:r>
+        <w:t>B) shown in SPSS output is used for odds ratio.</w:t>
+      </w:r>
+    </w:p>
+    <w:p>
+      <w:pPr>
+        <w:pStyle w:val="ListParagraph"/>
+        <w:numPr>
+          <w:ilvl w:val="0"/>
+          <w:numId w:val="26"/>
+        </w:numPr>
+      </w:pPr>
+      <w:r>
+        <w:t xml:space="preserve">If variable is significant, the confidence interval for </w:t>
+      </w:r>
+      <w:proofErr w:type="spellStart"/>
+      <w:r>
+        <w:t>Exp</w:t>
+      </w:r>
+      <w:proofErr w:type="spellEnd"/>
+      <w:r>
+        <w:t>(B) will be above 1.0</w:t>
+      </w:r>
       <w:bookmarkStart w:id="0" w:name="_GoBack"/>
       <w:bookmarkEnd w:id="0"/>
     </w:p>
     <w:sectPr>
-      <w:headerReference w:type="default" r:id="rId17"/>
+      <w:headerReference w:type="default" r:id="rId18"/>
       <w:pgSz w:w="12240" w:h="15840"/>
       <w:pgMar w:top="1440" w:right="1440" w:bottom="1440" w:left="1440" w:header="720" w:footer="720" w:gutter="0"/>
       <w:pgNumType w:start="1"/>
@@ -3357,6 +3751,98 @@
 </w:hdr>
 </file>
 
+<file path=word/header11.xml><?xml version="1.0" encoding="utf-8"?>
+<w:hdr xmlns:wpc="http://schemas.microsoft.com/office/word/2010/wordprocessingCanvas" xmlns:mc="http://schemas.openxmlformats.org/markup-compatibility/2006" xmlns:o="urn:schemas-microsoft-com:office:office" xmlns:r="http://schemas.openxmlformats.org/officeDocument/2006/relationships" xmlns:m="http://schemas.openxmlformats.org/officeDocument/2006/math" xmlns:v="urn:schemas-microsoft-com:vml" xmlns:wp14="http://schemas.microsoft.com/office/word/2010/wordprocessingDrawing" xmlns:wp="http://schemas.openxmlformats.org/drawingml/2006/wordprocessingDrawing" xmlns:w10="urn:schemas-microsoft-com:office:word" xmlns:w="http://schemas.openxmlformats.org/wordprocessingml/2006/main" xmlns:w14="http://schemas.microsoft.com/office/word/2010/wordml" xmlns:wpg="http://schemas.microsoft.com/office/word/2010/wordprocessingGroup" xmlns:wpi="http://schemas.microsoft.com/office/word/2010/wordprocessingInk" xmlns:wne="http://schemas.microsoft.com/office/word/2006/wordml" xmlns:wps="http://schemas.microsoft.com/office/word/2010/wordprocessingShape" mc:Ignorable="w14 wp14">
+  <w:p>
+    <w:pPr>
+      <w:pStyle w:val="Header"/>
+      <w:rPr>
+        <w:b/>
+      </w:rPr>
+    </w:pPr>
+    <w:r>
+      <w:rPr>
+        <w:b/>
+      </w:rPr>
+      <w:t>SOC6100 Notes</w:t>
+    </w:r>
+  </w:p>
+  <w:p>
+    <w:pPr>
+      <w:pStyle w:val="Header"/>
+    </w:pPr>
+    <w:r>
+      <w:t xml:space="preserve">Lecture 11 on November 7, 2018 | Page </w:t>
+    </w:r>
+    <w:r>
+      <w:rPr>
+        <w:b/>
+      </w:rPr>
+      <w:fldChar w:fldCharType="begin"/>
+    </w:r>
+    <w:r>
+      <w:rPr>
+        <w:b/>
+      </w:rPr>
+      <w:instrText xml:space="preserve"> PAGE  \* Arabic  \* MERGEFORMAT </w:instrText>
+    </w:r>
+    <w:r>
+      <w:rPr>
+        <w:b/>
+      </w:rPr>
+      <w:fldChar w:fldCharType="separate"/>
+    </w:r>
+    <w:r>
+      <w:rPr>
+        <w:b/>
+        <w:noProof/>
+      </w:rPr>
+      <w:t>1</w:t>
+    </w:r>
+    <w:r>
+      <w:rPr>
+        <w:b/>
+      </w:rPr>
+      <w:fldChar w:fldCharType="end"/>
+    </w:r>
+    <w:r>
+      <w:t xml:space="preserve"> of </w:t>
+    </w:r>
+    <w:r>
+      <w:rPr>
+        <w:b/>
+      </w:rPr>
+      <w:fldChar w:fldCharType="begin"/>
+    </w:r>
+    <w:r>
+      <w:rPr>
+        <w:b/>
+      </w:rPr>
+      <w:instrText xml:space="preserve"> SECTIONPAGES   \* MERGEFORMAT </w:instrText>
+    </w:r>
+    <w:r>
+      <w:rPr>
+        <w:b/>
+      </w:rPr>
+      <w:fldChar w:fldCharType="separate"/>
+    </w:r>
+    <w:r>
+      <w:rPr>
+        <w:b/>
+        <w:noProof/>
+      </w:rPr>
+      <w:t>1</w:t>
+    </w:r>
+    <w:r>
+      <w:rPr>
+        <w:b/>
+      </w:rPr>
+      <w:fldChar w:fldCharType="end"/>
+    </w:r>
+  </w:p>
+</w:hdr>
+</file>
+
 <file path=word/header2.xml><?xml version="1.0" encoding="utf-8"?>
 <w:hdr xmlns:wpc="http://schemas.microsoft.com/office/word/2010/wordprocessingCanvas" xmlns:mc="http://schemas.openxmlformats.org/markup-compatibility/2006" xmlns:o="urn:schemas-microsoft-com:office:office" xmlns:r="http://schemas.openxmlformats.org/officeDocument/2006/relationships" xmlns:m="http://schemas.openxmlformats.org/officeDocument/2006/math" xmlns:v="urn:schemas-microsoft-com:vml" xmlns:wp14="http://schemas.microsoft.com/office/word/2010/wordprocessingDrawing" xmlns:wp="http://schemas.openxmlformats.org/drawingml/2006/wordprocessingDrawing" xmlns:w10="urn:schemas-microsoft-com:office:word" xmlns:w="http://schemas.openxmlformats.org/wordprocessingml/2006/main" xmlns:w14="http://schemas.microsoft.com/office/word/2010/wordml" xmlns:wpg="http://schemas.microsoft.com/office/word/2010/wordprocessingGroup" xmlns:wpi="http://schemas.microsoft.com/office/word/2010/wordprocessingInk" xmlns:wne="http://schemas.microsoft.com/office/word/2006/wordml" xmlns:wps="http://schemas.microsoft.com/office/word/2010/wordprocessingShape" mc:Ignorable="w14 wp14">
   <w:p>
@@ -4322,6 +4808,232 @@
     </w:lvl>
   </w:abstractNum>
   <w:abstractNum w:abstractNumId="2">
+    <w:nsid w:val="065B12BE"/>
+    <w:multiLevelType w:val="hybridMultilevel"/>
+    <w:tmpl w:val="4FD29736"/>
+    <w:lvl w:ilvl="0" w:tplc="04090001">
+      <w:start w:val="1"/>
+      <w:numFmt w:val="bullet"/>
+      <w:lvlText w:val=""/>
+      <w:lvlJc w:val="left"/>
+      <w:pPr>
+        <w:ind w:left="720" w:hanging="360"/>
+      </w:pPr>
+      <w:rPr>
+        <w:rFonts w:ascii="Symbol" w:hAnsi="Symbol" w:hint="default"/>
+      </w:rPr>
+    </w:lvl>
+    <w:lvl w:ilvl="1" w:tplc="04090003">
+      <w:start w:val="1"/>
+      <w:numFmt w:val="bullet"/>
+      <w:lvlText w:val="o"/>
+      <w:lvlJc w:val="left"/>
+      <w:pPr>
+        <w:ind w:left="1440" w:hanging="360"/>
+      </w:pPr>
+      <w:rPr>
+        <w:rFonts w:ascii="Courier New" w:hAnsi="Courier New" w:cs="Courier New" w:hint="default"/>
+      </w:rPr>
+    </w:lvl>
+    <w:lvl w:ilvl="2" w:tplc="04090005" w:tentative="1">
+      <w:start w:val="1"/>
+      <w:numFmt w:val="bullet"/>
+      <w:lvlText w:val=""/>
+      <w:lvlJc w:val="left"/>
+      <w:pPr>
+        <w:ind w:left="2160" w:hanging="360"/>
+      </w:pPr>
+      <w:rPr>
+        <w:rFonts w:ascii="Wingdings" w:hAnsi="Wingdings" w:hint="default"/>
+      </w:rPr>
+    </w:lvl>
+    <w:lvl w:ilvl="3" w:tplc="04090001" w:tentative="1">
+      <w:start w:val="1"/>
+      <w:numFmt w:val="bullet"/>
+      <w:lvlText w:val=""/>
+      <w:lvlJc w:val="left"/>
+      <w:pPr>
+        <w:ind w:left="2880" w:hanging="360"/>
+      </w:pPr>
+      <w:rPr>
+        <w:rFonts w:ascii="Symbol" w:hAnsi="Symbol" w:hint="default"/>
+      </w:rPr>
+    </w:lvl>
+    <w:lvl w:ilvl="4" w:tplc="04090003" w:tentative="1">
+      <w:start w:val="1"/>
+      <w:numFmt w:val="bullet"/>
+      <w:lvlText w:val="o"/>
+      <w:lvlJc w:val="left"/>
+      <w:pPr>
+        <w:ind w:left="3600" w:hanging="360"/>
+      </w:pPr>
+      <w:rPr>
+        <w:rFonts w:ascii="Courier New" w:hAnsi="Courier New" w:cs="Courier New" w:hint="default"/>
+      </w:rPr>
+    </w:lvl>
+    <w:lvl w:ilvl="5" w:tplc="04090005" w:tentative="1">
+      <w:start w:val="1"/>
+      <w:numFmt w:val="bullet"/>
+      <w:lvlText w:val=""/>
+      <w:lvlJc w:val="left"/>
+      <w:pPr>
+        <w:ind w:left="4320" w:hanging="360"/>
+      </w:pPr>
+      <w:rPr>
+        <w:rFonts w:ascii="Wingdings" w:hAnsi="Wingdings" w:hint="default"/>
+      </w:rPr>
+    </w:lvl>
+    <w:lvl w:ilvl="6" w:tplc="04090001" w:tentative="1">
+      <w:start w:val="1"/>
+      <w:numFmt w:val="bullet"/>
+      <w:lvlText w:val=""/>
+      <w:lvlJc w:val="left"/>
+      <w:pPr>
+        <w:ind w:left="5040" w:hanging="360"/>
+      </w:pPr>
+      <w:rPr>
+        <w:rFonts w:ascii="Symbol" w:hAnsi="Symbol" w:hint="default"/>
+      </w:rPr>
+    </w:lvl>
+    <w:lvl w:ilvl="7" w:tplc="04090003" w:tentative="1">
+      <w:start w:val="1"/>
+      <w:numFmt w:val="bullet"/>
+      <w:lvlText w:val="o"/>
+      <w:lvlJc w:val="left"/>
+      <w:pPr>
+        <w:ind w:left="5760" w:hanging="360"/>
+      </w:pPr>
+      <w:rPr>
+        <w:rFonts w:ascii="Courier New" w:hAnsi="Courier New" w:cs="Courier New" w:hint="default"/>
+      </w:rPr>
+    </w:lvl>
+    <w:lvl w:ilvl="8" w:tplc="04090005" w:tentative="1">
+      <w:start w:val="1"/>
+      <w:numFmt w:val="bullet"/>
+      <w:lvlText w:val=""/>
+      <w:lvlJc w:val="left"/>
+      <w:pPr>
+        <w:ind w:left="6480" w:hanging="360"/>
+      </w:pPr>
+      <w:rPr>
+        <w:rFonts w:ascii="Wingdings" w:hAnsi="Wingdings" w:hint="default"/>
+      </w:rPr>
+    </w:lvl>
+  </w:abstractNum>
+  <w:abstractNum w:abstractNumId="3">
+    <w:nsid w:val="09F772E1"/>
+    <w:multiLevelType w:val="hybridMultilevel"/>
+    <w:tmpl w:val="03AC1FD2"/>
+    <w:lvl w:ilvl="0" w:tplc="04090001">
+      <w:start w:val="1"/>
+      <w:numFmt w:val="bullet"/>
+      <w:lvlText w:val=""/>
+      <w:lvlJc w:val="left"/>
+      <w:pPr>
+        <w:ind w:left="720" w:hanging="360"/>
+      </w:pPr>
+      <w:rPr>
+        <w:rFonts w:ascii="Symbol" w:hAnsi="Symbol" w:hint="default"/>
+      </w:rPr>
+    </w:lvl>
+    <w:lvl w:ilvl="1" w:tplc="04090003" w:tentative="1">
+      <w:start w:val="1"/>
+      <w:numFmt w:val="bullet"/>
+      <w:lvlText w:val="o"/>
+      <w:lvlJc w:val="left"/>
+      <w:pPr>
+        <w:ind w:left="1440" w:hanging="360"/>
+      </w:pPr>
+      <w:rPr>
+        <w:rFonts w:ascii="Courier New" w:hAnsi="Courier New" w:cs="Courier New" w:hint="default"/>
+      </w:rPr>
+    </w:lvl>
+    <w:lvl w:ilvl="2" w:tplc="04090005" w:tentative="1">
+      <w:start w:val="1"/>
+      <w:numFmt w:val="bullet"/>
+      <w:lvlText w:val=""/>
+      <w:lvlJc w:val="left"/>
+      <w:pPr>
+        <w:ind w:left="2160" w:hanging="360"/>
+      </w:pPr>
+      <w:rPr>
+        <w:rFonts w:ascii="Wingdings" w:hAnsi="Wingdings" w:hint="default"/>
+      </w:rPr>
+    </w:lvl>
+    <w:lvl w:ilvl="3" w:tplc="04090001" w:tentative="1">
+      <w:start w:val="1"/>
+      <w:numFmt w:val="bullet"/>
+      <w:lvlText w:val=""/>
+      <w:lvlJc w:val="left"/>
+      <w:pPr>
+        <w:ind w:left="2880" w:hanging="360"/>
+      </w:pPr>
+      <w:rPr>
+        <w:rFonts w:ascii="Symbol" w:hAnsi="Symbol" w:hint="default"/>
+      </w:rPr>
+    </w:lvl>
+    <w:lvl w:ilvl="4" w:tplc="04090003" w:tentative="1">
+      <w:start w:val="1"/>
+      <w:numFmt w:val="bullet"/>
+      <w:lvlText w:val="o"/>
+      <w:lvlJc w:val="left"/>
+      <w:pPr>
+        <w:ind w:left="3600" w:hanging="360"/>
+      </w:pPr>
+      <w:rPr>
+        <w:rFonts w:ascii="Courier New" w:hAnsi="Courier New" w:cs="Courier New" w:hint="default"/>
+      </w:rPr>
+    </w:lvl>
+    <w:lvl w:ilvl="5" w:tplc="04090005" w:tentative="1">
+      <w:start w:val="1"/>
+      <w:numFmt w:val="bullet"/>
+      <w:lvlText w:val=""/>
+      <w:lvlJc w:val="left"/>
+      <w:pPr>
+        <w:ind w:left="4320" w:hanging="360"/>
+      </w:pPr>
+      <w:rPr>
+        <w:rFonts w:ascii="Wingdings" w:hAnsi="Wingdings" w:hint="default"/>
+      </w:rPr>
+    </w:lvl>
+    <w:lvl w:ilvl="6" w:tplc="04090001" w:tentative="1">
+      <w:start w:val="1"/>
+      <w:numFmt w:val="bullet"/>
+      <w:lvlText w:val=""/>
+      <w:lvlJc w:val="left"/>
+      <w:pPr>
+        <w:ind w:left="5040" w:hanging="360"/>
+      </w:pPr>
+      <w:rPr>
+        <w:rFonts w:ascii="Symbol" w:hAnsi="Symbol" w:hint="default"/>
+      </w:rPr>
+    </w:lvl>
+    <w:lvl w:ilvl="7" w:tplc="04090003" w:tentative="1">
+      <w:start w:val="1"/>
+      <w:numFmt w:val="bullet"/>
+      <w:lvlText w:val="o"/>
+      <w:lvlJc w:val="left"/>
+      <w:pPr>
+        <w:ind w:left="5760" w:hanging="360"/>
+      </w:pPr>
+      <w:rPr>
+        <w:rFonts w:ascii="Courier New" w:hAnsi="Courier New" w:cs="Courier New" w:hint="default"/>
+      </w:rPr>
+    </w:lvl>
+    <w:lvl w:ilvl="8" w:tplc="04090005" w:tentative="1">
+      <w:start w:val="1"/>
+      <w:numFmt w:val="bullet"/>
+      <w:lvlText w:val=""/>
+      <w:lvlJc w:val="left"/>
+      <w:pPr>
+        <w:ind w:left="6480" w:hanging="360"/>
+      </w:pPr>
+      <w:rPr>
+        <w:rFonts w:ascii="Wingdings" w:hAnsi="Wingdings" w:hint="default"/>
+      </w:rPr>
+    </w:lvl>
+  </w:abstractNum>
+  <w:abstractNum w:abstractNumId="4">
     <w:nsid w:val="106E6E93"/>
     <w:multiLevelType w:val="hybridMultilevel"/>
     <w:tmpl w:val="97DAF75E"/>
@@ -4434,7 +5146,7 @@
       </w:rPr>
     </w:lvl>
   </w:abstractNum>
-  <w:abstractNum w:abstractNumId="3">
+  <w:abstractNum w:abstractNumId="5">
     <w:nsid w:val="16421B28"/>
     <w:multiLevelType w:val="hybridMultilevel"/>
     <w:tmpl w:val="1B96AC9A"/>
@@ -4547,7 +5259,7 @@
       </w:rPr>
     </w:lvl>
   </w:abstractNum>
-  <w:abstractNum w:abstractNumId="4">
+  <w:abstractNum w:abstractNumId="6">
     <w:nsid w:val="16F2704C"/>
     <w:multiLevelType w:val="hybridMultilevel"/>
     <w:tmpl w:val="B366F75A"/>
@@ -4660,7 +5372,7 @@
       </w:rPr>
     </w:lvl>
   </w:abstractNum>
-  <w:abstractNum w:abstractNumId="5">
+  <w:abstractNum w:abstractNumId="7">
     <w:nsid w:val="1B0535FE"/>
     <w:multiLevelType w:val="hybridMultilevel"/>
     <w:tmpl w:val="2D50A68A"/>
@@ -4773,7 +5485,7 @@
       </w:rPr>
     </w:lvl>
   </w:abstractNum>
-  <w:abstractNum w:abstractNumId="6">
+  <w:abstractNum w:abstractNumId="8">
     <w:nsid w:val="1B443C8B"/>
     <w:multiLevelType w:val="hybridMultilevel"/>
     <w:tmpl w:val="B8D44814"/>
@@ -4886,7 +5598,7 @@
       </w:rPr>
     </w:lvl>
   </w:abstractNum>
-  <w:abstractNum w:abstractNumId="7">
+  <w:abstractNum w:abstractNumId="9">
     <w:nsid w:val="236C2E31"/>
     <w:multiLevelType w:val="hybridMultilevel"/>
     <w:tmpl w:val="9DD818EA"/>
@@ -4999,7 +5711,120 @@
       </w:rPr>
     </w:lvl>
   </w:abstractNum>
-  <w:abstractNum w:abstractNumId="8">
+  <w:abstractNum w:abstractNumId="10">
+    <w:nsid w:val="39152489"/>
+    <w:multiLevelType w:val="hybridMultilevel"/>
+    <w:tmpl w:val="07BE8898"/>
+    <w:lvl w:ilvl="0" w:tplc="04090001">
+      <w:start w:val="1"/>
+      <w:numFmt w:val="bullet"/>
+      <w:lvlText w:val=""/>
+      <w:lvlJc w:val="left"/>
+      <w:pPr>
+        <w:ind w:left="720" w:hanging="360"/>
+      </w:pPr>
+      <w:rPr>
+        <w:rFonts w:ascii="Symbol" w:hAnsi="Symbol" w:hint="default"/>
+      </w:rPr>
+    </w:lvl>
+    <w:lvl w:ilvl="1" w:tplc="04090003" w:tentative="1">
+      <w:start w:val="1"/>
+      <w:numFmt w:val="bullet"/>
+      <w:lvlText w:val="o"/>
+      <w:lvlJc w:val="left"/>
+      <w:pPr>
+        <w:ind w:left="1440" w:hanging="360"/>
+      </w:pPr>
+      <w:rPr>
+        <w:rFonts w:ascii="Courier New" w:hAnsi="Courier New" w:cs="Courier New" w:hint="default"/>
+      </w:rPr>
+    </w:lvl>
+    <w:lvl w:ilvl="2" w:tplc="04090005" w:tentative="1">
+      <w:start w:val="1"/>
+      <w:numFmt w:val="bullet"/>
+      <w:lvlText w:val=""/>
+      <w:lvlJc w:val="left"/>
+      <w:pPr>
+        <w:ind w:left="2160" w:hanging="360"/>
+      </w:pPr>
+      <w:rPr>
+        <w:rFonts w:ascii="Wingdings" w:hAnsi="Wingdings" w:hint="default"/>
+      </w:rPr>
+    </w:lvl>
+    <w:lvl w:ilvl="3" w:tplc="04090001" w:tentative="1">
+      <w:start w:val="1"/>
+      <w:numFmt w:val="bullet"/>
+      <w:lvlText w:val=""/>
+      <w:lvlJc w:val="left"/>
+      <w:pPr>
+        <w:ind w:left="2880" w:hanging="360"/>
+      </w:pPr>
+      <w:rPr>
+        <w:rFonts w:ascii="Symbol" w:hAnsi="Symbol" w:hint="default"/>
+      </w:rPr>
+    </w:lvl>
+    <w:lvl w:ilvl="4" w:tplc="04090003" w:tentative="1">
+      <w:start w:val="1"/>
+      <w:numFmt w:val="bullet"/>
+      <w:lvlText w:val="o"/>
+      <w:lvlJc w:val="left"/>
+      <w:pPr>
+        <w:ind w:left="3600" w:hanging="360"/>
+      </w:pPr>
+      <w:rPr>
+        <w:rFonts w:ascii="Courier New" w:hAnsi="Courier New" w:cs="Courier New" w:hint="default"/>
+      </w:rPr>
+    </w:lvl>
+    <w:lvl w:ilvl="5" w:tplc="04090005" w:tentative="1">
+      <w:start w:val="1"/>
+      <w:numFmt w:val="bullet"/>
+      <w:lvlText w:val=""/>
+      <w:lvlJc w:val="left"/>
+      <w:pPr>
+        <w:ind w:left="4320" w:hanging="360"/>
+      </w:pPr>
+      <w:rPr>
+        <w:rFonts w:ascii="Wingdings" w:hAnsi="Wingdings" w:hint="default"/>
+      </w:rPr>
+    </w:lvl>
+    <w:lvl w:ilvl="6" w:tplc="04090001" w:tentative="1">
+      <w:start w:val="1"/>
+      <w:numFmt w:val="bullet"/>
+      <w:lvlText w:val=""/>
+      <w:lvlJc w:val="left"/>
+      <w:pPr>
+        <w:ind w:left="5040" w:hanging="360"/>
+      </w:pPr>
+      <w:rPr>
+        <w:rFonts w:ascii="Symbol" w:hAnsi="Symbol" w:hint="default"/>
+      </w:rPr>
+    </w:lvl>
+    <w:lvl w:ilvl="7" w:tplc="04090003" w:tentative="1">
+      <w:start w:val="1"/>
+      <w:numFmt w:val="bullet"/>
+      <w:lvlText w:val="o"/>
+      <w:lvlJc w:val="left"/>
+      <w:pPr>
+        <w:ind w:left="5760" w:hanging="360"/>
+      </w:pPr>
+      <w:rPr>
+        <w:rFonts w:ascii="Courier New" w:hAnsi="Courier New" w:cs="Courier New" w:hint="default"/>
+      </w:rPr>
+    </w:lvl>
+    <w:lvl w:ilvl="8" w:tplc="04090005" w:tentative="1">
+      <w:start w:val="1"/>
+      <w:numFmt w:val="bullet"/>
+      <w:lvlText w:val=""/>
+      <w:lvlJc w:val="left"/>
+      <w:pPr>
+        <w:ind w:left="6480" w:hanging="360"/>
+      </w:pPr>
+      <w:rPr>
+        <w:rFonts w:ascii="Wingdings" w:hAnsi="Wingdings" w:hint="default"/>
+      </w:rPr>
+    </w:lvl>
+  </w:abstractNum>
+  <w:abstractNum w:abstractNumId="11">
     <w:nsid w:val="3B002BE9"/>
     <w:multiLevelType w:val="hybridMultilevel"/>
     <w:tmpl w:val="ABC4EBB8"/>
@@ -5112,7 +5937,7 @@
       </w:rPr>
     </w:lvl>
   </w:abstractNum>
-  <w:abstractNum w:abstractNumId="9">
+  <w:abstractNum w:abstractNumId="12">
     <w:nsid w:val="45AC0967"/>
     <w:multiLevelType w:val="hybridMultilevel"/>
     <w:tmpl w:val="D6226442"/>
@@ -5225,7 +6050,7 @@
       </w:rPr>
     </w:lvl>
   </w:abstractNum>
-  <w:abstractNum w:abstractNumId="10">
+  <w:abstractNum w:abstractNumId="13">
     <w:nsid w:val="46237975"/>
     <w:multiLevelType w:val="hybridMultilevel"/>
     <w:tmpl w:val="B22237AA"/>
@@ -5338,7 +6163,7 @@
       </w:rPr>
     </w:lvl>
   </w:abstractNum>
-  <w:abstractNum w:abstractNumId="11">
+  <w:abstractNum w:abstractNumId="14">
     <w:nsid w:val="479736D8"/>
     <w:multiLevelType w:val="hybridMultilevel"/>
     <w:tmpl w:val="66C06586"/>
@@ -5451,7 +6276,7 @@
       </w:rPr>
     </w:lvl>
   </w:abstractNum>
-  <w:abstractNum w:abstractNumId="12">
+  <w:abstractNum w:abstractNumId="15">
     <w:nsid w:val="4C2F5B3F"/>
     <w:multiLevelType w:val="hybridMultilevel"/>
     <w:tmpl w:val="77EC1208"/>
@@ -5564,7 +6389,7 @@
       </w:rPr>
     </w:lvl>
   </w:abstractNum>
-  <w:abstractNum w:abstractNumId="13">
+  <w:abstractNum w:abstractNumId="16">
     <w:nsid w:val="4CCA24A3"/>
     <w:multiLevelType w:val="hybridMultilevel"/>
     <w:tmpl w:val="99166394"/>
@@ -5677,7 +6502,7 @@
       </w:rPr>
     </w:lvl>
   </w:abstractNum>
-  <w:abstractNum w:abstractNumId="14">
+  <w:abstractNum w:abstractNumId="17">
     <w:nsid w:val="50DE2A9B"/>
     <w:multiLevelType w:val="hybridMultilevel"/>
     <w:tmpl w:val="8FEA8A0A"/>
@@ -5790,7 +6615,7 @@
       </w:rPr>
     </w:lvl>
   </w:abstractNum>
-  <w:abstractNum w:abstractNumId="15">
+  <w:abstractNum w:abstractNumId="18">
     <w:nsid w:val="5AAB0A5F"/>
     <w:multiLevelType w:val="hybridMultilevel"/>
     <w:tmpl w:val="5BF89758"/>
@@ -5903,7 +6728,7 @@
       </w:rPr>
     </w:lvl>
   </w:abstractNum>
-  <w:abstractNum w:abstractNumId="16">
+  <w:abstractNum w:abstractNumId="19">
     <w:nsid w:val="64BE08B5"/>
     <w:multiLevelType w:val="hybridMultilevel"/>
     <w:tmpl w:val="D0DE4CBA"/>
@@ -6016,7 +6841,7 @@
       </w:rPr>
     </w:lvl>
   </w:abstractNum>
-  <w:abstractNum w:abstractNumId="17">
+  <w:abstractNum w:abstractNumId="20">
     <w:nsid w:val="687D60CA"/>
     <w:multiLevelType w:val="hybridMultilevel"/>
     <w:tmpl w:val="D09A1B38"/>
@@ -6129,7 +6954,120 @@
       </w:rPr>
     </w:lvl>
   </w:abstractNum>
-  <w:abstractNum w:abstractNumId="18">
+  <w:abstractNum w:abstractNumId="21">
+    <w:nsid w:val="6898607E"/>
+    <w:multiLevelType w:val="hybridMultilevel"/>
+    <w:tmpl w:val="26341C14"/>
+    <w:lvl w:ilvl="0" w:tplc="04090001">
+      <w:start w:val="1"/>
+      <w:numFmt w:val="bullet"/>
+      <w:lvlText w:val=""/>
+      <w:lvlJc w:val="left"/>
+      <w:pPr>
+        <w:ind w:left="720" w:hanging="360"/>
+      </w:pPr>
+      <w:rPr>
+        <w:rFonts w:ascii="Symbol" w:hAnsi="Symbol" w:hint="default"/>
+      </w:rPr>
+    </w:lvl>
+    <w:lvl w:ilvl="1" w:tplc="04090003">
+      <w:start w:val="1"/>
+      <w:numFmt w:val="bullet"/>
+      <w:lvlText w:val="o"/>
+      <w:lvlJc w:val="left"/>
+      <w:pPr>
+        <w:ind w:left="1440" w:hanging="360"/>
+      </w:pPr>
+      <w:rPr>
+        <w:rFonts w:ascii="Courier New" w:hAnsi="Courier New" w:cs="Courier New" w:hint="default"/>
+      </w:rPr>
+    </w:lvl>
+    <w:lvl w:ilvl="2" w:tplc="04090005" w:tentative="1">
+      <w:start w:val="1"/>
+      <w:numFmt w:val="bullet"/>
+      <w:lvlText w:val=""/>
+      <w:lvlJc w:val="left"/>
+      <w:pPr>
+        <w:ind w:left="2160" w:hanging="360"/>
+      </w:pPr>
+      <w:rPr>
+        <w:rFonts w:ascii="Wingdings" w:hAnsi="Wingdings" w:hint="default"/>
+      </w:rPr>
+    </w:lvl>
+    <w:lvl w:ilvl="3" w:tplc="04090001" w:tentative="1">
+      <w:start w:val="1"/>
+      <w:numFmt w:val="bullet"/>
+      <w:lvlText w:val=""/>
+      <w:lvlJc w:val="left"/>
+      <w:pPr>
+        <w:ind w:left="2880" w:hanging="360"/>
+      </w:pPr>
+      <w:rPr>
+        <w:rFonts w:ascii="Symbol" w:hAnsi="Symbol" w:hint="default"/>
+      </w:rPr>
+    </w:lvl>
+    <w:lvl w:ilvl="4" w:tplc="04090003" w:tentative="1">
+      <w:start w:val="1"/>
+      <w:numFmt w:val="bullet"/>
+      <w:lvlText w:val="o"/>
+      <w:lvlJc w:val="left"/>
+      <w:pPr>
+        <w:ind w:left="3600" w:hanging="360"/>
+      </w:pPr>
+      <w:rPr>
+        <w:rFonts w:ascii="Courier New" w:hAnsi="Courier New" w:cs="Courier New" w:hint="default"/>
+      </w:rPr>
+    </w:lvl>
+    <w:lvl w:ilvl="5" w:tplc="04090005" w:tentative="1">
+      <w:start w:val="1"/>
+      <w:numFmt w:val="bullet"/>
+      <w:lvlText w:val=""/>
+      <w:lvlJc w:val="left"/>
+      <w:pPr>
+        <w:ind w:left="4320" w:hanging="360"/>
+      </w:pPr>
+      <w:rPr>
+        <w:rFonts w:ascii="Wingdings" w:hAnsi="Wingdings" w:hint="default"/>
+      </w:rPr>
+    </w:lvl>
+    <w:lvl w:ilvl="6" w:tplc="04090001" w:tentative="1">
+      <w:start w:val="1"/>
+      <w:numFmt w:val="bullet"/>
+      <w:lvlText w:val=""/>
+      <w:lvlJc w:val="left"/>
+      <w:pPr>
+        <w:ind w:left="5040" w:hanging="360"/>
+      </w:pPr>
+      <w:rPr>
+        <w:rFonts w:ascii="Symbol" w:hAnsi="Symbol" w:hint="default"/>
+      </w:rPr>
+    </w:lvl>
+    <w:lvl w:ilvl="7" w:tplc="04090003" w:tentative="1">
+      <w:start w:val="1"/>
+      <w:numFmt w:val="bullet"/>
+      <w:lvlText w:val="o"/>
+      <w:lvlJc w:val="left"/>
+      <w:pPr>
+        <w:ind w:left="5760" w:hanging="360"/>
+      </w:pPr>
+      <w:rPr>
+        <w:rFonts w:ascii="Courier New" w:hAnsi="Courier New" w:cs="Courier New" w:hint="default"/>
+      </w:rPr>
+    </w:lvl>
+    <w:lvl w:ilvl="8" w:tplc="04090005" w:tentative="1">
+      <w:start w:val="1"/>
+      <w:numFmt w:val="bullet"/>
+      <w:lvlText w:val=""/>
+      <w:lvlJc w:val="left"/>
+      <w:pPr>
+        <w:ind w:left="6480" w:hanging="360"/>
+      </w:pPr>
+      <w:rPr>
+        <w:rFonts w:ascii="Wingdings" w:hAnsi="Wingdings" w:hint="default"/>
+      </w:rPr>
+    </w:lvl>
+  </w:abstractNum>
+  <w:abstractNum w:abstractNumId="22">
     <w:nsid w:val="6D191BF6"/>
     <w:multiLevelType w:val="hybridMultilevel"/>
     <w:tmpl w:val="B3BE10A2"/>
@@ -6242,7 +7180,7 @@
       </w:rPr>
     </w:lvl>
   </w:abstractNum>
-  <w:abstractNum w:abstractNumId="19">
+  <w:abstractNum w:abstractNumId="23">
     <w:nsid w:val="711F7E13"/>
     <w:multiLevelType w:val="hybridMultilevel"/>
     <w:tmpl w:val="F2847AFE"/>
@@ -6355,7 +7293,7 @@
       </w:rPr>
     </w:lvl>
   </w:abstractNum>
-  <w:abstractNum w:abstractNumId="20">
+  <w:abstractNum w:abstractNumId="24">
     <w:nsid w:val="71895DCA"/>
     <w:multiLevelType w:val="hybridMultilevel"/>
     <w:tmpl w:val="7174DC2E"/>
@@ -6468,7 +7406,7 @@
       </w:rPr>
     </w:lvl>
   </w:abstractNum>
-  <w:abstractNum w:abstractNumId="21">
+  <w:abstractNum w:abstractNumId="25">
     <w:nsid w:val="738E5035"/>
     <w:multiLevelType w:val="hybridMultilevel"/>
     <w:tmpl w:val="93D24BB8"/>
@@ -6582,70 +7520,82 @@
     </w:lvl>
   </w:abstractNum>
   <w:num w:numId="1">
-    <w:abstractNumId w:val="21"/>
+    <w:abstractNumId w:val="25"/>
   </w:num>
   <w:num w:numId="2">
-    <w:abstractNumId w:val="11"/>
+    <w:abstractNumId w:val="14"/>
   </w:num>
   <w:num w:numId="3">
-    <w:abstractNumId w:val="3"/>
+    <w:abstractNumId w:val="5"/>
   </w:num>
   <w:num w:numId="4">
-    <w:abstractNumId w:val="13"/>
+    <w:abstractNumId w:val="16"/>
   </w:num>
   <w:num w:numId="5">
-    <w:abstractNumId w:val="14"/>
+    <w:abstractNumId w:val="17"/>
   </w:num>
   <w:num w:numId="6">
-    <w:abstractNumId w:val="6"/>
+    <w:abstractNumId w:val="8"/>
   </w:num>
   <w:num w:numId="7">
     <w:abstractNumId w:val="0"/>
   </w:num>
   <w:num w:numId="8">
-    <w:abstractNumId w:val="17"/>
+    <w:abstractNumId w:val="20"/>
   </w:num>
   <w:num w:numId="9">
-    <w:abstractNumId w:val="19"/>
+    <w:abstractNumId w:val="23"/>
   </w:num>
   <w:num w:numId="10">
-    <w:abstractNumId w:val="9"/>
+    <w:abstractNumId w:val="12"/>
   </w:num>
   <w:num w:numId="11">
     <w:abstractNumId w:val="1"/>
   </w:num>
   <w:num w:numId="12">
+    <w:abstractNumId w:val="6"/>
+  </w:num>
+  <w:num w:numId="13">
+    <w:abstractNumId w:val="7"/>
+  </w:num>
+  <w:num w:numId="14">
+    <w:abstractNumId w:val="19"/>
+  </w:num>
+  <w:num w:numId="15">
+    <w:abstractNumId w:val="9"/>
+  </w:num>
+  <w:num w:numId="16">
     <w:abstractNumId w:val="4"/>
   </w:num>
-  <w:num w:numId="13">
-    <w:abstractNumId w:val="5"/>
+  <w:num w:numId="17">
+    <w:abstractNumId w:val="22"/>
   </w:num>
-  <w:num w:numId="14">
-    <w:abstractNumId w:val="16"/>
+  <w:num w:numId="18">
+    <w:abstractNumId w:val="13"/>
   </w:num>
-  <w:num w:numId="15">
-    <w:abstractNumId w:val="7"/>
+  <w:num w:numId="19">
+    <w:abstractNumId w:val="18"/>
   </w:num>
-  <w:num w:numId="16">
+  <w:num w:numId="20">
+    <w:abstractNumId w:val="15"/>
+  </w:num>
+  <w:num w:numId="21">
+    <w:abstractNumId w:val="11"/>
+  </w:num>
+  <w:num w:numId="22">
+    <w:abstractNumId w:val="24"/>
+  </w:num>
+  <w:num w:numId="23">
+    <w:abstractNumId w:val="10"/>
+  </w:num>
+  <w:num w:numId="24">
+    <w:abstractNumId w:val="3"/>
+  </w:num>
+  <w:num w:numId="25">
     <w:abstractNumId w:val="2"/>
   </w:num>
-  <w:num w:numId="17">
-    <w:abstractNumId w:val="18"/>
-  </w:num>
-  <w:num w:numId="18">
-    <w:abstractNumId w:val="10"/>
-  </w:num>
-  <w:num w:numId="19">
-    <w:abstractNumId w:val="15"/>
-  </w:num>
-  <w:num w:numId="20">
-    <w:abstractNumId w:val="12"/>
-  </w:num>
-  <w:num w:numId="21">
-    <w:abstractNumId w:val="8"/>
-  </w:num>
-  <w:num w:numId="22">
-    <w:abstractNumId w:val="20"/>
+  <w:num w:numId="26">
+    <w:abstractNumId w:val="21"/>
   </w:num>
 </w:numbering>
 </file>

</xml_diff>

<commit_message>
Analysis and Results section of Assignment 04 paper
</commit_message>
<xml_diff>
--- a/Notes/SOC6100_Notes_Lectures.docx
+++ b/Notes/SOC6100_Notes_Lectures.docx
@@ -199,7 +199,12 @@
               <w:t>James</w:t>
             </w:r>
             <w:r>
-              <w:t xml:space="preserve"> Tillis</w:t>
+              <w:t xml:space="preserve"> H</w:t>
+            </w:r>
+            <w:bookmarkStart w:id="0" w:name="_GoBack"/>
+            <w:bookmarkEnd w:id="0"/>
+            <w:r>
+              <w:t>illis</w:t>
             </w:r>
           </w:p>
         </w:tc>
@@ -3754,9 +3759,25 @@
           <w:numId w:val="31"/>
         </w:numPr>
       </w:pPr>
+      <w:proofErr w:type="spellStart"/>
+      <w:r>
+        <w:t>Yit</w:t>
+      </w:r>
+      <w:proofErr w:type="spellEnd"/>
+      <w:r>
+        <w:t xml:space="preserve"> </w:t>
+      </w:r>
       <w:r>
         <w:t>Mui</w:t>
       </w:r>
+      <w:r>
+        <w:t xml:space="preserve"> </w:t>
+      </w:r>
+      <w:proofErr w:type="spellStart"/>
+      <w:r>
+        <w:t>Khoo</w:t>
+      </w:r>
+      <w:proofErr w:type="spellEnd"/>
     </w:p>
     <w:p>
       <w:pPr>
@@ -3769,6 +3790,9 @@
       <w:r>
         <w:t>Destiny</w:t>
       </w:r>
+      <w:r>
+        <w:t xml:space="preserve"> Brooks</w:t>
+      </w:r>
     </w:p>
     <w:p>
       <w:pPr>
@@ -3781,6 +3805,9 @@
       <w:r>
         <w:t>Renee</w:t>
       </w:r>
+      <w:r>
+        <w:t xml:space="preserve"> Jonas</w:t>
+      </w:r>
     </w:p>
     <w:p>
       <w:pPr>
@@ -3793,6 +3820,9 @@
       <w:r>
         <w:t>Darren</w:t>
       </w:r>
+      <w:r>
+        <w:t xml:space="preserve"> O’Brien</w:t>
+      </w:r>
     </w:p>
     <w:p>
       <w:pPr>
@@ -3803,7 +3833,7 @@
         </w:numPr>
       </w:pPr>
       <w:r>
-        <w:t>Nate</w:t>
+        <w:t>Nathan House</w:t>
       </w:r>
     </w:p>
     <w:p>
@@ -3817,6 +3847,14 @@
       <w:r>
         <w:t>Saeed</w:t>
       </w:r>
+      <w:r>
+        <w:t xml:space="preserve"> </w:t>
+      </w:r>
+      <w:proofErr w:type="spellStart"/>
+      <w:r>
+        <w:t>Asiri</w:t>
+      </w:r>
+      <w:proofErr w:type="spellEnd"/>
     </w:p>
     <w:p>
       <w:pPr>
@@ -3826,10 +3864,11 @@
           <w:numId w:val="31"/>
         </w:numPr>
       </w:pPr>
-      <w:bookmarkStart w:id="0" w:name="_GoBack"/>
-      <w:bookmarkEnd w:id="0"/>
       <w:r>
         <w:t>Malcolm</w:t>
+      </w:r>
+      <w:r>
+        <w:t xml:space="preserve"> Townes</w:t>
       </w:r>
     </w:p>
     <w:p>
@@ -3843,6 +3882,9 @@
       <w:r>
         <w:t>Laura</w:t>
       </w:r>
+      <w:r>
+        <w:t xml:space="preserve"> Gardner</w:t>
+      </w:r>
     </w:p>
     <w:p>
       <w:pPr>
@@ -3875,6 +3917,14 @@
         <w:t>Tahani</w:t>
       </w:r>
       <w:proofErr w:type="spellEnd"/>
+      <w:r>
+        <w:t xml:space="preserve"> Al-</w:t>
+      </w:r>
+      <w:proofErr w:type="spellStart"/>
+      <w:r>
+        <w:t>Rejeh</w:t>
+      </w:r>
+      <w:proofErr w:type="spellEnd"/>
     </w:p>
     <w:p>
       <w:pPr>
@@ -3887,6 +3937,9 @@
       <w:r>
         <w:t>Diana</w:t>
       </w:r>
+      <w:r>
+        <w:t xml:space="preserve"> Ramirez</w:t>
+      </w:r>
     </w:p>
     <w:p>
       <w:pPr>
@@ -3897,7 +3950,7 @@
         </w:numPr>
       </w:pPr>
       <w:r>
-        <w:t>Joe</w:t>
+        <w:t>James Hillis</w:t>
       </w:r>
     </w:p>
     <w:p>
@@ -3909,7 +3962,34 @@
         </w:numPr>
       </w:pPr>
       <w:r>
+        <w:t>Joe</w:t>
+      </w:r>
+      <w:r>
+        <w:t xml:space="preserve"> Fetter</w:t>
+      </w:r>
+    </w:p>
+    <w:p>
+      <w:pPr>
+        <w:pStyle w:val="ListParagraph"/>
+        <w:numPr>
+          <w:ilvl w:val="1"/>
+          <w:numId w:val="31"/>
+        </w:numPr>
+      </w:pPr>
+      <w:r>
         <w:t>Courtney</w:t>
+      </w:r>
+    </w:p>
+    <w:p>
+      <w:pPr>
+        <w:pStyle w:val="ListParagraph"/>
+        <w:numPr>
+          <w:ilvl w:val="1"/>
+          <w:numId w:val="31"/>
+        </w:numPr>
+      </w:pPr>
+      <w:r>
+        <w:t>Ashley</w:t>
       </w:r>
     </w:p>
     <w:p/>
@@ -9091,6 +9171,7 @@
   <w:style w:type="character" w:default="1" w:styleId="DefaultParagraphFont">
     <w:name w:val="Default Paragraph Font"/>
     <w:uiPriority w:val="1"/>
+    <w:semiHidden/>
     <w:unhideWhenUsed/>
   </w:style>
   <w:style w:type="table" w:default="1" w:styleId="TableNormal">
@@ -9382,6 +9463,7 @@
   <w:style w:type="character" w:default="1" w:styleId="DefaultParagraphFont">
     <w:name w:val="Default Paragraph Font"/>
     <w:uiPriority w:val="1"/>
+    <w:semiHidden/>
     <w:unhideWhenUsed/>
   </w:style>
   <w:style w:type="table" w:default="1" w:styleId="TableNormal">

</xml_diff>